<commit_message>
Documentation Update : process report, left out tasks in tracking file
</commit_message>
<xml_diff>
--- a/documentation/Process Report.docx
+++ b/documentation/Process Report.docx
@@ -13,7 +13,9 @@
           <w:lang w:val="en-US"/>
         </w:rPr>
       </w:pPr>
-      <w:bookmarkStart w:id="0" w:name="_Toc486598983"/>
+      <w:bookmarkStart w:id="0" w:name="_Hlk40094578"/>
+      <w:bookmarkStart w:id="1" w:name="_Toc486598983"/>
+      <w:bookmarkEnd w:id="0"/>
     </w:p>
     <w:p>
       <w:pPr>
@@ -502,7 +504,7 @@
           <w:r>
             <w:fldChar w:fldCharType="separate"/>
           </w:r>
-          <w:hyperlink w:anchor="_Toc39670322" w:history="1">
+          <w:hyperlink w:anchor="_Toc40171434" w:history="1">
             <w:r>
               <w:rPr>
                 <w:rStyle w:val="Hyperlink"/>
@@ -547,7 +549,7 @@
                 <w:noProof/>
                 <w:webHidden/>
               </w:rPr>
-              <w:instrText xml:space="preserve"> PAGEREF _Toc39670322 \h </w:instrText>
+              <w:instrText xml:space="preserve"> PAGEREF _Toc40171434 \h </w:instrText>
             </w:r>
             <w:r>
               <w:rPr>
@@ -592,7 +594,7 @@
               <w:lang w:val="en-US"/>
             </w:rPr>
           </w:pPr>
-          <w:hyperlink w:anchor="_Toc39670323" w:history="1">
+          <w:hyperlink w:anchor="_Toc40171435" w:history="1">
             <w:r>
               <w:rPr>
                 <w:rStyle w:val="Hyperlink"/>
@@ -637,7 +639,7 @@
                 <w:noProof/>
                 <w:webHidden/>
               </w:rPr>
-              <w:instrText xml:space="preserve"> PAGEREF _Toc39670323 \h </w:instrText>
+              <w:instrText xml:space="preserve"> PAGEREF _Toc40171435 \h </w:instrText>
             </w:r>
             <w:r>
               <w:rPr>
@@ -682,7 +684,7 @@
               <w:lang w:val="en-US"/>
             </w:rPr>
           </w:pPr>
-          <w:hyperlink w:anchor="_Toc39670324" w:history="1">
+          <w:hyperlink w:anchor="_Toc40171436" w:history="1">
             <w:r>
               <w:rPr>
                 <w:rStyle w:val="Hyperlink"/>
@@ -727,7 +729,7 @@
                 <w:noProof/>
                 <w:webHidden/>
               </w:rPr>
-              <w:instrText xml:space="preserve"> PAGEREF _Toc39670324 \h </w:instrText>
+              <w:instrText xml:space="preserve"> PAGEREF _Toc40171436 \h </w:instrText>
             </w:r>
             <w:r>
               <w:rPr>
@@ -772,7 +774,7 @@
               <w:lang w:val="en-US"/>
             </w:rPr>
           </w:pPr>
-          <w:hyperlink w:anchor="_Toc39670325" w:history="1">
+          <w:hyperlink w:anchor="_Toc40171437" w:history="1">
             <w:r>
               <w:rPr>
                 <w:rStyle w:val="Hyperlink"/>
@@ -817,7 +819,7 @@
                 <w:noProof/>
                 <w:webHidden/>
               </w:rPr>
-              <w:instrText xml:space="preserve"> PAGEREF _Toc39670325 \h </w:instrText>
+              <w:instrText xml:space="preserve"> PAGEREF _Toc40171437 \h </w:instrText>
             </w:r>
             <w:r>
               <w:rPr>
@@ -862,7 +864,7 @@
               <w:lang w:val="en-US"/>
             </w:rPr>
           </w:pPr>
-          <w:hyperlink w:anchor="_Toc39670326" w:history="1">
+          <w:hyperlink w:anchor="_Toc40171438" w:history="1">
             <w:r>
               <w:rPr>
                 <w:rStyle w:val="Hyperlink"/>
@@ -907,7 +909,7 @@
                 <w:noProof/>
                 <w:webHidden/>
               </w:rPr>
-              <w:instrText xml:space="preserve"> PAGEREF _Toc39670326 \h </w:instrText>
+              <w:instrText xml:space="preserve"> PAGEREF _Toc40171438 \h </w:instrText>
             </w:r>
             <w:r>
               <w:rPr>
@@ -952,12 +954,11 @@
               <w:lang w:val="en-US"/>
             </w:rPr>
           </w:pPr>
-          <w:hyperlink w:anchor="_Toc39670327" w:history="1">
+          <w:hyperlink w:anchor="_Toc40171439" w:history="1">
             <w:r>
               <w:rPr>
                 <w:rStyle w:val="Hyperlink"/>
                 <w:noProof/>
-                <w:lang w:val="en-US"/>
               </w:rPr>
               <w:t>5.1</w:t>
             </w:r>
@@ -974,7 +975,6 @@
               <w:rPr>
                 <w:rStyle w:val="Hyperlink"/>
                 <w:noProof/>
-                <w:lang w:val="en-US"/>
               </w:rPr>
               <w:t>Sprint 1</w:t>
             </w:r>
@@ -997,7 +997,7 @@
                 <w:noProof/>
                 <w:webHidden/>
               </w:rPr>
-              <w:instrText xml:space="preserve"> PAGEREF _Toc39670327 \h </w:instrText>
+              <w:instrText xml:space="preserve"> PAGEREF _Toc40171439 \h </w:instrText>
             </w:r>
             <w:r>
               <w:rPr>
@@ -1042,12 +1042,11 @@
               <w:lang w:val="en-US"/>
             </w:rPr>
           </w:pPr>
-          <w:hyperlink w:anchor="_Toc39670328" w:history="1">
+          <w:hyperlink w:anchor="_Toc40171440" w:history="1">
             <w:r>
               <w:rPr>
                 <w:rStyle w:val="Hyperlink"/>
                 <w:noProof/>
-                <w:lang w:val="en-US"/>
               </w:rPr>
               <w:t>5.1.1</w:t>
             </w:r>
@@ -1064,7 +1063,6 @@
               <w:rPr>
                 <w:rStyle w:val="Hyperlink"/>
                 <w:noProof/>
-                <w:lang w:val="en-US"/>
               </w:rPr>
               <w:t>Sprint retrospective</w:t>
             </w:r>
@@ -1087,7 +1085,7 @@
                 <w:noProof/>
                 <w:webHidden/>
               </w:rPr>
-              <w:instrText xml:space="preserve"> PAGEREF _Toc39670328 \h </w:instrText>
+              <w:instrText xml:space="preserve"> PAGEREF _Toc40171440 \h </w:instrText>
             </w:r>
             <w:r>
               <w:rPr>
@@ -1132,12 +1130,11 @@
               <w:lang w:val="en-US"/>
             </w:rPr>
           </w:pPr>
-          <w:hyperlink w:anchor="_Toc39670329" w:history="1">
+          <w:hyperlink w:anchor="_Toc40171441" w:history="1">
             <w:r>
               <w:rPr>
                 <w:rStyle w:val="Hyperlink"/>
                 <w:noProof/>
-                <w:lang w:val="en-US"/>
               </w:rPr>
               <w:t>5.2</w:t>
             </w:r>
@@ -1154,19 +1151,106 @@
               <w:rPr>
                 <w:rStyle w:val="Hyperlink"/>
                 <w:noProof/>
+              </w:rPr>
+              <w:t>Sprint 2</w:t>
+            </w:r>
+            <w:r>
+              <w:rPr>
+                <w:noProof/>
+                <w:webHidden/>
+              </w:rPr>
+              <w:tab/>
+            </w:r>
+            <w:r>
+              <w:rPr>
+                <w:noProof/>
+                <w:webHidden/>
+              </w:rPr>
+              <w:fldChar w:fldCharType="begin"/>
+            </w:r>
+            <w:r>
+              <w:rPr>
+                <w:noProof/>
+                <w:webHidden/>
+              </w:rPr>
+              <w:instrText xml:space="preserve"> PAGEREF _Toc40171441 \h </w:instrText>
+            </w:r>
+            <w:r>
+              <w:rPr>
+                <w:noProof/>
+                <w:webHidden/>
+              </w:rPr>
+            </w:r>
+            <w:r>
+              <w:rPr>
+                <w:noProof/>
+                <w:webHidden/>
+              </w:rPr>
+              <w:fldChar w:fldCharType="separate"/>
+            </w:r>
+            <w:r>
+              <w:rPr>
+                <w:noProof/>
+                <w:webHidden/>
+              </w:rPr>
+              <w:t>7</w:t>
+            </w:r>
+            <w:r>
+              <w:rPr>
+                <w:noProof/>
+                <w:webHidden/>
+              </w:rPr>
+              <w:fldChar w:fldCharType="end"/>
+            </w:r>
+          </w:hyperlink>
+        </w:p>
+        <w:p>
+          <w:pPr>
+            <w:pStyle w:val="TOC3"/>
+            <w:tabs>
+              <w:tab w:val="left" w:pos="1320"/>
+              <w:tab w:val="right" w:leader="dot" w:pos="8494"/>
+            </w:tabs>
+            <w:rPr>
+              <w:rFonts w:asciiTheme="minorHAnsi" w:eastAsiaTheme="minorEastAsia" w:hAnsiTheme="minorHAnsi" w:cstheme="minorBidi"/>
+              <w:noProof/>
+              <w:szCs w:val="22"/>
+              <w:lang w:val="en-US"/>
+            </w:rPr>
+          </w:pPr>
+          <w:hyperlink w:anchor="_Toc40171442" w:history="1">
+            <w:r>
+              <w:rPr>
+                <w:rStyle w:val="Hyperlink"/>
+                <w:noProof/>
+              </w:rPr>
+              <w:t>5.2.1</w:t>
+            </w:r>
+            <w:r>
+              <w:rPr>
+                <w:rFonts w:asciiTheme="minorHAnsi" w:eastAsiaTheme="minorEastAsia" w:hAnsiTheme="minorHAnsi" w:cstheme="minorBidi"/>
+                <w:noProof/>
+                <w:szCs w:val="22"/>
                 <w:lang w:val="en-US"/>
               </w:rPr>
-              <w:t>Sprint 2</w:t>
-            </w:r>
-            <w:r>
-              <w:rPr>
-                <w:noProof/>
-                <w:webHidden/>
-              </w:rPr>
               <w:tab/>
             </w:r>
             <w:r>
               <w:rPr>
+                <w:rStyle w:val="Hyperlink"/>
+                <w:noProof/>
+              </w:rPr>
+              <w:t>Sprint retrospective</w:t>
+            </w:r>
+            <w:r>
+              <w:rPr>
+                <w:noProof/>
+                <w:webHidden/>
+              </w:rPr>
+              <w:tab/>
+            </w:r>
+            <w:r>
+              <w:rPr>
                 <w:noProof/>
                 <w:webHidden/>
               </w:rPr>
@@ -1177,7 +1261,7 @@
                 <w:noProof/>
                 <w:webHidden/>
               </w:rPr>
-              <w:instrText xml:space="preserve"> PAGEREF _Toc39670329 \h </w:instrText>
+              <w:instrText xml:space="preserve"> PAGEREF _Toc40171442 \h </w:instrText>
             </w:r>
             <w:r>
               <w:rPr>
@@ -1197,7 +1281,711 @@
                 <w:noProof/>
                 <w:webHidden/>
               </w:rPr>
-              <w:t>7</w:t>
+              <w:t>8</w:t>
+            </w:r>
+            <w:r>
+              <w:rPr>
+                <w:noProof/>
+                <w:webHidden/>
+              </w:rPr>
+              <w:fldChar w:fldCharType="end"/>
+            </w:r>
+          </w:hyperlink>
+        </w:p>
+        <w:p>
+          <w:pPr>
+            <w:pStyle w:val="TOC2"/>
+            <w:tabs>
+              <w:tab w:val="left" w:pos="880"/>
+              <w:tab w:val="right" w:leader="dot" w:pos="8494"/>
+            </w:tabs>
+            <w:rPr>
+              <w:rFonts w:asciiTheme="minorHAnsi" w:eastAsiaTheme="minorEastAsia" w:hAnsiTheme="minorHAnsi" w:cstheme="minorBidi"/>
+              <w:noProof/>
+              <w:szCs w:val="22"/>
+              <w:lang w:val="en-US"/>
+            </w:rPr>
+          </w:pPr>
+          <w:hyperlink w:anchor="_Toc40171443" w:history="1">
+            <w:r>
+              <w:rPr>
+                <w:rStyle w:val="Hyperlink"/>
+                <w:noProof/>
+              </w:rPr>
+              <w:t>5.3</w:t>
+            </w:r>
+            <w:r>
+              <w:rPr>
+                <w:rFonts w:asciiTheme="minorHAnsi" w:eastAsiaTheme="minorEastAsia" w:hAnsiTheme="minorHAnsi" w:cstheme="minorBidi"/>
+                <w:noProof/>
+                <w:szCs w:val="22"/>
+                <w:lang w:val="en-US"/>
+              </w:rPr>
+              <w:tab/>
+            </w:r>
+            <w:r>
+              <w:rPr>
+                <w:rStyle w:val="Hyperlink"/>
+                <w:noProof/>
+              </w:rPr>
+              <w:t>Sprint 3</w:t>
+            </w:r>
+            <w:r>
+              <w:rPr>
+                <w:noProof/>
+                <w:webHidden/>
+              </w:rPr>
+              <w:tab/>
+            </w:r>
+            <w:r>
+              <w:rPr>
+                <w:noProof/>
+                <w:webHidden/>
+              </w:rPr>
+              <w:fldChar w:fldCharType="begin"/>
+            </w:r>
+            <w:r>
+              <w:rPr>
+                <w:noProof/>
+                <w:webHidden/>
+              </w:rPr>
+              <w:instrText xml:space="preserve"> PAGEREF _Toc40171443 \h </w:instrText>
+            </w:r>
+            <w:r>
+              <w:rPr>
+                <w:noProof/>
+                <w:webHidden/>
+              </w:rPr>
+            </w:r>
+            <w:r>
+              <w:rPr>
+                <w:noProof/>
+                <w:webHidden/>
+              </w:rPr>
+              <w:fldChar w:fldCharType="separate"/>
+            </w:r>
+            <w:r>
+              <w:rPr>
+                <w:noProof/>
+                <w:webHidden/>
+              </w:rPr>
+              <w:t>9</w:t>
+            </w:r>
+            <w:r>
+              <w:rPr>
+                <w:noProof/>
+                <w:webHidden/>
+              </w:rPr>
+              <w:fldChar w:fldCharType="end"/>
+            </w:r>
+          </w:hyperlink>
+        </w:p>
+        <w:p>
+          <w:pPr>
+            <w:pStyle w:val="TOC3"/>
+            <w:tabs>
+              <w:tab w:val="left" w:pos="1320"/>
+              <w:tab w:val="right" w:leader="dot" w:pos="8494"/>
+            </w:tabs>
+            <w:rPr>
+              <w:rFonts w:asciiTheme="minorHAnsi" w:eastAsiaTheme="minorEastAsia" w:hAnsiTheme="minorHAnsi" w:cstheme="minorBidi"/>
+              <w:noProof/>
+              <w:szCs w:val="22"/>
+              <w:lang w:val="en-US"/>
+            </w:rPr>
+          </w:pPr>
+          <w:hyperlink w:anchor="_Toc40171444" w:history="1">
+            <w:r>
+              <w:rPr>
+                <w:rStyle w:val="Hyperlink"/>
+                <w:noProof/>
+              </w:rPr>
+              <w:t>5.3.1</w:t>
+            </w:r>
+            <w:r>
+              <w:rPr>
+                <w:rFonts w:asciiTheme="minorHAnsi" w:eastAsiaTheme="minorEastAsia" w:hAnsiTheme="minorHAnsi" w:cstheme="minorBidi"/>
+                <w:noProof/>
+                <w:szCs w:val="22"/>
+                <w:lang w:val="en-US"/>
+              </w:rPr>
+              <w:tab/>
+            </w:r>
+            <w:r>
+              <w:rPr>
+                <w:rStyle w:val="Hyperlink"/>
+                <w:noProof/>
+              </w:rPr>
+              <w:t>Sprint retrospective</w:t>
+            </w:r>
+            <w:r>
+              <w:rPr>
+                <w:noProof/>
+                <w:webHidden/>
+              </w:rPr>
+              <w:tab/>
+            </w:r>
+            <w:r>
+              <w:rPr>
+                <w:noProof/>
+                <w:webHidden/>
+              </w:rPr>
+              <w:fldChar w:fldCharType="begin"/>
+            </w:r>
+            <w:r>
+              <w:rPr>
+                <w:noProof/>
+                <w:webHidden/>
+              </w:rPr>
+              <w:instrText xml:space="preserve"> PAGEREF _Toc40171444 \h </w:instrText>
+            </w:r>
+            <w:r>
+              <w:rPr>
+                <w:noProof/>
+                <w:webHidden/>
+              </w:rPr>
+            </w:r>
+            <w:r>
+              <w:rPr>
+                <w:noProof/>
+                <w:webHidden/>
+              </w:rPr>
+              <w:fldChar w:fldCharType="separate"/>
+            </w:r>
+            <w:r>
+              <w:rPr>
+                <w:noProof/>
+                <w:webHidden/>
+              </w:rPr>
+              <w:t>9</w:t>
+            </w:r>
+            <w:r>
+              <w:rPr>
+                <w:noProof/>
+                <w:webHidden/>
+              </w:rPr>
+              <w:fldChar w:fldCharType="end"/>
+            </w:r>
+          </w:hyperlink>
+        </w:p>
+        <w:p>
+          <w:pPr>
+            <w:pStyle w:val="TOC2"/>
+            <w:tabs>
+              <w:tab w:val="left" w:pos="880"/>
+              <w:tab w:val="right" w:leader="dot" w:pos="8494"/>
+            </w:tabs>
+            <w:rPr>
+              <w:rFonts w:asciiTheme="minorHAnsi" w:eastAsiaTheme="minorEastAsia" w:hAnsiTheme="minorHAnsi" w:cstheme="minorBidi"/>
+              <w:noProof/>
+              <w:szCs w:val="22"/>
+              <w:lang w:val="en-US"/>
+            </w:rPr>
+          </w:pPr>
+          <w:hyperlink w:anchor="_Toc40171445" w:history="1">
+            <w:r>
+              <w:rPr>
+                <w:rStyle w:val="Hyperlink"/>
+                <w:noProof/>
+              </w:rPr>
+              <w:t>5.4</w:t>
+            </w:r>
+            <w:r>
+              <w:rPr>
+                <w:rFonts w:asciiTheme="minorHAnsi" w:eastAsiaTheme="minorEastAsia" w:hAnsiTheme="minorHAnsi" w:cstheme="minorBidi"/>
+                <w:noProof/>
+                <w:szCs w:val="22"/>
+                <w:lang w:val="en-US"/>
+              </w:rPr>
+              <w:tab/>
+            </w:r>
+            <w:r>
+              <w:rPr>
+                <w:rStyle w:val="Hyperlink"/>
+                <w:noProof/>
+              </w:rPr>
+              <w:t>Sprint 4</w:t>
+            </w:r>
+            <w:r>
+              <w:rPr>
+                <w:noProof/>
+                <w:webHidden/>
+              </w:rPr>
+              <w:tab/>
+            </w:r>
+            <w:r>
+              <w:rPr>
+                <w:noProof/>
+                <w:webHidden/>
+              </w:rPr>
+              <w:fldChar w:fldCharType="begin"/>
+            </w:r>
+            <w:r>
+              <w:rPr>
+                <w:noProof/>
+                <w:webHidden/>
+              </w:rPr>
+              <w:instrText xml:space="preserve"> PAGEREF _Toc40171445 \h </w:instrText>
+            </w:r>
+            <w:r>
+              <w:rPr>
+                <w:noProof/>
+                <w:webHidden/>
+              </w:rPr>
+            </w:r>
+            <w:r>
+              <w:rPr>
+                <w:noProof/>
+                <w:webHidden/>
+              </w:rPr>
+              <w:fldChar w:fldCharType="separate"/>
+            </w:r>
+            <w:r>
+              <w:rPr>
+                <w:noProof/>
+                <w:webHidden/>
+              </w:rPr>
+              <w:t>10</w:t>
+            </w:r>
+            <w:r>
+              <w:rPr>
+                <w:noProof/>
+                <w:webHidden/>
+              </w:rPr>
+              <w:fldChar w:fldCharType="end"/>
+            </w:r>
+          </w:hyperlink>
+        </w:p>
+        <w:p>
+          <w:pPr>
+            <w:pStyle w:val="TOC3"/>
+            <w:tabs>
+              <w:tab w:val="left" w:pos="1320"/>
+              <w:tab w:val="right" w:leader="dot" w:pos="8494"/>
+            </w:tabs>
+            <w:rPr>
+              <w:rFonts w:asciiTheme="minorHAnsi" w:eastAsiaTheme="minorEastAsia" w:hAnsiTheme="minorHAnsi" w:cstheme="minorBidi"/>
+              <w:noProof/>
+              <w:szCs w:val="22"/>
+              <w:lang w:val="en-US"/>
+            </w:rPr>
+          </w:pPr>
+          <w:hyperlink w:anchor="_Toc40171446" w:history="1">
+            <w:r>
+              <w:rPr>
+                <w:rStyle w:val="Hyperlink"/>
+                <w:noProof/>
+              </w:rPr>
+              <w:t>5.4.1</w:t>
+            </w:r>
+            <w:r>
+              <w:rPr>
+                <w:rFonts w:asciiTheme="minorHAnsi" w:eastAsiaTheme="minorEastAsia" w:hAnsiTheme="minorHAnsi" w:cstheme="minorBidi"/>
+                <w:noProof/>
+                <w:szCs w:val="22"/>
+                <w:lang w:val="en-US"/>
+              </w:rPr>
+              <w:tab/>
+            </w:r>
+            <w:r>
+              <w:rPr>
+                <w:rStyle w:val="Hyperlink"/>
+                <w:noProof/>
+              </w:rPr>
+              <w:t>Sprint retrospective</w:t>
+            </w:r>
+            <w:r>
+              <w:rPr>
+                <w:noProof/>
+                <w:webHidden/>
+              </w:rPr>
+              <w:tab/>
+            </w:r>
+            <w:r>
+              <w:rPr>
+                <w:noProof/>
+                <w:webHidden/>
+              </w:rPr>
+              <w:fldChar w:fldCharType="begin"/>
+            </w:r>
+            <w:r>
+              <w:rPr>
+                <w:noProof/>
+                <w:webHidden/>
+              </w:rPr>
+              <w:instrText xml:space="preserve"> PAGEREF _Toc40171446 \h </w:instrText>
+            </w:r>
+            <w:r>
+              <w:rPr>
+                <w:noProof/>
+                <w:webHidden/>
+              </w:rPr>
+            </w:r>
+            <w:r>
+              <w:rPr>
+                <w:noProof/>
+                <w:webHidden/>
+              </w:rPr>
+              <w:fldChar w:fldCharType="separate"/>
+            </w:r>
+            <w:r>
+              <w:rPr>
+                <w:noProof/>
+                <w:webHidden/>
+              </w:rPr>
+              <w:t>11</w:t>
+            </w:r>
+            <w:r>
+              <w:rPr>
+                <w:noProof/>
+                <w:webHidden/>
+              </w:rPr>
+              <w:fldChar w:fldCharType="end"/>
+            </w:r>
+          </w:hyperlink>
+        </w:p>
+        <w:p>
+          <w:pPr>
+            <w:pStyle w:val="TOC2"/>
+            <w:tabs>
+              <w:tab w:val="left" w:pos="880"/>
+              <w:tab w:val="right" w:leader="dot" w:pos="8494"/>
+            </w:tabs>
+            <w:rPr>
+              <w:rFonts w:asciiTheme="minorHAnsi" w:eastAsiaTheme="minorEastAsia" w:hAnsiTheme="minorHAnsi" w:cstheme="minorBidi"/>
+              <w:noProof/>
+              <w:szCs w:val="22"/>
+              <w:lang w:val="en-US"/>
+            </w:rPr>
+          </w:pPr>
+          <w:hyperlink w:anchor="_Toc40171447" w:history="1">
+            <w:r>
+              <w:rPr>
+                <w:rStyle w:val="Hyperlink"/>
+                <w:noProof/>
+              </w:rPr>
+              <w:t>5.5</w:t>
+            </w:r>
+            <w:r>
+              <w:rPr>
+                <w:rFonts w:asciiTheme="minorHAnsi" w:eastAsiaTheme="minorEastAsia" w:hAnsiTheme="minorHAnsi" w:cstheme="minorBidi"/>
+                <w:noProof/>
+                <w:szCs w:val="22"/>
+                <w:lang w:val="en-US"/>
+              </w:rPr>
+              <w:tab/>
+            </w:r>
+            <w:r>
+              <w:rPr>
+                <w:rStyle w:val="Hyperlink"/>
+                <w:noProof/>
+              </w:rPr>
+              <w:t>Sprint 5</w:t>
+            </w:r>
+            <w:r>
+              <w:rPr>
+                <w:noProof/>
+                <w:webHidden/>
+              </w:rPr>
+              <w:tab/>
+            </w:r>
+            <w:r>
+              <w:rPr>
+                <w:noProof/>
+                <w:webHidden/>
+              </w:rPr>
+              <w:fldChar w:fldCharType="begin"/>
+            </w:r>
+            <w:r>
+              <w:rPr>
+                <w:noProof/>
+                <w:webHidden/>
+              </w:rPr>
+              <w:instrText xml:space="preserve"> PAGEREF _Toc40171447 \h </w:instrText>
+            </w:r>
+            <w:r>
+              <w:rPr>
+                <w:noProof/>
+                <w:webHidden/>
+              </w:rPr>
+            </w:r>
+            <w:r>
+              <w:rPr>
+                <w:noProof/>
+                <w:webHidden/>
+              </w:rPr>
+              <w:fldChar w:fldCharType="separate"/>
+            </w:r>
+            <w:r>
+              <w:rPr>
+                <w:noProof/>
+                <w:webHidden/>
+              </w:rPr>
+              <w:t>11</w:t>
+            </w:r>
+            <w:r>
+              <w:rPr>
+                <w:noProof/>
+                <w:webHidden/>
+              </w:rPr>
+              <w:fldChar w:fldCharType="end"/>
+            </w:r>
+          </w:hyperlink>
+        </w:p>
+        <w:p>
+          <w:pPr>
+            <w:pStyle w:val="TOC3"/>
+            <w:tabs>
+              <w:tab w:val="left" w:pos="1320"/>
+              <w:tab w:val="right" w:leader="dot" w:pos="8494"/>
+            </w:tabs>
+            <w:rPr>
+              <w:rFonts w:asciiTheme="minorHAnsi" w:eastAsiaTheme="minorEastAsia" w:hAnsiTheme="minorHAnsi" w:cstheme="minorBidi"/>
+              <w:noProof/>
+              <w:szCs w:val="22"/>
+              <w:lang w:val="en-US"/>
+            </w:rPr>
+          </w:pPr>
+          <w:hyperlink w:anchor="_Toc40171448" w:history="1">
+            <w:r>
+              <w:rPr>
+                <w:rStyle w:val="Hyperlink"/>
+                <w:noProof/>
+              </w:rPr>
+              <w:t>5.5.1</w:t>
+            </w:r>
+            <w:r>
+              <w:rPr>
+                <w:rFonts w:asciiTheme="minorHAnsi" w:eastAsiaTheme="minorEastAsia" w:hAnsiTheme="minorHAnsi" w:cstheme="minorBidi"/>
+                <w:noProof/>
+                <w:szCs w:val="22"/>
+                <w:lang w:val="en-US"/>
+              </w:rPr>
+              <w:tab/>
+            </w:r>
+            <w:r>
+              <w:rPr>
+                <w:rStyle w:val="Hyperlink"/>
+                <w:noProof/>
+              </w:rPr>
+              <w:t>Sprint retrospective</w:t>
+            </w:r>
+            <w:r>
+              <w:rPr>
+                <w:noProof/>
+                <w:webHidden/>
+              </w:rPr>
+              <w:tab/>
+            </w:r>
+            <w:r>
+              <w:rPr>
+                <w:noProof/>
+                <w:webHidden/>
+              </w:rPr>
+              <w:fldChar w:fldCharType="begin"/>
+            </w:r>
+            <w:r>
+              <w:rPr>
+                <w:noProof/>
+                <w:webHidden/>
+              </w:rPr>
+              <w:instrText xml:space="preserve"> PAGEREF _Toc40171448 \h </w:instrText>
+            </w:r>
+            <w:r>
+              <w:rPr>
+                <w:noProof/>
+                <w:webHidden/>
+              </w:rPr>
+            </w:r>
+            <w:r>
+              <w:rPr>
+                <w:noProof/>
+                <w:webHidden/>
+              </w:rPr>
+              <w:fldChar w:fldCharType="separate"/>
+            </w:r>
+            <w:r>
+              <w:rPr>
+                <w:noProof/>
+                <w:webHidden/>
+              </w:rPr>
+              <w:t>12</w:t>
+            </w:r>
+            <w:r>
+              <w:rPr>
+                <w:noProof/>
+                <w:webHidden/>
+              </w:rPr>
+              <w:fldChar w:fldCharType="end"/>
+            </w:r>
+          </w:hyperlink>
+        </w:p>
+        <w:p>
+          <w:pPr>
+            <w:pStyle w:val="TOC2"/>
+            <w:tabs>
+              <w:tab w:val="left" w:pos="880"/>
+              <w:tab w:val="right" w:leader="dot" w:pos="8494"/>
+            </w:tabs>
+            <w:rPr>
+              <w:rFonts w:asciiTheme="minorHAnsi" w:eastAsiaTheme="minorEastAsia" w:hAnsiTheme="minorHAnsi" w:cstheme="minorBidi"/>
+              <w:noProof/>
+              <w:szCs w:val="22"/>
+              <w:lang w:val="en-US"/>
+            </w:rPr>
+          </w:pPr>
+          <w:hyperlink w:anchor="_Toc40171449" w:history="1">
+            <w:r>
+              <w:rPr>
+                <w:rStyle w:val="Hyperlink"/>
+                <w:noProof/>
+              </w:rPr>
+              <w:t>5.6</w:t>
+            </w:r>
+            <w:r>
+              <w:rPr>
+                <w:rFonts w:asciiTheme="minorHAnsi" w:eastAsiaTheme="minorEastAsia" w:hAnsiTheme="minorHAnsi" w:cstheme="minorBidi"/>
+                <w:noProof/>
+                <w:szCs w:val="22"/>
+                <w:lang w:val="en-US"/>
+              </w:rPr>
+              <w:tab/>
+            </w:r>
+            <w:r>
+              <w:rPr>
+                <w:rStyle w:val="Hyperlink"/>
+                <w:noProof/>
+              </w:rPr>
+              <w:t>Sprint 6</w:t>
+            </w:r>
+            <w:r>
+              <w:rPr>
+                <w:noProof/>
+                <w:webHidden/>
+              </w:rPr>
+              <w:tab/>
+            </w:r>
+            <w:r>
+              <w:rPr>
+                <w:noProof/>
+                <w:webHidden/>
+              </w:rPr>
+              <w:fldChar w:fldCharType="begin"/>
+            </w:r>
+            <w:r>
+              <w:rPr>
+                <w:noProof/>
+                <w:webHidden/>
+              </w:rPr>
+              <w:instrText xml:space="preserve"> PAGEREF _Toc40171449 \h </w:instrText>
+            </w:r>
+            <w:r>
+              <w:rPr>
+                <w:noProof/>
+                <w:webHidden/>
+              </w:rPr>
+            </w:r>
+            <w:r>
+              <w:rPr>
+                <w:noProof/>
+                <w:webHidden/>
+              </w:rPr>
+              <w:fldChar w:fldCharType="separate"/>
+            </w:r>
+            <w:r>
+              <w:rPr>
+                <w:noProof/>
+                <w:webHidden/>
+              </w:rPr>
+              <w:t>12</w:t>
+            </w:r>
+            <w:r>
+              <w:rPr>
+                <w:noProof/>
+                <w:webHidden/>
+              </w:rPr>
+              <w:fldChar w:fldCharType="end"/>
+            </w:r>
+          </w:hyperlink>
+        </w:p>
+        <w:p>
+          <w:pPr>
+            <w:pStyle w:val="TOC3"/>
+            <w:tabs>
+              <w:tab w:val="left" w:pos="1320"/>
+              <w:tab w:val="right" w:leader="dot" w:pos="8494"/>
+            </w:tabs>
+            <w:rPr>
+              <w:rFonts w:asciiTheme="minorHAnsi" w:eastAsiaTheme="minorEastAsia" w:hAnsiTheme="minorHAnsi" w:cstheme="minorBidi"/>
+              <w:noProof/>
+              <w:szCs w:val="22"/>
+              <w:lang w:val="en-US"/>
+            </w:rPr>
+          </w:pPr>
+          <w:hyperlink w:anchor="_Toc40171450" w:history="1">
+            <w:r>
+              <w:rPr>
+                <w:rStyle w:val="Hyperlink"/>
+                <w:noProof/>
+              </w:rPr>
+              <w:t>5.6.1</w:t>
+            </w:r>
+            <w:r>
+              <w:rPr>
+                <w:rFonts w:asciiTheme="minorHAnsi" w:eastAsiaTheme="minorEastAsia" w:hAnsiTheme="minorHAnsi" w:cstheme="minorBidi"/>
+                <w:noProof/>
+                <w:szCs w:val="22"/>
+                <w:lang w:val="en-US"/>
+              </w:rPr>
+              <w:tab/>
+            </w:r>
+            <w:r>
+              <w:rPr>
+                <w:rStyle w:val="Hyperlink"/>
+                <w:noProof/>
+              </w:rPr>
+              <w:t>Sprint retrospective</w:t>
+            </w:r>
+            <w:r>
+              <w:rPr>
+                <w:noProof/>
+                <w:webHidden/>
+              </w:rPr>
+              <w:tab/>
+            </w:r>
+            <w:r>
+              <w:rPr>
+                <w:noProof/>
+                <w:webHidden/>
+              </w:rPr>
+              <w:fldChar w:fldCharType="begin"/>
+            </w:r>
+            <w:r>
+              <w:rPr>
+                <w:noProof/>
+                <w:webHidden/>
+              </w:rPr>
+              <w:instrText xml:space="preserve"> PAGEREF _Toc40171450 \h </w:instrText>
+            </w:r>
+            <w:r>
+              <w:rPr>
+                <w:noProof/>
+                <w:webHidden/>
+              </w:rPr>
+            </w:r>
+            <w:r>
+              <w:rPr>
+                <w:noProof/>
+                <w:webHidden/>
+              </w:rPr>
+              <w:fldChar w:fldCharType="separate"/>
+            </w:r>
+            <w:r>
+              <w:rPr>
+                <w:noProof/>
+                <w:webHidden/>
+              </w:rPr>
+              <w:t>12</w:t>
             </w:r>
             <w:r>
               <w:rPr>
@@ -1222,7 +2010,7 @@
               <w:lang w:val="en-US"/>
             </w:rPr>
           </w:pPr>
-          <w:hyperlink w:anchor="_Toc39670330" w:history="1">
+          <w:hyperlink w:anchor="_Toc40171451" w:history="1">
             <w:r>
               <w:rPr>
                 <w:rStyle w:val="Hyperlink"/>
@@ -1267,7 +2055,7 @@
                 <w:noProof/>
                 <w:webHidden/>
               </w:rPr>
-              <w:instrText xml:space="preserve"> PAGEREF _Toc39670330 \h </w:instrText>
+              <w:instrText xml:space="preserve"> PAGEREF _Toc40171451 \h </w:instrText>
             </w:r>
             <w:r>
               <w:rPr>
@@ -1287,7 +2075,7 @@
                 <w:noProof/>
                 <w:webHidden/>
               </w:rPr>
-              <w:t>8</w:t>
+              <w:t>13</w:t>
             </w:r>
             <w:r>
               <w:rPr>
@@ -1312,12 +2100,11 @@
               <w:lang w:val="en-US"/>
             </w:rPr>
           </w:pPr>
-          <w:hyperlink w:anchor="_Toc39670331" w:history="1">
+          <w:hyperlink w:anchor="_Toc40171452" w:history="1">
             <w:r>
               <w:rPr>
                 <w:rStyle w:val="Hyperlink"/>
                 <w:noProof/>
-                <w:lang w:val="en-US"/>
               </w:rPr>
               <w:t>6.1</w:t>
             </w:r>
@@ -1334,7 +2121,6 @@
               <w:rPr>
                 <w:rStyle w:val="Hyperlink"/>
                 <w:noProof/>
-                <w:lang w:val="en-US"/>
               </w:rPr>
               <w:t>Patrik Ihnat:</w:t>
             </w:r>
@@ -1357,7 +2143,7 @@
                 <w:noProof/>
                 <w:webHidden/>
               </w:rPr>
-              <w:instrText xml:space="preserve"> PAGEREF _Toc39670331 \h </w:instrText>
+              <w:instrText xml:space="preserve"> PAGEREF _Toc40171452 \h </w:instrText>
             </w:r>
             <w:r>
               <w:rPr>
@@ -1377,7 +2163,7 @@
                 <w:noProof/>
                 <w:webHidden/>
               </w:rPr>
-              <w:t>8</w:t>
+              <w:t>13</w:t>
             </w:r>
             <w:r>
               <w:rPr>
@@ -1402,12 +2188,11 @@
               <w:lang w:val="en-US"/>
             </w:rPr>
           </w:pPr>
-          <w:hyperlink w:anchor="_Toc39670332" w:history="1">
+          <w:hyperlink w:anchor="_Toc40171453" w:history="1">
             <w:r>
               <w:rPr>
                 <w:rStyle w:val="Hyperlink"/>
                 <w:noProof/>
-                <w:lang w:val="en-US"/>
               </w:rPr>
               <w:t>6.2</w:t>
             </w:r>
@@ -1424,7 +2209,6 @@
               <w:rPr>
                 <w:rStyle w:val="Hyperlink"/>
                 <w:noProof/>
-                <w:lang w:val="en-US"/>
               </w:rPr>
               <w:t>Patrik Kucerka:</w:t>
             </w:r>
@@ -1447,7 +2231,7 @@
                 <w:noProof/>
                 <w:webHidden/>
               </w:rPr>
-              <w:instrText xml:space="preserve"> PAGEREF _Toc39670332 \h </w:instrText>
+              <w:instrText xml:space="preserve"> PAGEREF _Toc40171453 \h </w:instrText>
             </w:r>
             <w:r>
               <w:rPr>
@@ -1467,7 +2251,7 @@
                 <w:noProof/>
                 <w:webHidden/>
               </w:rPr>
-              <w:t>8</w:t>
+              <w:t>13</w:t>
             </w:r>
             <w:r>
               <w:rPr>
@@ -1492,7 +2276,7 @@
               <w:lang w:val="en-US"/>
             </w:rPr>
           </w:pPr>
-          <w:hyperlink w:anchor="_Toc39670333" w:history="1">
+          <w:hyperlink w:anchor="_Toc40171454" w:history="1">
             <w:r>
               <w:rPr>
                 <w:rStyle w:val="Hyperlink"/>
@@ -1537,7 +2321,7 @@
                 <w:noProof/>
                 <w:webHidden/>
               </w:rPr>
-              <w:instrText xml:space="preserve"> PAGEREF _Toc39670333 \h </w:instrText>
+              <w:instrText xml:space="preserve"> PAGEREF _Toc40171454 \h </w:instrText>
             </w:r>
             <w:r>
               <w:rPr>
@@ -1557,7 +2341,7 @@
                 <w:noProof/>
                 <w:webHidden/>
               </w:rPr>
-              <w:t>9</w:t>
+              <w:t>14</w:t>
             </w:r>
             <w:r>
               <w:rPr>
@@ -1582,7 +2366,7 @@
               <w:lang w:val="en-US"/>
             </w:rPr>
           </w:pPr>
-          <w:hyperlink w:anchor="_Toc39670334" w:history="1">
+          <w:hyperlink w:anchor="_Toc40171455" w:history="1">
             <w:r>
               <w:rPr>
                 <w:rStyle w:val="Hyperlink"/>
@@ -1627,7 +2411,7 @@
                 <w:noProof/>
                 <w:webHidden/>
               </w:rPr>
-              <w:instrText xml:space="preserve"> PAGEREF _Toc39670334 \h </w:instrText>
+              <w:instrText xml:space="preserve"> PAGEREF _Toc40171455 \h </w:instrText>
             </w:r>
             <w:r>
               <w:rPr>
@@ -1647,7 +2431,7 @@
                 <w:noProof/>
                 <w:webHidden/>
               </w:rPr>
-              <w:t>10</w:t>
+              <w:t>15</w:t>
             </w:r>
             <w:r>
               <w:rPr>
@@ -1672,7 +2456,7 @@
               <w:lang w:val="en-US"/>
             </w:rPr>
           </w:pPr>
-          <w:hyperlink w:anchor="_Toc39670335" w:history="1">
+          <w:hyperlink w:anchor="_Toc40171456" w:history="1">
             <w:r>
               <w:rPr>
                 <w:rStyle w:val="Hyperlink"/>
@@ -1717,7 +2501,7 @@
                 <w:noProof/>
                 <w:webHidden/>
               </w:rPr>
-              <w:instrText xml:space="preserve"> PAGEREF _Toc39670335 \h </w:instrText>
+              <w:instrText xml:space="preserve"> PAGEREF _Toc40171456 \h </w:instrText>
             </w:r>
             <w:r>
               <w:rPr>
@@ -1762,7 +2546,7 @@
               <w:lang w:val="en-US"/>
             </w:rPr>
           </w:pPr>
-          <w:hyperlink w:anchor="_Toc39670336" w:history="1">
+          <w:hyperlink w:anchor="_Toc40171457" w:history="1">
             <w:r>
               <w:rPr>
                 <w:rStyle w:val="Hyperlink"/>
@@ -1805,7 +2589,7 @@
                 <w:noProof/>
                 <w:webHidden/>
               </w:rPr>
-              <w:instrText xml:space="preserve"> PAGEREF _Toc39670336 \h </w:instrText>
+              <w:instrText xml:space="preserve"> PAGEREF _Toc40171457 \h </w:instrText>
             </w:r>
             <w:r>
               <w:rPr>
@@ -1853,6 +2637,7 @@
         </w:p>
       </w:sdtContent>
     </w:sdt>
+    <w:bookmarkEnd w:id="1"/>
     <w:p>
       <w:pPr>
         <w:rPr>
@@ -1870,16 +2655,6 @@
           <w:docGrid w:linePitch="360"/>
         </w:sectPr>
       </w:pPr>
-      <w:r>
-        <w:rPr>
-          <w:b/>
-          <w:sz w:val="28"/>
-          <w:szCs w:val="28"/>
-          <w:lang w:val="en-US"/>
-        </w:rPr>
-        <w:br w:type="page"/>
-      </w:r>
-      <w:bookmarkEnd w:id="0"/>
     </w:p>
     <w:p>
       <w:pPr>
@@ -1888,7 +2663,7 @@
           <w:lang w:val="en-US"/>
         </w:rPr>
       </w:pPr>
-      <w:bookmarkStart w:id="1" w:name="_Toc39670322"/>
+      <w:bookmarkStart w:id="2" w:name="_Toc40171434"/>
       <w:r>
         <w:rPr>
           <w:lang w:val="en-US"/>
@@ -1896,14 +2671,7 @@
         <w:lastRenderedPageBreak/>
         <w:t>Introduction</w:t>
       </w:r>
-      <w:bookmarkEnd w:id="1"/>
-    </w:p>
-    <w:p>
-      <w:pPr>
-        <w:rPr>
-          <w:lang w:val="en-US"/>
-        </w:rPr>
-      </w:pPr>
+      <w:bookmarkEnd w:id="2"/>
     </w:p>
     <w:p>
       <w:pPr>
@@ -1982,7 +2750,7 @@
           <w:lang w:val="en-US"/>
         </w:rPr>
       </w:pPr>
-      <w:bookmarkStart w:id="2" w:name="_Toc39670323"/>
+      <w:bookmarkStart w:id="3" w:name="_Toc40171435"/>
       <w:r>
         <w:rPr>
           <w:lang w:val="en-US"/>
@@ -1990,14 +2758,7 @@
         <w:lastRenderedPageBreak/>
         <w:t>Group Description</w:t>
       </w:r>
-      <w:bookmarkEnd w:id="2"/>
-    </w:p>
-    <w:p>
-      <w:pPr>
-        <w:rPr>
-          <w:lang w:val="en-US"/>
-        </w:rPr>
-      </w:pPr>
+      <w:bookmarkEnd w:id="3"/>
     </w:p>
     <w:p>
       <w:pPr>
@@ -2093,25 +2854,19 @@
           <w:lang w:val="en-US"/>
         </w:rPr>
       </w:pPr>
-      <w:r>
-        <w:rPr>
-          <w:lang w:val="en-US"/>
-        </w:rPr>
-        <w:t xml:space="preserve">Its is important to mention that in this project SCRUM was used to manage all our actions during project period. There were some complications since we could not meet so much and discuss face to face due to COVID-19 lockdown but in the </w:t>
-      </w:r>
-      <w:proofErr w:type="gramStart"/>
-      <w:r>
-        <w:rPr>
-          <w:lang w:val="en-US"/>
-        </w:rPr>
-        <w:t>end</w:t>
-      </w:r>
-      <w:proofErr w:type="gramEnd"/>
-      <w:r>
-        <w:rPr>
-          <w:lang w:val="en-US"/>
-        </w:rPr>
-        <w:t xml:space="preserve"> we managed to still stay on track and finish project.</w:t>
+      <w:proofErr w:type="spellStart"/>
+      <w:r>
+        <w:rPr>
+          <w:lang w:val="en-US"/>
+        </w:rPr>
+        <w:t>Its</w:t>
+      </w:r>
+      <w:proofErr w:type="spellEnd"/>
+      <w:r>
+        <w:rPr>
+          <w:lang w:val="en-US"/>
+        </w:rPr>
+        <w:t xml:space="preserve"> is important to mention that in this project SCRUM was used to manage all our actions during project period. There were some complications since we could not meet so much and discuss face to face due to COVID-19 lockdown but in the end we managed to still stay on track and finish project.</w:t>
       </w:r>
     </w:p>
     <w:p>
@@ -2290,7 +3045,7 @@
           <w:lang w:val="en-US"/>
         </w:rPr>
       </w:pPr>
-      <w:bookmarkStart w:id="3" w:name="_Toc39670324"/>
+      <w:bookmarkStart w:id="4" w:name="_Toc40171436"/>
       <w:r>
         <w:rPr>
           <w:lang w:val="en-US"/>
@@ -2298,14 +3053,7 @@
         <w:lastRenderedPageBreak/>
         <w:t>Project Initiation</w:t>
       </w:r>
-      <w:bookmarkEnd w:id="3"/>
-    </w:p>
-    <w:p>
-      <w:pPr>
-        <w:rPr>
-          <w:lang w:val="en-US"/>
-        </w:rPr>
-      </w:pPr>
+      <w:bookmarkEnd w:id="4"/>
     </w:p>
     <w:p>
       <w:pPr>
@@ -2350,7 +3098,21 @@
         <w:rPr>
           <w:lang w:val="en-US"/>
         </w:rPr>
-        <w:t>In the end we had a clear overview what and how to perform during this project. We expect us to be a quite short on time, but we managed to overperform and finish before we ran out of time. Our schedule turned out to be well planed which in retrospective way gave us good feeling that we overperformed our expectations.</w:t>
+        <w:t xml:space="preserve">In the end we had a clear overview what and how to perform during this project. We expect us to be a quite short on time, but we managed to overperform and finish before we ran out of time. Our schedule turned out to be well </w:t>
+      </w:r>
+      <w:proofErr w:type="spellStart"/>
+      <w:r>
+        <w:rPr>
+          <w:lang w:val="en-US"/>
+        </w:rPr>
+        <w:t>planed</w:t>
+      </w:r>
+      <w:proofErr w:type="spellEnd"/>
+      <w:r>
+        <w:rPr>
+          <w:lang w:val="en-US"/>
+        </w:rPr>
+        <w:t xml:space="preserve"> which in retrospective way gave us good feeling that we overperformed our expectations.</w:t>
       </w:r>
     </w:p>
     <w:p>
@@ -2387,7 +3149,7 @@
           <w:lang w:val="en-US"/>
         </w:rPr>
       </w:pPr>
-      <w:bookmarkStart w:id="4" w:name="_Toc39670325"/>
+      <w:bookmarkStart w:id="5" w:name="_Toc40171437"/>
       <w:r>
         <w:rPr>
           <w:lang w:val="en-US"/>
@@ -2395,72 +3157,91 @@
         <w:lastRenderedPageBreak/>
         <w:t>Project Description</w:t>
       </w:r>
-      <w:bookmarkEnd w:id="4"/>
-    </w:p>
-    <w:p>
-      <w:pPr>
-        <w:rPr>
-          <w:lang w:val="en-US"/>
-        </w:rPr>
-      </w:pPr>
-    </w:p>
-    <w:p>
-      <w:pPr>
-        <w:rPr>
-          <w:color w:val="FF0000"/>
-          <w:lang w:val="en-US"/>
-        </w:rPr>
-      </w:pPr>
-      <w:r>
-        <w:rPr>
-          <w:color w:val="FF0000"/>
-          <w:lang w:val="en-US"/>
-        </w:rPr>
-        <w:t>For content see Appendix 2</w:t>
-      </w:r>
-      <w:r>
-        <w:rPr>
-          <w:color w:val="FF0000"/>
-          <w:lang w:val="en-US"/>
-        </w:rPr>
-        <w:t xml:space="preserve"> “Pro</w:t>
-      </w:r>
-      <w:r>
-        <w:rPr>
-          <w:color w:val="FF0000"/>
-          <w:lang w:val="en-US"/>
-        </w:rPr>
-        <w:t>cess</w:t>
-      </w:r>
-      <w:r>
-        <w:rPr>
-          <w:color w:val="FF0000"/>
+      <w:bookmarkEnd w:id="5"/>
+    </w:p>
+    <w:p>
+      <w:pPr>
+        <w:ind w:firstLine="567"/>
+        <w:rPr>
+          <w:lang w:val="en-US"/>
+        </w:rPr>
+      </w:pPr>
+      <w:r>
+        <w:rPr>
+          <w:lang w:val="en-US"/>
+        </w:rPr>
+        <w:t>When we started to look around for project idea</w:t>
+      </w:r>
+      <w:r>
+        <w:rPr>
+          <w:lang w:val="en-US"/>
+        </w:rPr>
+        <w:t>s, Patrik I. was currently going through diet and came up with idea that he needs to use many different applications to keep track of his recipes and shopping list.</w:t>
+      </w:r>
+      <w:r>
+        <w:rPr>
           <w:lang w:val="en-US"/>
         </w:rPr>
         <w:t xml:space="preserve"> </w:t>
       </w:r>
       <w:r>
         <w:rPr>
-          <w:color w:val="FF0000"/>
-          <w:lang w:val="en-US"/>
-        </w:rPr>
-        <w:t>Report – VIA Engineering Guidelines</w:t>
-      </w:r>
-      <w:r>
-        <w:rPr>
-          <w:color w:val="FF0000"/>
-          <w:lang w:val="en-US"/>
-        </w:rPr>
-        <w:t>”.</w:t>
-      </w:r>
-    </w:p>
-    <w:p>
-      <w:pPr>
-        <w:rPr>
-          <w:color w:val="FF0000"/>
-          <w:lang w:val="en-US"/>
-        </w:rPr>
-      </w:pPr>
+          <w:lang w:val="en-US"/>
+        </w:rPr>
+        <w:t>So,</w:t>
+      </w:r>
+      <w:r>
+        <w:rPr>
+          <w:lang w:val="en-US"/>
+        </w:rPr>
+        <w:t xml:space="preserve"> we became to </w:t>
+      </w:r>
+      <w:r>
+        <w:rPr>
+          <w:lang w:val="en-US"/>
+        </w:rPr>
+        <w:t>investigate,</w:t>
+      </w:r>
+      <w:r>
+        <w:rPr>
+          <w:lang w:val="en-US"/>
+        </w:rPr>
+        <w:t xml:space="preserve"> defining the exact problem so we can form a project idea to solve this. Some of the research consisted of downloading many applications and writing down what is missing, what is useful and on the other hand what is not useful. That gave us very detailed overview of the problem we were trying to solve – for example imagine talking with your friend about some amazing recipe which he wants to try as well, in our solution we want to focus on easier and more straight forward way of sharing recipes and keeping track of your health.</w:t>
+      </w:r>
+    </w:p>
+    <w:p>
+      <w:pPr>
+        <w:ind w:firstLine="567"/>
+        <w:rPr>
+          <w:lang w:val="en-US"/>
+        </w:rPr>
+      </w:pPr>
+      <w:r>
+        <w:rPr>
+          <w:lang w:val="en-US"/>
+        </w:rPr>
+        <w:t xml:space="preserve">We wanted to develop a system that would achieve our goals that we prioritized via the MoSCoW principles (MoSCoW, 2015). </w:t>
+      </w:r>
+      <w:r>
+        <w:rPr>
+          <w:lang w:val="en-US"/>
+        </w:rPr>
+        <w:t>There were some things left out with less priority because we weren’t sure about them and first, we wanted to have nice and reliable system that would work even without those.</w:t>
+      </w:r>
+    </w:p>
+    <w:p>
+      <w:pPr>
+        <w:ind w:firstLine="567"/>
+        <w:rPr>
+          <w:lang w:val="en-US"/>
+        </w:rPr>
+      </w:pPr>
+      <w:r>
+        <w:rPr>
+          <w:lang w:val="en-US"/>
+        </w:rPr>
+        <w:t xml:space="preserve">We finished all our goals with high priority together with some of less priority ones, which to us occurred surprising. We managed to overcome problems with new technologies which we did not used before, learned and improved in many ways. The addition of list with our goals for this project helped a lot to keep our motivation and focus. Our goals were prioritized very well, and we even managed to add some more. </w:t>
+      </w:r>
     </w:p>
     <w:p>
       <w:pPr>
@@ -2496,7 +3277,7 @@
           <w:lang w:val="en-US"/>
         </w:rPr>
       </w:pPr>
-      <w:bookmarkStart w:id="5" w:name="_Toc39670326"/>
+      <w:bookmarkStart w:id="6" w:name="_Toc40171438"/>
       <w:r>
         <w:rPr>
           <w:lang w:val="en-US"/>
@@ -2504,14 +3285,7 @@
         <w:lastRenderedPageBreak/>
         <w:t>Project Execution</w:t>
       </w:r>
-      <w:bookmarkEnd w:id="5"/>
-    </w:p>
-    <w:p>
-      <w:pPr>
-        <w:rPr>
-          <w:lang w:val="en-US"/>
-        </w:rPr>
-      </w:pPr>
+      <w:bookmarkEnd w:id="6"/>
     </w:p>
     <w:p>
       <w:pPr>
@@ -2520,26 +3294,17 @@
           <w:ilvl w:val="1"/>
           <w:numId w:val="40"/>
         </w:numPr>
-        <w:rPr>
-          <w:lang w:val="en-US"/>
-        </w:rPr>
-      </w:pPr>
-      <w:bookmarkStart w:id="6" w:name="_Toc532306021"/>
-      <w:bookmarkStart w:id="7" w:name="_Toc39670327"/>
-      <w:r>
-        <w:rPr>
-          <w:lang w:val="en-US"/>
-        </w:rPr>
+      </w:pPr>
+      <w:bookmarkStart w:id="7" w:name="_Toc532306021"/>
+      <w:bookmarkStart w:id="8" w:name="_Toc40171439"/>
+      <w:r>
         <w:t xml:space="preserve">Sprint </w:t>
       </w:r>
-      <w:bookmarkEnd w:id="6"/>
-      <w:r>
-        <w:rPr>
-          <w:lang w:val="en-US"/>
-        </w:rPr>
+      <w:bookmarkEnd w:id="7"/>
+      <w:r>
         <w:t>1</w:t>
       </w:r>
-      <w:bookmarkEnd w:id="7"/>
+      <w:bookmarkEnd w:id="8"/>
     </w:p>
     <w:p>
       <w:pPr>
@@ -2581,24 +3346,17 @@
     <w:p>
       <w:pPr>
         <w:pStyle w:val="Heading3"/>
-        <w:rPr>
-          <w:sz w:val="24"/>
-          <w:szCs w:val="24"/>
-          <w:lang w:val="en-US"/>
-        </w:rPr>
-      </w:pPr>
-      <w:bookmarkStart w:id="8" w:name="_Toc532306022"/>
-      <w:bookmarkStart w:id="9" w:name="_Toc39670328"/>
-      <w:r>
-        <w:rPr>
-          <w:sz w:val="24"/>
-          <w:szCs w:val="24"/>
-          <w:lang w:val="en-US"/>
-        </w:rPr>
-        <w:t>Sprint retrospective</w:t>
-      </w:r>
-      <w:bookmarkEnd w:id="8"/>
+      </w:pPr>
+      <w:bookmarkStart w:id="9" w:name="_Toc532306022"/>
+      <w:bookmarkStart w:id="10" w:name="_Toc40171440"/>
+      <w:r>
+        <w:t xml:space="preserve">Sprint </w:t>
+      </w:r>
+      <w:r>
+        <w:t>retrospective</w:t>
+      </w:r>
       <w:bookmarkEnd w:id="9"/>
+      <w:bookmarkEnd w:id="10"/>
     </w:p>
     <w:p>
       <w:pPr>
@@ -2637,7 +3395,22 @@
         <w:rPr>
           <w:lang w:val="en-US"/>
         </w:rPr>
-        <w:t>Patrik I.: This sprint left me with some great expectations since we were on tracks besides some small adjustment, we managed to do some little extra work than planned. But since it turned out that it was not good for our overall plans, I thought that we may be too ambitious</w:t>
+        <w:lastRenderedPageBreak/>
+        <w:t xml:space="preserve">Patrik I.: </w:t>
+      </w:r>
+    </w:p>
+    <w:p>
+      <w:pPr>
+        <w:pStyle w:val="ListParagraph"/>
+        <w:rPr>
+          <w:lang w:val="en-US"/>
+        </w:rPr>
+      </w:pPr>
+      <w:r>
+        <w:rPr>
+          <w:lang w:val="en-US"/>
+        </w:rPr>
+        <w:t>This sprint left me with some great expectations since we were on tracks besides some small adjustment, we managed to do some little extra work than planned. But since it turned out that it was not good for our overall plans, I thought that we may be too ambitious</w:t>
       </w:r>
       <w:r>
         <w:rPr>
@@ -2676,6 +3449,7 @@
           <w:numId w:val="41"/>
         </w:numPr>
         <w:rPr>
+          <w:color w:val="FF0000"/>
           <w:sz w:val="24"/>
           <w:szCs w:val="22"/>
           <w:lang w:val="en-US"/>
@@ -2683,6 +3457,7 @@
       </w:pPr>
       <w:r>
         <w:rPr>
+          <w:color w:val="FF0000"/>
           <w:sz w:val="24"/>
           <w:szCs w:val="22"/>
           <w:lang w:val="en-US"/>
@@ -2698,59 +3473,916 @@
           <w:lang w:val="en-US"/>
         </w:rPr>
       </w:pPr>
+      <w:r>
+        <w:rPr>
+          <w:noProof/>
+        </w:rPr>
+        <w:drawing>
+          <wp:inline distT="0" distB="0" distL="0" distR="0" wp14:anchorId="1C9AC24B" wp14:editId="781C7C1A">
+            <wp:extent cx="4429125" cy="2628900"/>
+            <wp:effectExtent l="0" t="0" r="9525" b="0"/>
+            <wp:docPr id="3" name="Picture 3"/>
+            <wp:cNvGraphicFramePr>
+              <a:graphicFrameLocks xmlns:a="http://schemas.openxmlformats.org/drawingml/2006/main" noChangeAspect="1"/>
+            </wp:cNvGraphicFramePr>
+            <a:graphic xmlns:a="http://schemas.openxmlformats.org/drawingml/2006/main">
+              <a:graphicData uri="http://schemas.openxmlformats.org/drawingml/2006/picture">
+                <pic:pic xmlns:pic="http://schemas.openxmlformats.org/drawingml/2006/picture">
+                  <pic:nvPicPr>
+                    <pic:cNvPr id="1" name=""/>
+                    <pic:cNvPicPr/>
+                  </pic:nvPicPr>
+                  <pic:blipFill>
+                    <a:blip r:embed="rId15"/>
+                    <a:stretch>
+                      <a:fillRect/>
+                    </a:stretch>
+                  </pic:blipFill>
+                  <pic:spPr>
+                    <a:xfrm>
+                      <a:off x="0" y="0"/>
+                      <a:ext cx="4429125" cy="2628900"/>
+                    </a:xfrm>
+                    <a:prstGeom prst="rect">
+                      <a:avLst/>
+                    </a:prstGeom>
+                  </pic:spPr>
+                </pic:pic>
+              </a:graphicData>
+            </a:graphic>
+          </wp:inline>
+        </w:drawing>
+      </w:r>
+    </w:p>
+    <w:p>
+      <w:pPr>
+        <w:rPr>
+          <w:sz w:val="24"/>
+          <w:szCs w:val="22"/>
+          <w:lang w:val="en-US"/>
+        </w:rPr>
+      </w:pPr>
     </w:p>
     <w:p>
       <w:pPr>
         <w:pStyle w:val="Heading2"/>
-        <w:numPr>
-          <w:ilvl w:val="1"/>
-          <w:numId w:val="40"/>
-        </w:numPr>
-        <w:rPr>
-          <w:lang w:val="en-US"/>
-        </w:rPr>
-      </w:pPr>
-      <w:bookmarkStart w:id="10" w:name="_Toc39670329"/>
-      <w:r>
-        <w:rPr>
-          <w:lang w:val="en-US"/>
-        </w:rPr>
-        <w:t>Sprint 2</w:t>
-      </w:r>
-      <w:bookmarkEnd w:id="10"/>
-    </w:p>
-    <w:p>
-      <w:pPr>
-        <w:rPr>
-          <w:lang w:val="en-US"/>
-        </w:rPr>
-      </w:pPr>
-    </w:p>
-    <w:p>
-      <w:pPr>
-        <w:rPr>
-          <w:color w:val="FF0000"/>
-          <w:lang w:val="en-US"/>
-        </w:rPr>
-      </w:pPr>
-    </w:p>
-    <w:p>
-      <w:pPr>
-        <w:spacing w:after="160" w:line="259" w:lineRule="auto"/>
-        <w:rPr>
-          <w:rFonts w:eastAsiaTheme="majorEastAsia"/>
+      </w:pPr>
+      <w:bookmarkStart w:id="11" w:name="_Toc40171441"/>
+      <w:r>
+        <w:t>Sprint</w:t>
+      </w:r>
+      <w:r>
+        <w:rPr>
+          <w:rStyle w:val="Heading2Char"/>
           <w:b/>
           <w:bCs/>
-          <w:sz w:val="28"/>
-          <w:szCs w:val="28"/>
-          <w:lang w:val="en-US"/>
-        </w:rPr>
-      </w:pPr>
-      <w:r>
-        <w:rPr>
-          <w:lang w:val="en-US"/>
-        </w:rPr>
-        <w:br w:type="page"/>
+        </w:rPr>
+        <w:t xml:space="preserve"> 2</w:t>
+      </w:r>
+      <w:bookmarkEnd w:id="11"/>
+      <w:r>
+        <w:rPr>
+          <w:rStyle w:val="Heading2Char"/>
+          <w:b/>
+          <w:bCs/>
+        </w:rPr>
+        <w:br/>
+      </w:r>
+    </w:p>
+    <w:p>
+      <w:pPr>
+        <w:rPr>
+          <w:lang w:val="en-US"/>
+        </w:rPr>
+      </w:pPr>
+      <w:r>
+        <w:rPr>
+          <w:lang w:val="en-US"/>
+        </w:rPr>
+        <w:t>Since this sprint was still part of “Elaboration” we wanted to deliver our basic diagrams which will later in process help us, since these things were planned for sprint 2 but already some work on them was done in previous sprint due to our inconsistency. Since we were also a bit ahead of our timeline, we managed to lay down some basics of our system as well.</w:t>
+      </w:r>
+      <w:r>
+        <w:rPr>
+          <w:lang w:val="en-US"/>
+        </w:rPr>
+        <w:br/>
+      </w:r>
+      <w:r>
+        <w:rPr>
+          <w:lang w:val="en-US"/>
+        </w:rPr>
+        <w:lastRenderedPageBreak/>
+        <w:t>Our main concerns started when we sat down and started to discuss functionalities of our system (“Functional requirements”) we knew what needs to be done but we were having hard time on agreeing, what exact properties we are going to have.</w:t>
+      </w:r>
+    </w:p>
+    <w:p>
+      <w:pPr>
+        <w:pStyle w:val="Heading3"/>
+      </w:pPr>
+      <w:bookmarkStart w:id="12" w:name="_Toc40171442"/>
+      <w:r>
+        <w:t>Sprint retrospective</w:t>
+      </w:r>
+      <w:bookmarkEnd w:id="12"/>
+    </w:p>
+    <w:p>
+      <w:pPr>
+        <w:pStyle w:val="ListNumber"/>
+        <w:numPr>
+          <w:ilvl w:val="0"/>
+          <w:numId w:val="0"/>
+        </w:numPr>
+      </w:pPr>
+      <w:r>
+        <w:t>This sprint left us with very positive feelings, because it was already the second sprint where we managed to be ahead of our time schedule. There were some complications among the way just because we could not meet on properties which needs to be used for our FR 1 -&gt; 2.1, once we managed to settle everything about those user stories, we continued with our work a done it on time with some extra time to reconsider our planning</w:t>
+      </w:r>
+      <w:r>
+        <w:t>. We also agreed that before next sprint we will redo our prioritization of Functional requirements.</w:t>
+      </w:r>
+    </w:p>
+    <w:p>
+      <w:pPr>
+        <w:pStyle w:val="ListNumber"/>
+        <w:numPr>
+          <w:ilvl w:val="0"/>
+          <w:numId w:val="0"/>
+        </w:numPr>
+      </w:pPr>
+    </w:p>
+    <w:p>
+      <w:pPr>
+        <w:pStyle w:val="ListNumber"/>
+        <w:numPr>
+          <w:ilvl w:val="0"/>
+          <w:numId w:val="46"/>
+        </w:numPr>
+        <w:rPr>
+          <w:lang w:val="en-US"/>
+        </w:rPr>
+      </w:pPr>
+      <w:r>
+        <w:rPr>
+          <w:lang w:val="en-US"/>
+        </w:rPr>
+        <w:t>Patrik I</w:t>
+      </w:r>
+      <w:r>
+        <w:rPr>
+          <w:lang w:val="en-US"/>
+        </w:rPr>
+        <w:t xml:space="preserve">.: This sprint was a bit special to me, since there were some misunderstandings, we managed to stay on track and continue our work. But again, at the end of this sprint we realized that we are sometimes a bit too fast and skipping important stuff. </w:t>
+      </w:r>
+      <w:r>
+        <w:rPr>
+          <w:lang w:val="en-US"/>
+        </w:rPr>
+        <w:t>So,</w:t>
+      </w:r>
+      <w:r>
+        <w:rPr>
+          <w:lang w:val="en-US"/>
+        </w:rPr>
+        <w:t xml:space="preserve"> we decided somewhere in middle of this sprint that we will redo our prioritization of our functional requirements </w:t>
+      </w:r>
+      <w:r>
+        <w:rPr>
+          <w:lang w:val="en-US"/>
+        </w:rPr>
+        <w:t>and</w:t>
+      </w:r>
+      <w:r>
+        <w:rPr>
+          <w:lang w:val="en-US"/>
+        </w:rPr>
+        <w:t xml:space="preserve"> that we will look at our timeline to understand what kind of tempo is better for us.</w:t>
+      </w:r>
+    </w:p>
+    <w:p>
+      <w:pPr>
+        <w:pStyle w:val="ListNumber"/>
+        <w:numPr>
+          <w:ilvl w:val="0"/>
+          <w:numId w:val="46"/>
+        </w:numPr>
+        <w:rPr>
+          <w:lang w:val="en-US"/>
+        </w:rPr>
+      </w:pPr>
+      <w:r>
+        <w:rPr>
+          <w:color w:val="FF0000"/>
+          <w:lang w:val="en-US"/>
+        </w:rPr>
+        <w:t xml:space="preserve">Patrik K.: </w:t>
+      </w:r>
+      <w:r>
+        <w:rPr>
+          <w:noProof/>
+        </w:rPr>
+        <w:drawing>
+          <wp:inline distT="0" distB="0" distL="0" distR="0" wp14:anchorId="34E747AD" wp14:editId="27B5912A">
+            <wp:extent cx="4476750" cy="2619375"/>
+            <wp:effectExtent l="0" t="0" r="0" b="9525"/>
+            <wp:docPr id="4" name="Picture 4"/>
+            <wp:cNvGraphicFramePr>
+              <a:graphicFrameLocks xmlns:a="http://schemas.openxmlformats.org/drawingml/2006/main" noChangeAspect="1"/>
+            </wp:cNvGraphicFramePr>
+            <a:graphic xmlns:a="http://schemas.openxmlformats.org/drawingml/2006/main">
+              <a:graphicData uri="http://schemas.openxmlformats.org/drawingml/2006/picture">
+                <pic:pic xmlns:pic="http://schemas.openxmlformats.org/drawingml/2006/picture">
+                  <pic:nvPicPr>
+                    <pic:cNvPr id="1" name=""/>
+                    <pic:cNvPicPr/>
+                  </pic:nvPicPr>
+                  <pic:blipFill>
+                    <a:blip r:embed="rId16"/>
+                    <a:stretch>
+                      <a:fillRect/>
+                    </a:stretch>
+                  </pic:blipFill>
+                  <pic:spPr>
+                    <a:xfrm>
+                      <a:off x="0" y="0"/>
+                      <a:ext cx="4476750" cy="2619375"/>
+                    </a:xfrm>
+                    <a:prstGeom prst="rect">
+                      <a:avLst/>
+                    </a:prstGeom>
+                  </pic:spPr>
+                </pic:pic>
+              </a:graphicData>
+            </a:graphic>
+          </wp:inline>
+        </w:drawing>
+      </w:r>
+    </w:p>
+    <w:p>
+      <w:pPr>
+        <w:pStyle w:val="Heading2"/>
+      </w:pPr>
+      <w:bookmarkStart w:id="13" w:name="_Toc40171443"/>
+      <w:r>
+        <w:lastRenderedPageBreak/>
+        <w:t>Sprint 3</w:t>
+      </w:r>
+      <w:bookmarkEnd w:id="13"/>
+    </w:p>
+    <w:p>
+      <w:pPr>
+        <w:rPr>
+          <w:lang w:val="en-US"/>
+        </w:rPr>
+      </w:pPr>
+      <w:r>
+        <w:rPr>
+          <w:lang w:val="en-US"/>
+        </w:rPr>
+        <w:t>Sprint number 3 was our overlapping sprint. There was an end of “elaboration” phase and start of “construction” phase</w:t>
+      </w:r>
+      <w:r>
+        <w:rPr>
+          <w:lang w:val="en-US"/>
+        </w:rPr>
+        <w:t>. The elaboration phase was done</w:t>
+      </w:r>
+      <w:r>
+        <w:rPr>
+          <w:lang w:val="en-US"/>
+        </w:rPr>
+        <w:t xml:space="preserve"> with ease and we managed to have all our basic documents and design done with supportive diagrams. Our main goal for end of Elaboration phase in this sprint was to have strong go to documentation which can be only partially updated trough out the process of creation the project and at the end used as final documentation. </w:t>
+      </w:r>
+    </w:p>
+    <w:p>
+      <w:pPr>
+        <w:rPr>
+          <w:lang w:val="en-US"/>
+        </w:rPr>
+      </w:pPr>
+      <w:r>
+        <w:rPr>
+          <w:lang w:val="en-US"/>
+        </w:rPr>
+        <w:t xml:space="preserve">When we transitioned </w:t>
+      </w:r>
+      <w:r>
+        <w:rPr>
+          <w:lang w:val="en-US"/>
+        </w:rPr>
+        <w:t xml:space="preserve">into construction phase it was our time to fully concentrate on development. Since we already had some foundation of our system, we could continue without any harm with following functional requirements. We started with adding new recipes, it was our first big challenge because we wanted automatic update which looked easy on paper but JavaScript together with JDBC were not cooperating. Solving problems with MySQL database later occurred to be our daily bread. In this sprint we managed to finish Functional requirements 2.2 -&gt; 4.2. </w:t>
+      </w:r>
+    </w:p>
+    <w:p>
+      <w:pPr>
+        <w:rPr>
+          <w:lang w:val="en-US"/>
+        </w:rPr>
+      </w:pPr>
+      <w:r>
+        <w:rPr>
+          <w:lang w:val="en-US"/>
+        </w:rPr>
+        <w:t xml:space="preserve">During this sprint it also came to light that we will from now on work from home since COVID-19’s strikes the world.  We were forced to move on skype/discord to progress more with this project. Which at the end showed again some complications mainly with </w:t>
+      </w:r>
+      <w:r>
+        <w:rPr>
+          <w:lang w:val="en-US"/>
+        </w:rPr>
+        <w:t>equipment</w:t>
+      </w:r>
+      <w:r>
+        <w:rPr>
+          <w:lang w:val="en-US"/>
+        </w:rPr>
+        <w:t xml:space="preserve"> and communication.</w:t>
+      </w:r>
+    </w:p>
+    <w:p>
+      <w:pPr>
+        <w:pStyle w:val="Heading3"/>
+      </w:pPr>
+      <w:bookmarkStart w:id="14" w:name="_Toc40171444"/>
+      <w:r>
+        <w:t>Sprint retrospective</w:t>
+      </w:r>
+      <w:bookmarkEnd w:id="14"/>
+    </w:p>
+    <w:p>
+      <w:pPr>
+        <w:rPr>
+          <w:lang w:val="en-US"/>
+        </w:rPr>
+      </w:pPr>
+      <w:r>
+        <w:rPr>
+          <w:lang w:val="en-US"/>
+        </w:rPr>
+        <w:t>We started to see that the system was coming together piece by piece we had pretty good foundation from previous sprint but this one added more futures like recipe management system. Which was also crucial because we overcame many problems which occurred just by using JDBC driver.</w:t>
+      </w:r>
+      <w:r>
+        <w:rPr>
+          <w:lang w:val="en-US"/>
+        </w:rPr>
+        <w:t xml:space="preserve"> The “sql strings” which were party of our “Databa access object” were sometimes parsed differently, none of us knew what the exact problem was but according to forums that happened usually in specific cases and sql operators.</w:t>
+      </w:r>
+    </w:p>
+    <w:p>
+      <w:pPr>
+        <w:rPr>
+          <w:lang w:val="en-US"/>
+        </w:rPr>
+      </w:pPr>
+    </w:p>
+    <w:p>
+      <w:pPr>
+        <w:pStyle w:val="ListParagraph"/>
+        <w:numPr>
+          <w:ilvl w:val="0"/>
+          <w:numId w:val="47"/>
+        </w:numPr>
+        <w:rPr>
+          <w:lang w:val="en-US"/>
+        </w:rPr>
+      </w:pPr>
+      <w:r>
+        <w:rPr>
+          <w:lang w:val="en-US"/>
+        </w:rPr>
+        <w:t>Patrik I</w:t>
+      </w:r>
+      <w:r>
+        <w:rPr>
+          <w:lang w:val="en-US"/>
+        </w:rPr>
+        <w:t xml:space="preserve">.: This sprint was for me really challenging since I was the one who managed database and server side of thing for this system, I needed to overcome many difficulties with our database design which shown that it </w:t>
+      </w:r>
+      <w:r>
+        <w:rPr>
+          <w:lang w:val="en-US"/>
+        </w:rPr>
+        <w:lastRenderedPageBreak/>
+        <w:t>needed some corrections due to my lack of knowledge. But at the end I was happy that we managed to achieve our goals for this sprint and finish it on time without any need for moving or postponing tasks.</w:t>
+      </w:r>
+    </w:p>
+    <w:p>
+      <w:pPr>
+        <w:pStyle w:val="ListParagraph"/>
+        <w:numPr>
+          <w:ilvl w:val="0"/>
+          <w:numId w:val="47"/>
+        </w:numPr>
+        <w:rPr>
+          <w:color w:val="FF0000"/>
+          <w:lang w:val="en-US"/>
+        </w:rPr>
+      </w:pPr>
+      <w:r>
+        <w:rPr>
+          <w:color w:val="FF0000"/>
+          <w:lang w:val="en-US"/>
+        </w:rPr>
+        <w:t>Patrik K.:</w:t>
+      </w:r>
+    </w:p>
+    <w:p>
+      <w:r>
+        <w:rPr>
+          <w:noProof/>
+        </w:rPr>
+        <w:drawing>
+          <wp:inline distT="0" distB="0" distL="0" distR="0" wp14:anchorId="755B19D6" wp14:editId="42FB19C2">
+            <wp:extent cx="4486275" cy="2647950"/>
+            <wp:effectExtent l="0" t="0" r="9525" b="0"/>
+            <wp:docPr id="5" name="Picture 5"/>
+            <wp:cNvGraphicFramePr>
+              <a:graphicFrameLocks xmlns:a="http://schemas.openxmlformats.org/drawingml/2006/main" noChangeAspect="1"/>
+            </wp:cNvGraphicFramePr>
+            <a:graphic xmlns:a="http://schemas.openxmlformats.org/drawingml/2006/main">
+              <a:graphicData uri="http://schemas.openxmlformats.org/drawingml/2006/picture">
+                <pic:pic xmlns:pic="http://schemas.openxmlformats.org/drawingml/2006/picture">
+                  <pic:nvPicPr>
+                    <pic:cNvPr id="1" name=""/>
+                    <pic:cNvPicPr/>
+                  </pic:nvPicPr>
+                  <pic:blipFill>
+                    <a:blip r:embed="rId17"/>
+                    <a:stretch>
+                      <a:fillRect/>
+                    </a:stretch>
+                  </pic:blipFill>
+                  <pic:spPr>
+                    <a:xfrm>
+                      <a:off x="0" y="0"/>
+                      <a:ext cx="4486275" cy="2647950"/>
+                    </a:xfrm>
+                    <a:prstGeom prst="rect">
+                      <a:avLst/>
+                    </a:prstGeom>
+                  </pic:spPr>
+                </pic:pic>
+              </a:graphicData>
+            </a:graphic>
+          </wp:inline>
+        </w:drawing>
+      </w:r>
+    </w:p>
+    <w:p>
+      <w:pPr>
+        <w:pStyle w:val="Heading2"/>
+      </w:pPr>
+      <w:bookmarkStart w:id="15" w:name="_Toc40171445"/>
+      <w:r>
+        <w:t>Sprint 4</w:t>
+      </w:r>
+      <w:bookmarkEnd w:id="15"/>
+    </w:p>
+    <w:p>
+      <w:pPr>
+        <w:rPr>
+          <w:lang w:val="en-US"/>
+        </w:rPr>
+      </w:pPr>
+      <w:r>
+        <w:rPr>
+          <w:lang w:val="en-US"/>
+        </w:rPr>
+        <w:t xml:space="preserve">In Sprint 4 we were in fully blown construction phase, for this time period we mainly on managing friends in our system. We wanted to have “friend sharing” experience which was easy to handle but at the end of the day strong and straight forward. The biggest problem during this sprint occurred when we </w:t>
+      </w:r>
+      <w:r>
+        <w:rPr>
+          <w:lang w:val="en-US"/>
+        </w:rPr>
+        <w:t>were working on new friends right after friend request is accepted that they occur in friends list</w:t>
+      </w:r>
+      <w:r>
+        <w:rPr>
+          <w:lang w:val="en-US"/>
+        </w:rPr>
+        <w:t xml:space="preserve">. </w:t>
+      </w:r>
+      <w:r>
+        <w:rPr>
+          <w:lang w:val="en-US"/>
+        </w:rPr>
+        <w:t>Other functional requirements were with same weight and we managed to make them according to our plan. Closer to ending this sprint Patrik I. updated the documentation since we made a lot of changes to oud database structure and added some features which were not in the initial documentation. During this sprint we managed to cross off half of our functional requirements which helped us to keep our pace and focus on goals ahead of us.</w:t>
+      </w:r>
+    </w:p>
+    <w:p>
+      <w:pPr>
+        <w:rPr>
+          <w:lang w:val="en-US"/>
+        </w:rPr>
+      </w:pPr>
+    </w:p>
+    <w:p>
+      <w:pPr>
+        <w:pStyle w:val="Heading3"/>
+      </w:pPr>
+      <w:bookmarkStart w:id="16" w:name="_Toc40171446"/>
+      <w:r>
+        <w:lastRenderedPageBreak/>
+        <w:t>Sprint retrospective</w:t>
+      </w:r>
+      <w:bookmarkEnd w:id="16"/>
+    </w:p>
+    <w:p>
+      <w:pPr>
+        <w:rPr>
+          <w:lang w:val="en-US"/>
+        </w:rPr>
+      </w:pPr>
+      <w:r>
+        <w:rPr>
+          <w:lang w:val="en-US"/>
+        </w:rPr>
+        <w:t>This sprint contained a lot of adding and modifying, we had initial documentation on point but when we came to friend management system, we had to do some major changes, which affected our database design mainly. At the end of the day those changes seemed good and on point since everything was working and we had no other problems with this implementation.</w:t>
+      </w:r>
+      <w:r>
+        <w:rPr>
+          <w:lang w:val="en-US"/>
+        </w:rPr>
+        <w:t xml:space="preserve"> We again managed to before given time and at the end focused on updating all our documentation</w:t>
+      </w:r>
+      <w:r>
+        <w:rPr>
+          <w:lang w:val="en-US"/>
+        </w:rPr>
+        <w:t>.</w:t>
+      </w:r>
+    </w:p>
+    <w:p>
+      <w:pPr>
+        <w:rPr>
+          <w:lang w:val="en-US"/>
+        </w:rPr>
+      </w:pPr>
+    </w:p>
+    <w:p>
+      <w:pPr>
+        <w:pStyle w:val="ListParagraph"/>
+        <w:numPr>
+          <w:ilvl w:val="0"/>
+          <w:numId w:val="48"/>
+        </w:numPr>
+        <w:rPr>
+          <w:lang w:val="en-US"/>
+        </w:rPr>
+      </w:pPr>
+      <w:r>
+        <w:rPr>
+          <w:lang w:val="en-US"/>
+        </w:rPr>
+        <w:t>Patrik I.:</w:t>
+      </w:r>
+      <w:r>
+        <w:rPr>
+          <w:lang w:val="en-US"/>
+        </w:rPr>
+        <w:t xml:space="preserve"> During this sprint I have learned a lot about good database planning, Since I oversaw making database and its relatives in java, I realized that some of the thing were not good and needed to be reworked. But overall, I have good feeling about this sprint since team progressed a lot in this sprint.</w:t>
+      </w:r>
+    </w:p>
+    <w:p>
+      <w:pPr>
+        <w:pStyle w:val="ListParagraph"/>
+        <w:numPr>
+          <w:ilvl w:val="0"/>
+          <w:numId w:val="48"/>
+        </w:numPr>
+        <w:rPr>
+          <w:color w:val="FF0000"/>
+          <w:lang w:val="en-US"/>
+        </w:rPr>
+      </w:pPr>
+      <w:r>
+        <w:rPr>
+          <w:color w:val="FF0000"/>
+          <w:lang w:val="en-US"/>
+        </w:rPr>
+        <w:t>Patrik K.:</w:t>
+      </w:r>
+    </w:p>
+    <w:p>
+      <w:pPr>
+        <w:rPr>
+          <w:lang w:val="en-US"/>
+        </w:rPr>
+      </w:pPr>
+      <w:r>
+        <w:rPr>
+          <w:noProof/>
+        </w:rPr>
+        <w:drawing>
+          <wp:inline distT="0" distB="0" distL="0" distR="0" wp14:anchorId="678705E0" wp14:editId="41F93FD0">
+            <wp:extent cx="4495800" cy="2657475"/>
+            <wp:effectExtent l="0" t="0" r="0" b="9525"/>
+            <wp:docPr id="6" name="Picture 6"/>
+            <wp:cNvGraphicFramePr>
+              <a:graphicFrameLocks xmlns:a="http://schemas.openxmlformats.org/drawingml/2006/main" noChangeAspect="1"/>
+            </wp:cNvGraphicFramePr>
+            <a:graphic xmlns:a="http://schemas.openxmlformats.org/drawingml/2006/main">
+              <a:graphicData uri="http://schemas.openxmlformats.org/drawingml/2006/picture">
+                <pic:pic xmlns:pic="http://schemas.openxmlformats.org/drawingml/2006/picture">
+                  <pic:nvPicPr>
+                    <pic:cNvPr id="1" name=""/>
+                    <pic:cNvPicPr/>
+                  </pic:nvPicPr>
+                  <pic:blipFill>
+                    <a:blip r:embed="rId18"/>
+                    <a:stretch>
+                      <a:fillRect/>
+                    </a:stretch>
+                  </pic:blipFill>
+                  <pic:spPr>
+                    <a:xfrm>
+                      <a:off x="0" y="0"/>
+                      <a:ext cx="4495800" cy="2657475"/>
+                    </a:xfrm>
+                    <a:prstGeom prst="rect">
+                      <a:avLst/>
+                    </a:prstGeom>
+                  </pic:spPr>
+                </pic:pic>
+              </a:graphicData>
+            </a:graphic>
+          </wp:inline>
+        </w:drawing>
+      </w:r>
+    </w:p>
+    <w:p>
+      <w:pPr>
+        <w:pStyle w:val="Heading2"/>
+      </w:pPr>
+      <w:bookmarkStart w:id="17" w:name="_Toc40171447"/>
+      <w:r>
+        <w:t>Sprint 5</w:t>
+      </w:r>
+      <w:bookmarkEnd w:id="17"/>
+    </w:p>
+    <w:p>
+      <w:pPr>
+        <w:rPr>
+          <w:lang w:val="en-US"/>
+        </w:rPr>
+      </w:pPr>
+      <w:r>
+        <w:rPr>
+          <w:lang w:val="en-US"/>
+        </w:rPr>
+        <w:t xml:space="preserve">In this sprint we continued working around recipes. There were some functionalities whit lower priority postponed to this sprint. The functionality for searching recipe by name/ingredient/category was somehow tricky </w:t>
+      </w:r>
+      <w:r>
+        <w:rPr>
+          <w:lang w:val="en-US"/>
+        </w:rPr>
+        <w:t xml:space="preserve">because we had to decide where are these properties going to be stored. Database wise the most common solution would </w:t>
+      </w:r>
+      <w:r>
+        <w:rPr>
+          <w:lang w:val="en-US"/>
+        </w:rPr>
+        <w:lastRenderedPageBreak/>
+        <w:t xml:space="preserve">be to put it into separate tables which would refer to main table with recipe. We tried to do this but unfortunately were not able to finish design of it. And due to urge of other functional requirements we decided to go with the basic design of these functionalities. That maybe if we have time at the end of last sprint, we would come back to this and redo it. </w:t>
+      </w:r>
+    </w:p>
+    <w:p>
+      <w:pPr>
+        <w:rPr>
+          <w:lang w:val="en-US"/>
+        </w:rPr>
+      </w:pPr>
+      <w:r>
+        <w:rPr>
+          <w:lang w:val="en-US"/>
+        </w:rPr>
+        <w:t xml:space="preserve">Another functionality was random recipe suggestion. This was firstly meant that we will take any recipe from database of the recipes and suggest it to user based on his selected filters. Which at the end occurred that its rather tricky. What if User does not have any friends there are no recipes available. </w:t>
+      </w:r>
+    </w:p>
+    <w:p>
+      <w:pPr>
+        <w:rPr>
+          <w:lang w:val="en-US"/>
+        </w:rPr>
+      </w:pPr>
+    </w:p>
+    <w:p>
+      <w:pPr>
+        <w:pStyle w:val="Heading3"/>
+      </w:pPr>
+      <w:bookmarkStart w:id="18" w:name="_Toc40171448"/>
+      <w:r>
+        <w:t>Sprint retrospective</w:t>
+      </w:r>
+      <w:bookmarkStart w:id="19" w:name="_GoBack"/>
+      <w:bookmarkEnd w:id="18"/>
+      <w:bookmarkEnd w:id="19"/>
+    </w:p>
+    <w:p>
+      <w:pPr>
+        <w:rPr>
+          <w:lang w:val="en-US"/>
+        </w:rPr>
+      </w:pPr>
+      <w:r>
+        <w:rPr>
+          <w:lang w:val="en-US"/>
+        </w:rPr>
+        <w:t xml:space="preserve">This sprint went rather well, because at the end of it we already had 11of our functional requirements done. We were working hardly on client side of thing for the recipe functionalities which went </w:t>
+      </w:r>
+      <w:r>
+        <w:rPr>
+          <w:lang w:val="en-US"/>
+        </w:rPr>
+        <w:t>well</w:t>
+      </w:r>
+      <w:r>
+        <w:rPr>
+          <w:lang w:val="en-US"/>
+        </w:rPr>
+        <w:t xml:space="preserve"> without any major breakdowns.</w:t>
+      </w:r>
+      <w:r>
+        <w:rPr>
+          <w:lang w:val="en-US"/>
+        </w:rPr>
+        <w:t xml:space="preserve"> This was also very good for our mental state because we were coming closer to end of the construction phase, we had more than half of our functional requirements done so we were doing great at this point.</w:t>
+      </w:r>
+    </w:p>
+    <w:p>
+      <w:pPr>
+        <w:rPr>
+          <w:lang w:val="en-US"/>
+        </w:rPr>
+      </w:pPr>
+    </w:p>
+    <w:p>
+      <w:pPr>
+        <w:pStyle w:val="ListParagraph"/>
+        <w:numPr>
+          <w:ilvl w:val="0"/>
+          <w:numId w:val="49"/>
+        </w:numPr>
+        <w:rPr>
+          <w:lang w:val="en-US"/>
+        </w:rPr>
+      </w:pPr>
+      <w:r>
+        <w:rPr>
+          <w:lang w:val="en-US"/>
+        </w:rPr>
+        <w:t>Patrik I.: This sprint felt good for me especially when I saw that server and database are good and don’t need any more tweaks. We also managed to update our supportive diagrams which was crucial for our overview of project.</w:t>
+      </w:r>
+    </w:p>
+    <w:p>
+      <w:pPr>
+        <w:pStyle w:val="ListParagraph"/>
+        <w:numPr>
+          <w:ilvl w:val="0"/>
+          <w:numId w:val="49"/>
+        </w:numPr>
+        <w:rPr>
+          <w:lang w:val="en-US"/>
+        </w:rPr>
+      </w:pPr>
+      <w:r>
+        <w:rPr>
+          <w:lang w:val="en-US"/>
+        </w:rPr>
+        <w:t>Patrik K.:</w:t>
+      </w:r>
+    </w:p>
+    <w:p>
+      <w:pPr>
+        <w:rPr>
+          <w:lang w:val="en-US"/>
+        </w:rPr>
+      </w:pPr>
+    </w:p>
+    <w:p>
+      <w:pPr>
+        <w:rPr>
+          <w:lang w:val="en-US"/>
+        </w:rPr>
+      </w:pPr>
+      <w:r>
+        <w:rPr>
+          <w:noProof/>
+        </w:rPr>
+        <w:lastRenderedPageBreak/>
+        <w:drawing>
+          <wp:inline distT="0" distB="0" distL="0" distR="0" wp14:anchorId="3F85700B" wp14:editId="7D2820D9">
+            <wp:extent cx="4419600" cy="2581275"/>
+            <wp:effectExtent l="0" t="0" r="0" b="9525"/>
+            <wp:docPr id="9" name="Picture 9"/>
+            <wp:cNvGraphicFramePr>
+              <a:graphicFrameLocks xmlns:a="http://schemas.openxmlformats.org/drawingml/2006/main" noChangeAspect="1"/>
+            </wp:cNvGraphicFramePr>
+            <a:graphic xmlns:a="http://schemas.openxmlformats.org/drawingml/2006/main">
+              <a:graphicData uri="http://schemas.openxmlformats.org/drawingml/2006/picture">
+                <pic:pic xmlns:pic="http://schemas.openxmlformats.org/drawingml/2006/picture">
+                  <pic:nvPicPr>
+                    <pic:cNvPr id="1" name=""/>
+                    <pic:cNvPicPr/>
+                  </pic:nvPicPr>
+                  <pic:blipFill>
+                    <a:blip r:embed="rId19"/>
+                    <a:stretch>
+                      <a:fillRect/>
+                    </a:stretch>
+                  </pic:blipFill>
+                  <pic:spPr>
+                    <a:xfrm>
+                      <a:off x="0" y="0"/>
+                      <a:ext cx="4419600" cy="2581275"/>
+                    </a:xfrm>
+                    <a:prstGeom prst="rect">
+                      <a:avLst/>
+                    </a:prstGeom>
+                  </pic:spPr>
+                </pic:pic>
+              </a:graphicData>
+            </a:graphic>
+          </wp:inline>
+        </w:drawing>
+      </w:r>
+    </w:p>
+    <w:p>
+      <w:pPr>
+        <w:pStyle w:val="Heading2"/>
+      </w:pPr>
+      <w:bookmarkStart w:id="20" w:name="_Toc40171449"/>
+      <w:r>
+        <w:t>Sprint 6</w:t>
+      </w:r>
+      <w:bookmarkEnd w:id="20"/>
+    </w:p>
+    <w:p>
+      <w:pPr>
+        <w:rPr>
+          <w:lang w:val="en-US"/>
+        </w:rPr>
+      </w:pPr>
+    </w:p>
+    <w:p>
+      <w:pPr>
+        <w:pStyle w:val="Heading3"/>
+      </w:pPr>
+      <w:bookmarkStart w:id="21" w:name="_Toc40171450"/>
+      <w:r>
+        <w:t>Sprint retrospective</w:t>
+      </w:r>
+      <w:bookmarkEnd w:id="21"/>
+    </w:p>
+    <w:p>
+      <w:pPr>
+        <w:rPr>
+          <w:lang w:val="en-US"/>
+        </w:rPr>
+      </w:pPr>
+    </w:p>
+    <w:p>
+      <w:pPr>
+        <w:rPr>
+          <w:lang w:val="en-US"/>
+        </w:rPr>
+      </w:pPr>
+      <w:r>
+        <w:rPr>
+          <w:noProof/>
+        </w:rPr>
+        <w:drawing>
+          <wp:inline distT="0" distB="0" distL="0" distR="0" wp14:anchorId="63611608" wp14:editId="1E97251F">
+            <wp:extent cx="4457700" cy="2609850"/>
+            <wp:effectExtent l="0" t="0" r="0" b="0"/>
+            <wp:docPr id="10" name="Picture 10"/>
+            <wp:cNvGraphicFramePr>
+              <a:graphicFrameLocks xmlns:a="http://schemas.openxmlformats.org/drawingml/2006/main" noChangeAspect="1"/>
+            </wp:cNvGraphicFramePr>
+            <a:graphic xmlns:a="http://schemas.openxmlformats.org/drawingml/2006/main">
+              <a:graphicData uri="http://schemas.openxmlformats.org/drawingml/2006/picture">
+                <pic:pic xmlns:pic="http://schemas.openxmlformats.org/drawingml/2006/picture">
+                  <pic:nvPicPr>
+                    <pic:cNvPr id="1" name=""/>
+                    <pic:cNvPicPr/>
+                  </pic:nvPicPr>
+                  <pic:blipFill>
+                    <a:blip r:embed="rId20"/>
+                    <a:stretch>
+                      <a:fillRect/>
+                    </a:stretch>
+                  </pic:blipFill>
+                  <pic:spPr>
+                    <a:xfrm>
+                      <a:off x="0" y="0"/>
+                      <a:ext cx="4457700" cy="2609850"/>
+                    </a:xfrm>
+                    <a:prstGeom prst="rect">
+                      <a:avLst/>
+                    </a:prstGeom>
+                  </pic:spPr>
+                </pic:pic>
+              </a:graphicData>
+            </a:graphic>
+          </wp:inline>
+        </w:drawing>
       </w:r>
     </w:p>
     <w:p>
@@ -2760,7 +4392,7 @@
           <w:lang w:val="en-US"/>
         </w:rPr>
       </w:pPr>
-      <w:bookmarkStart w:id="11" w:name="_Toc39670330"/>
+      <w:bookmarkStart w:id="22" w:name="_Toc40171451"/>
       <w:r>
         <w:rPr>
           <w:lang w:val="en-US"/>
@@ -2768,33 +4400,17 @@
         <w:lastRenderedPageBreak/>
         <w:t>Personal Reflections</w:t>
       </w:r>
-      <w:bookmarkEnd w:id="11"/>
-    </w:p>
-    <w:p>
-      <w:pPr>
-        <w:rPr>
-          <w:color w:val="000000" w:themeColor="text1"/>
-          <w:sz w:val="24"/>
-          <w:szCs w:val="24"/>
-          <w:lang w:val="en-US"/>
-        </w:rPr>
-      </w:pPr>
+      <w:bookmarkEnd w:id="22"/>
     </w:p>
     <w:p>
       <w:pPr>
         <w:pStyle w:val="Heading2"/>
-        <w:rPr>
-          <w:lang w:val="en-US"/>
-        </w:rPr>
-      </w:pPr>
-      <w:bookmarkStart w:id="12" w:name="_Toc39670331"/>
-      <w:r>
-        <w:rPr>
-          <w:lang w:val="en-US"/>
-        </w:rPr>
+      </w:pPr>
+      <w:bookmarkStart w:id="23" w:name="_Toc40171452"/>
+      <w:r>
         <w:t>Patrik Ihnat:</w:t>
       </w:r>
-      <w:bookmarkEnd w:id="12"/>
+      <w:bookmarkEnd w:id="23"/>
     </w:p>
     <w:p>
       <w:pPr>
@@ -2851,23 +4467,25 @@
           <w:szCs w:val="22"/>
           <w:lang w:val="en-US"/>
         </w:rPr>
-        <w:t>. Our process and decision making were on point we managed to stick to all our goals and even add some. Since we knew each other for quiet some time we knew what to expect from each other. Therefore, ou</w:t>
-      </w:r>
+        <w:t xml:space="preserve">. Our process and decision making were on point we managed to stick to all our goals and even add some. Since we knew each other for </w:t>
+      </w:r>
+      <w:proofErr w:type="spellStart"/>
       <w:r>
         <w:rPr>
           <w:color w:val="000000" w:themeColor="text1"/>
           <w:szCs w:val="22"/>
           <w:lang w:val="en-US"/>
         </w:rPr>
-        <w:t>r</w:t>
-      </w:r>
+        <w:t>quiet</w:t>
+      </w:r>
+      <w:proofErr w:type="spellEnd"/>
       <w:r>
         <w:rPr>
           <w:color w:val="000000" w:themeColor="text1"/>
           <w:szCs w:val="22"/>
           <w:lang w:val="en-US"/>
         </w:rPr>
-        <w:t xml:space="preserve"> group contract was short but on point. The project idea credits need to be given to Patrik K. since he came up with the basic idea of food assistant, after bringing up this idea we spent some time together brainstorming what should be involved in this project. I would like to mention that our group was very good in cooperation, if there was some technical issue or knowledge hole, there was no problem for us to help each other. I like working with Patrik K. he is wise and has great overview of projects which he is working on. On the other hand, I’m more into planning and execution, so we make a good team. I have learned that asking him question can result in some strange conversation, but he will always help or answer if he can. During this project we learned even more about ourselves, which was quite surprising since we know each other very well. Based on this project I can say that it was great </w:t>
+        <w:t xml:space="preserve"> some time we knew what to expect from each other. Therefore, ou</w:t>
       </w:r>
       <w:r>
         <w:rPr>
@@ -2875,7 +4493,7 @@
           <w:szCs w:val="22"/>
           <w:lang w:val="en-US"/>
         </w:rPr>
-        <w:t>experience,</w:t>
+        <w:t>r</w:t>
       </w:r>
       <w:r>
         <w:rPr>
@@ -2883,7 +4501,7 @@
           <w:szCs w:val="22"/>
           <w:lang w:val="en-US"/>
         </w:rPr>
-        <w:t xml:space="preserve"> but I </w:t>
+        <w:t xml:space="preserve"> group contract was short but on point. The project idea credits need to be given to Patrik K. since he came up with the basic idea of food assistant, after bringing up this idea we spent some time together brainstorming what should be involved in this project. I would like to mention that our group was very good in cooperation, if there was some technical issue or knowledge hole, there was no problem for us to help each other. I like working with Patrik K. he is wise and has great overview of projects which he is working on. On the other hand, I’m more into planning and execution, so we make a good team. I have learned that asking him question can result in some strange conversation, but he will always help or answer if he can. During this project we learned even more about ourselves, which was quite surprising since we know each other very well. Based on this project I can say that it was great </w:t>
       </w:r>
       <w:r>
         <w:rPr>
@@ -2891,7 +4509,7 @@
           <w:szCs w:val="22"/>
           <w:lang w:val="en-US"/>
         </w:rPr>
-        <w:t>must</w:t>
+        <w:t>experience,</w:t>
       </w:r>
       <w:r>
         <w:rPr>
@@ -2899,7 +4517,7 @@
           <w:szCs w:val="22"/>
           <w:lang w:val="en-US"/>
         </w:rPr>
-        <w:t xml:space="preserve"> work more on my approach to projects</w:t>
+        <w:t xml:space="preserve"> but I </w:t>
       </w:r>
       <w:r>
         <w:rPr>
@@ -2907,33 +4525,43 @@
           <w:szCs w:val="22"/>
           <w:lang w:val="en-US"/>
         </w:rPr>
-        <w:t>, so I expect that in future I will be more open minded and responsible.</w:t>
-      </w:r>
-    </w:p>
-    <w:p>
-      <w:pPr>
+        <w:t>must</w:t>
+      </w:r>
+      <w:r>
         <w:rPr>
           <w:color w:val="000000" w:themeColor="text1"/>
           <w:szCs w:val="22"/>
           <w:lang w:val="en-US"/>
         </w:rPr>
+        <w:t xml:space="preserve"> work more on my approach to projects</w:t>
+      </w:r>
+      <w:r>
+        <w:rPr>
+          <w:color w:val="000000" w:themeColor="text1"/>
+          <w:szCs w:val="22"/>
+          <w:lang w:val="en-US"/>
+        </w:rPr>
+        <w:t>, so I expect that in future I will be more open minded and responsible.</w:t>
+      </w:r>
+    </w:p>
+    <w:p>
+      <w:pPr>
+        <w:rPr>
+          <w:color w:val="000000" w:themeColor="text1"/>
+          <w:szCs w:val="22"/>
+          <w:lang w:val="en-US"/>
+        </w:rPr>
       </w:pPr>
     </w:p>
     <w:p>
       <w:pPr>
         <w:pStyle w:val="Heading2"/>
-        <w:rPr>
-          <w:lang w:val="en-US"/>
-        </w:rPr>
-      </w:pPr>
-      <w:bookmarkStart w:id="13" w:name="_Toc39670332"/>
-      <w:r>
-        <w:rPr>
-          <w:lang w:val="en-US"/>
-        </w:rPr>
+      </w:pPr>
+      <w:bookmarkStart w:id="24" w:name="_Toc40171453"/>
+      <w:r>
         <w:t>Patrik Kucerka:</w:t>
       </w:r>
-      <w:bookmarkEnd w:id="13"/>
+      <w:bookmarkEnd w:id="24"/>
     </w:p>
     <w:p>
       <w:pPr>
@@ -2958,7 +4586,7 @@
           <w:lang w:val="en-US"/>
         </w:rPr>
       </w:pPr>
-      <w:bookmarkStart w:id="14" w:name="_Toc39670333"/>
+      <w:bookmarkStart w:id="25" w:name="_Toc40171454"/>
       <w:r>
         <w:rPr>
           <w:lang w:val="en-US"/>
@@ -2966,14 +4594,7 @@
         <w:lastRenderedPageBreak/>
         <w:t>Supervision</w:t>
       </w:r>
-      <w:bookmarkEnd w:id="14"/>
-    </w:p>
-    <w:p>
-      <w:pPr>
-        <w:rPr>
-          <w:lang w:val="en-US"/>
-        </w:rPr>
-      </w:pPr>
+      <w:bookmarkEnd w:id="25"/>
     </w:p>
     <w:p>
       <w:pPr>
@@ -2998,53 +4619,33 @@
           <w:szCs w:val="22"/>
           <w:lang w:val="en-US"/>
         </w:rPr>
-        <w:t xml:space="preserve">He managed to help us stay on track and focus on tasks which were most important. His previous rich experience with bachelor project was </w:t>
-      </w:r>
-      <w:proofErr w:type="gramStart"/>
-      <w:r>
+        <w:t>He managed to help us stay on track and focus on tasks which were most important. His previous rich experience with bachelor project was really helpful during the creation of supportive documents and diagrams. For example, he provided us with templates and examples of the documentation which was needed to keep track of our progress.</w:t>
+      </w:r>
+    </w:p>
+    <w:p>
+      <w:pPr>
+        <w:ind w:left="567"/>
         <w:rPr>
           <w:color w:val="000000" w:themeColor="text1"/>
           <w:szCs w:val="22"/>
           <w:lang w:val="en-US"/>
         </w:rPr>
-        <w:t>really helpful</w:t>
-      </w:r>
-      <w:proofErr w:type="gramEnd"/>
+      </w:pPr>
       <w:r>
         <w:rPr>
           <w:color w:val="000000" w:themeColor="text1"/>
           <w:szCs w:val="22"/>
           <w:lang w:val="en-US"/>
         </w:rPr>
-        <w:t xml:space="preserve"> during the creation of supportive documents and diagrams. For example, he provided us with templates and examples of the documentation which was needed to keep track of our progress.</w:t>
-      </w:r>
-      <w:bookmarkStart w:id="15" w:name="_GoBack"/>
-      <w:bookmarkEnd w:id="15"/>
-    </w:p>
-    <w:p>
-      <w:pPr>
-        <w:ind w:left="567"/>
+        <w:tab/>
+        <w:t>We used Michael mainly to review our documentation and give us feedback since we were a bit shy to ask for programming part. Michael tried to help us to keep the high standards of bachelor project to achieve our desired quality of work. We used all the feedback from Michael to improve our documentation. We as group are very happy that we had chance to work with Michael</w:t>
+      </w:r>
+      <w:r>
         <w:rPr>
           <w:color w:val="000000" w:themeColor="text1"/>
           <w:szCs w:val="22"/>
           <w:lang w:val="en-US"/>
         </w:rPr>
-      </w:pPr>
-      <w:r>
-        <w:rPr>
-          <w:color w:val="000000" w:themeColor="text1"/>
-          <w:szCs w:val="22"/>
-          <w:lang w:val="en-US"/>
-        </w:rPr>
-        <w:tab/>
-        <w:t>We used Michael mainly to review our documentation and give us feedback since we were a bit shy to ask for programming part. Michael tried to help us to keep the high standards of bachelor project to achieve our desired quality of work. We used all the feedback from Michael to improve our documentation. We as group are very happy that we had chance to work with Michael</w:t>
-      </w:r>
-      <w:r>
-        <w:rPr>
-          <w:color w:val="000000" w:themeColor="text1"/>
-          <w:szCs w:val="22"/>
-          <w:lang w:val="en-US"/>
-        </w:rPr>
         <w:t>. Without his guidelines and help with this project, some of the project would look very different.</w:t>
       </w:r>
     </w:p>
@@ -3071,7 +4672,7 @@
           <w:lang w:val="en-US"/>
         </w:rPr>
       </w:pPr>
-      <w:bookmarkStart w:id="16" w:name="_Toc39670334"/>
+      <w:bookmarkStart w:id="26" w:name="_Toc40171455"/>
       <w:r>
         <w:rPr>
           <w:lang w:val="en-US"/>
@@ -3079,14 +4680,7 @@
         <w:lastRenderedPageBreak/>
         <w:t>Conclusions</w:t>
       </w:r>
-      <w:bookmarkEnd w:id="16"/>
-    </w:p>
-    <w:p>
-      <w:pPr>
-        <w:rPr>
-          <w:lang w:val="en-US"/>
-        </w:rPr>
-      </w:pPr>
+      <w:bookmarkEnd w:id="26"/>
     </w:p>
     <w:p>
       <w:r>
@@ -3176,32 +4770,6 @@
     </w:p>
     <w:p>
       <w:pPr>
-        <w:rPr>
-          <w:szCs w:val="22"/>
-          <w:lang w:val="en-US"/>
-        </w:rPr>
-      </w:pPr>
-      <w:r>
-        <w:t xml:space="preserve">When both of us look back to this project we see it as a success. The comparison between starting point and finish feels like we learned a lot, especially importing concepts of planning and execution into our personal lives so we can manage ourselves better. Since this was our last project at this </w:t>
-      </w:r>
-      <w:r>
-        <w:t>university,</w:t>
-      </w:r>
-      <w:r>
-        <w:t xml:space="preserve"> we are </w:t>
-      </w:r>
-      <w:proofErr w:type="gramStart"/>
-      <w:r>
-        <w:t>really grateful</w:t>
-      </w:r>
-      <w:proofErr w:type="gramEnd"/>
-      <w:r>
-        <w:t xml:space="preserve"> that we had one last opportunity to work together.</w:t>
-      </w:r>
-    </w:p>
-    <w:p>
-      <w:pPr>
-        <w:spacing w:after="160" w:line="259" w:lineRule="auto"/>
         <w:rPr>
           <w:b/>
           <w:sz w:val="32"/>
@@ -3217,11 +4785,19 @@
         </w:sectPr>
       </w:pPr>
       <w:r>
-        <w:rPr>
-          <w:color w:val="FF0000"/>
-          <w:lang w:val="en-US"/>
-        </w:rPr>
-        <w:br/>
+        <w:t xml:space="preserve">When both of us look back to this project we see it as a success. The comparison between starting point and finish feels like we learned a lot, especially importing concepts of planning and execution into our personal lives so we can manage ourselves better. Since this was our last project at this </w:t>
+      </w:r>
+      <w:r>
+        <w:t>university,</w:t>
+      </w:r>
+      <w:r>
+        <w:t xml:space="preserve"> we are </w:t>
+      </w:r>
+      <w:r>
+        <w:t>grateful</w:t>
+      </w:r>
+      <w:r>
+        <w:t xml:space="preserve"> that we had one last opportunity to work together.</w:t>
       </w:r>
     </w:p>
     <w:p>
@@ -3231,7 +4807,7 @@
           <w:lang w:val="en-US"/>
         </w:rPr>
       </w:pPr>
-      <w:bookmarkStart w:id="17" w:name="_Toc39670335"/>
+      <w:bookmarkStart w:id="27" w:name="_Toc40171456"/>
       <w:r>
         <w:rPr>
           <w:lang w:val="en-US"/>
@@ -3239,7 +4815,7 @@
         <w:lastRenderedPageBreak/>
         <w:t>Appendices</w:t>
       </w:r>
-      <w:bookmarkEnd w:id="17"/>
+      <w:bookmarkEnd w:id="27"/>
     </w:p>
     <w:p>
       <w:pPr>
@@ -3249,35 +4825,13 @@
           <w:i/>
         </w:rPr>
       </w:pPr>
-      <w:proofErr w:type="spellStart"/>
       <w:r>
         <w:rPr>
           <w:i/>
         </w:rPr>
-        <w:t>MoSCoW</w:t>
-      </w:r>
-      <w:proofErr w:type="spellEnd"/>
-      <w:r>
-        <w:rPr>
-          <w:i/>
-        </w:rPr>
-        <w:t xml:space="preserve">, 2015. </w:t>
-      </w:r>
-      <w:proofErr w:type="spellStart"/>
-      <w:r>
-        <w:rPr>
-          <w:i/>
-        </w:rPr>
-        <w:t>MoSCoW</w:t>
-      </w:r>
-      <w:proofErr w:type="spellEnd"/>
-      <w:r>
-        <w:rPr>
-          <w:i/>
-        </w:rPr>
-        <w:t xml:space="preserve"> method. [Online] Available at: http://en.wikipedia.org/wiki/MoSCoW_method [Accessed 18 June 2019]. MOSCOW - reference (</w:t>
-      </w:r>
-      <w:hyperlink r:id="rId15">
+        <w:t>MoSCoW, 2015. MoSCoW method. [Online] Available at: http://en.wikipedia.org/wiki/MoSCoW_method [Accessed 18 June 2019]. MOSCOW - reference (</w:t>
+      </w:r>
+      <w:hyperlink r:id="rId21">
         <w:r>
           <w:rPr>
             <w:i/>
@@ -3324,7 +4878,7 @@
         </w:rPr>
         <w:t>, K. and Sutherland, J., 2019. The Scrum Guide. [Online] Available at: https://www.scrumguides.org/scrum-guide.html [Accessed 21 September 2019]. SCRUM - reference (</w:t>
       </w:r>
-      <w:hyperlink r:id="rId16">
+      <w:hyperlink r:id="rId22">
         <w:r>
           <w:rPr>
             <w:i/>
@@ -3351,6 +4905,134 @@
     </w:p>
     <w:p>
       <w:pPr>
+        <w:rPr>
+          <w:color w:val="FF0000"/>
+          <w:lang w:val="en-US"/>
+        </w:rPr>
+      </w:pPr>
+    </w:p>
+    <w:p>
+      <w:pPr>
+        <w:rPr>
+          <w:color w:val="FF0000"/>
+          <w:lang w:val="en-US"/>
+        </w:rPr>
+      </w:pPr>
+    </w:p>
+    <w:p>
+      <w:pPr>
+        <w:rPr>
+          <w:color w:val="FF0000"/>
+          <w:lang w:val="en-US"/>
+        </w:rPr>
+      </w:pPr>
+    </w:p>
+    <w:p>
+      <w:pPr>
+        <w:rPr>
+          <w:color w:val="FF0000"/>
+          <w:lang w:val="en-US"/>
+        </w:rPr>
+      </w:pPr>
+    </w:p>
+    <w:p>
+      <w:pPr>
+        <w:rPr>
+          <w:color w:val="FF0000"/>
+          <w:lang w:val="en-US"/>
+        </w:rPr>
+      </w:pPr>
+    </w:p>
+    <w:p>
+      <w:pPr>
+        <w:rPr>
+          <w:color w:val="FF0000"/>
+          <w:lang w:val="en-US"/>
+        </w:rPr>
+      </w:pPr>
+    </w:p>
+    <w:p>
+      <w:pPr>
+        <w:rPr>
+          <w:color w:val="FF0000"/>
+          <w:lang w:val="en-US"/>
+        </w:rPr>
+      </w:pPr>
+    </w:p>
+    <w:p>
+      <w:pPr>
+        <w:rPr>
+          <w:color w:val="FF0000"/>
+          <w:lang w:val="en-US"/>
+        </w:rPr>
+      </w:pPr>
+    </w:p>
+    <w:p>
+      <w:pPr>
+        <w:rPr>
+          <w:color w:val="FF0000"/>
+          <w:lang w:val="en-US"/>
+        </w:rPr>
+      </w:pPr>
+    </w:p>
+    <w:p>
+      <w:pPr>
+        <w:rPr>
+          <w:color w:val="FF0000"/>
+          <w:lang w:val="en-US"/>
+        </w:rPr>
+      </w:pPr>
+    </w:p>
+    <w:p>
+      <w:pPr>
+        <w:rPr>
+          <w:color w:val="FF0000"/>
+          <w:lang w:val="en-US"/>
+        </w:rPr>
+      </w:pPr>
+    </w:p>
+    <w:p>
+      <w:pPr>
+        <w:rPr>
+          <w:color w:val="FF0000"/>
+          <w:lang w:val="en-US"/>
+        </w:rPr>
+      </w:pPr>
+    </w:p>
+    <w:p>
+      <w:pPr>
+        <w:rPr>
+          <w:color w:val="FF0000"/>
+          <w:lang w:val="en-US"/>
+        </w:rPr>
+      </w:pPr>
+    </w:p>
+    <w:p>
+      <w:pPr>
+        <w:rPr>
+          <w:color w:val="FF0000"/>
+          <w:lang w:val="en-US"/>
+        </w:rPr>
+      </w:pPr>
+    </w:p>
+    <w:p>
+      <w:pPr>
+        <w:rPr>
+          <w:color w:val="FF0000"/>
+          <w:lang w:val="en-US"/>
+        </w:rPr>
+      </w:pPr>
+    </w:p>
+    <w:p>
+      <w:pPr>
+        <w:rPr>
+          <w:color w:val="FF0000"/>
+          <w:lang w:val="en-US"/>
+        </w:rPr>
+      </w:pPr>
+    </w:p>
+    <w:p>
+      <w:pPr>
         <w:pStyle w:val="Heading1"/>
         <w:numPr>
           <w:ilvl w:val="0"/>
@@ -3358,11 +5040,12 @@
         </w:numPr>
         <w:spacing w:after="160" w:line="300" w:lineRule="auto"/>
       </w:pPr>
-      <w:bookmarkStart w:id="18" w:name="_Toc39670336"/>
-      <w:r>
+      <w:bookmarkStart w:id="28" w:name="_Toc40171457"/>
+      <w:r>
+        <w:lastRenderedPageBreak/>
         <w:t>Appendix A - Group Policy Contract</w:t>
       </w:r>
-      <w:bookmarkEnd w:id="18"/>
+      <w:bookmarkEnd w:id="28"/>
     </w:p>
     <w:p>
       <w:pPr>
@@ -3577,7 +5260,6 @@
           <w:szCs w:val="22"/>
           <w:lang w:val="en-US"/>
         </w:rPr>
-        <w:lastRenderedPageBreak/>
         <w:t xml:space="preserve">All updates concerning the group tasks and log processes will be monitored. </w:t>
       </w:r>
     </w:p>
@@ -3668,6 +5350,7 @@
           <w:szCs w:val="22"/>
           <w:lang w:val="en-US"/>
         </w:rPr>
+        <w:lastRenderedPageBreak/>
         <w:t xml:space="preserve">For us to prevent our group from falling apart we must behave responsibly during the project. </w:t>
       </w:r>
     </w:p>
@@ -3778,25 +5461,12 @@
           <w:pStyle w:val="Footer"/>
           <w:jc w:val="right"/>
         </w:pPr>
-        <w:r>
-          <w:fldChar w:fldCharType="begin"/>
-        </w:r>
-        <w:r>
-          <w:instrText>PAGE   \* MERGEFORMAT</w:instrText>
-        </w:r>
-        <w:r>
-          <w:fldChar w:fldCharType="separate"/>
-        </w:r>
-        <w:r>
-          <w:rPr>
-            <w:noProof/>
-            <w:lang w:val="da-DK"/>
-          </w:rPr>
-          <w:t>ii</w:t>
-        </w:r>
-        <w:r>
-          <w:fldChar w:fldCharType="end"/>
-        </w:r>
+      </w:p>
+      <w:p>
+        <w:pPr>
+          <w:pStyle w:val="Footer"/>
+          <w:jc w:val="right"/>
+        </w:pPr>
       </w:p>
     </w:sdtContent>
   </w:sdt>
@@ -3911,7 +5581,7 @@
           <wp:extent cx="1511935" cy="140335"/>
           <wp:effectExtent l="0" t="0" r="0" b="0"/>
           <wp:wrapNone/>
-          <wp:docPr id="1" name="VIAUC"/>
+          <wp:docPr id="12" name="VIAUC"/>
           <wp:cNvGraphicFramePr>
             <a:graphicFrameLocks xmlns:a="http://schemas.openxmlformats.org/drawingml/2006/main" noChangeAspect="1"/>
           </wp:cNvGraphicFramePr>
@@ -3972,7 +5642,7 @@
           <wp:extent cx="1318260" cy="212090"/>
           <wp:effectExtent l="0" t="0" r="0" b="0"/>
           <wp:wrapNone/>
-          <wp:docPr id="2" name="Statement_bmkArt"/>
+          <wp:docPr id="13" name="Statement_bmkArt"/>
           <wp:cNvGraphicFramePr>
             <a:graphicFrameLocks xmlns:a="http://schemas.openxmlformats.org/drawingml/2006/main" noChangeAspect="1"/>
           </wp:cNvGraphicFramePr>
@@ -4053,7 +5723,7 @@
           <wp:extent cx="690880" cy="694690"/>
           <wp:effectExtent l="0" t="0" r="0" b="0"/>
           <wp:wrapNone/>
-          <wp:docPr id="7" name="Picture 3"/>
+          <wp:docPr id="14" name="Picture 3"/>
           <wp:cNvGraphicFramePr>
             <a:graphicFrameLocks xmlns:a="http://schemas.openxmlformats.org/drawingml/2006/main" noChangeAspect="1"/>
           </wp:cNvGraphicFramePr>
@@ -4315,7 +5985,7 @@
         <wp:inline distT="0" distB="0" distL="0" distR="0" wp14:anchorId="1628AC50" wp14:editId="316723FF">
           <wp:extent cx="688975" cy="694690"/>
           <wp:effectExtent l="0" t="0" r="0" b="0"/>
-          <wp:docPr id="8" name="Picture 10"/>
+          <wp:docPr id="15" name="Picture 10"/>
           <wp:cNvGraphicFramePr>
             <a:graphicFrameLocks xmlns:a="http://schemas.openxmlformats.org/drawingml/2006/main" noChangeAspect="1"/>
           </wp:cNvGraphicFramePr>
@@ -4617,6 +6287,119 @@
     </w:lvl>
   </w:abstractNum>
   <w:abstractNum w:abstractNumId="3" w15:restartNumberingAfterBreak="0">
+    <w:nsid w:val="0E6F74EA"/>
+    <w:multiLevelType w:val="hybridMultilevel"/>
+    <w:tmpl w:val="28280232"/>
+    <w:lvl w:ilvl="0" w:tplc="04090001">
+      <w:start w:val="1"/>
+      <w:numFmt w:val="bullet"/>
+      <w:lvlText w:val=""/>
+      <w:lvlJc w:val="left"/>
+      <w:pPr>
+        <w:ind w:left="720" w:hanging="360"/>
+      </w:pPr>
+      <w:rPr>
+        <w:rFonts w:ascii="Symbol" w:hAnsi="Symbol" w:hint="default"/>
+      </w:rPr>
+    </w:lvl>
+    <w:lvl w:ilvl="1" w:tplc="04090003" w:tentative="1">
+      <w:start w:val="1"/>
+      <w:numFmt w:val="bullet"/>
+      <w:lvlText w:val="o"/>
+      <w:lvlJc w:val="left"/>
+      <w:pPr>
+        <w:ind w:left="1440" w:hanging="360"/>
+      </w:pPr>
+      <w:rPr>
+        <w:rFonts w:ascii="Courier New" w:hAnsi="Courier New" w:cs="Courier New" w:hint="default"/>
+      </w:rPr>
+    </w:lvl>
+    <w:lvl w:ilvl="2" w:tplc="04090005" w:tentative="1">
+      <w:start w:val="1"/>
+      <w:numFmt w:val="bullet"/>
+      <w:lvlText w:val=""/>
+      <w:lvlJc w:val="left"/>
+      <w:pPr>
+        <w:ind w:left="2160" w:hanging="360"/>
+      </w:pPr>
+      <w:rPr>
+        <w:rFonts w:ascii="Wingdings" w:hAnsi="Wingdings" w:hint="default"/>
+      </w:rPr>
+    </w:lvl>
+    <w:lvl w:ilvl="3" w:tplc="04090001" w:tentative="1">
+      <w:start w:val="1"/>
+      <w:numFmt w:val="bullet"/>
+      <w:lvlText w:val=""/>
+      <w:lvlJc w:val="left"/>
+      <w:pPr>
+        <w:ind w:left="2880" w:hanging="360"/>
+      </w:pPr>
+      <w:rPr>
+        <w:rFonts w:ascii="Symbol" w:hAnsi="Symbol" w:hint="default"/>
+      </w:rPr>
+    </w:lvl>
+    <w:lvl w:ilvl="4" w:tplc="04090003" w:tentative="1">
+      <w:start w:val="1"/>
+      <w:numFmt w:val="bullet"/>
+      <w:lvlText w:val="o"/>
+      <w:lvlJc w:val="left"/>
+      <w:pPr>
+        <w:ind w:left="3600" w:hanging="360"/>
+      </w:pPr>
+      <w:rPr>
+        <w:rFonts w:ascii="Courier New" w:hAnsi="Courier New" w:cs="Courier New" w:hint="default"/>
+      </w:rPr>
+    </w:lvl>
+    <w:lvl w:ilvl="5" w:tplc="04090005" w:tentative="1">
+      <w:start w:val="1"/>
+      <w:numFmt w:val="bullet"/>
+      <w:lvlText w:val=""/>
+      <w:lvlJc w:val="left"/>
+      <w:pPr>
+        <w:ind w:left="4320" w:hanging="360"/>
+      </w:pPr>
+      <w:rPr>
+        <w:rFonts w:ascii="Wingdings" w:hAnsi="Wingdings" w:hint="default"/>
+      </w:rPr>
+    </w:lvl>
+    <w:lvl w:ilvl="6" w:tplc="04090001" w:tentative="1">
+      <w:start w:val="1"/>
+      <w:numFmt w:val="bullet"/>
+      <w:lvlText w:val=""/>
+      <w:lvlJc w:val="left"/>
+      <w:pPr>
+        <w:ind w:left="5040" w:hanging="360"/>
+      </w:pPr>
+      <w:rPr>
+        <w:rFonts w:ascii="Symbol" w:hAnsi="Symbol" w:hint="default"/>
+      </w:rPr>
+    </w:lvl>
+    <w:lvl w:ilvl="7" w:tplc="04090003" w:tentative="1">
+      <w:start w:val="1"/>
+      <w:numFmt w:val="bullet"/>
+      <w:lvlText w:val="o"/>
+      <w:lvlJc w:val="left"/>
+      <w:pPr>
+        <w:ind w:left="5760" w:hanging="360"/>
+      </w:pPr>
+      <w:rPr>
+        <w:rFonts w:ascii="Courier New" w:hAnsi="Courier New" w:cs="Courier New" w:hint="default"/>
+      </w:rPr>
+    </w:lvl>
+    <w:lvl w:ilvl="8" w:tplc="04090005" w:tentative="1">
+      <w:start w:val="1"/>
+      <w:numFmt w:val="bullet"/>
+      <w:lvlText w:val=""/>
+      <w:lvlJc w:val="left"/>
+      <w:pPr>
+        <w:ind w:left="6480" w:hanging="360"/>
+      </w:pPr>
+      <w:rPr>
+        <w:rFonts w:ascii="Wingdings" w:hAnsi="Wingdings" w:hint="default"/>
+      </w:rPr>
+    </w:lvl>
+  </w:abstractNum>
+  <w:abstractNum w:abstractNumId="4" w15:restartNumberingAfterBreak="0">
     <w:nsid w:val="0F8350CF"/>
     <w:multiLevelType w:val="hybridMultilevel"/>
     <w:tmpl w:val="D584C31C"/>
@@ -4729,7 +6512,7 @@
       </w:rPr>
     </w:lvl>
   </w:abstractNum>
-  <w:abstractNum w:abstractNumId="4" w15:restartNumberingAfterBreak="0">
+  <w:abstractNum w:abstractNumId="5" w15:restartNumberingAfterBreak="0">
     <w:nsid w:val="1050122F"/>
     <w:multiLevelType w:val="hybridMultilevel"/>
     <w:tmpl w:val="A9D4D5B8"/>
@@ -4842,7 +6625,7 @@
       </w:rPr>
     </w:lvl>
   </w:abstractNum>
-  <w:abstractNum w:abstractNumId="5" w15:restartNumberingAfterBreak="0">
+  <w:abstractNum w:abstractNumId="6" w15:restartNumberingAfterBreak="0">
     <w:nsid w:val="1711125C"/>
     <w:multiLevelType w:val="hybridMultilevel"/>
     <w:tmpl w:val="220C7ECE"/>
@@ -4955,7 +6738,7 @@
       </w:rPr>
     </w:lvl>
   </w:abstractNum>
-  <w:abstractNum w:abstractNumId="6" w15:restartNumberingAfterBreak="0">
+  <w:abstractNum w:abstractNumId="7" w15:restartNumberingAfterBreak="0">
     <w:nsid w:val="190B684C"/>
     <w:multiLevelType w:val="multilevel"/>
     <w:tmpl w:val="04E630D4"/>
@@ -5068,7 +6851,7 @@
       </w:rPr>
     </w:lvl>
   </w:abstractNum>
-  <w:abstractNum w:abstractNumId="7" w15:restartNumberingAfterBreak="0">
+  <w:abstractNum w:abstractNumId="8" w15:restartNumberingAfterBreak="0">
     <w:nsid w:val="22EA1FC9"/>
     <w:multiLevelType w:val="hybridMultilevel"/>
     <w:tmpl w:val="2910CFB4"/>
@@ -5181,7 +6964,7 @@
       </w:rPr>
     </w:lvl>
   </w:abstractNum>
-  <w:abstractNum w:abstractNumId="8" w15:restartNumberingAfterBreak="0">
+  <w:abstractNum w:abstractNumId="9" w15:restartNumberingAfterBreak="0">
     <w:nsid w:val="23343751"/>
     <w:multiLevelType w:val="multilevel"/>
     <w:tmpl w:val="AD5C1BEC"/>
@@ -5294,7 +7077,7 @@
       </w:rPr>
     </w:lvl>
   </w:abstractNum>
-  <w:abstractNum w:abstractNumId="9" w15:restartNumberingAfterBreak="0">
+  <w:abstractNum w:abstractNumId="10" w15:restartNumberingAfterBreak="0">
     <w:nsid w:val="250F657E"/>
     <w:multiLevelType w:val="hybridMultilevel"/>
     <w:tmpl w:val="B4746CCE"/>
@@ -5380,7 +7163,7 @@
       </w:pPr>
     </w:lvl>
   </w:abstractNum>
-  <w:abstractNum w:abstractNumId="10" w15:restartNumberingAfterBreak="0">
+  <w:abstractNum w:abstractNumId="11" w15:restartNumberingAfterBreak="0">
     <w:nsid w:val="272D1D97"/>
     <w:multiLevelType w:val="hybridMultilevel"/>
     <w:tmpl w:val="A35C9410"/>
@@ -5493,7 +7276,7 @@
       </w:rPr>
     </w:lvl>
   </w:abstractNum>
-  <w:abstractNum w:abstractNumId="11" w15:restartNumberingAfterBreak="0">
+  <w:abstractNum w:abstractNumId="12" w15:restartNumberingAfterBreak="0">
     <w:nsid w:val="27B86D45"/>
     <w:multiLevelType w:val="multilevel"/>
     <w:tmpl w:val="971CB05E"/>
@@ -5606,7 +7389,7 @@
       </w:rPr>
     </w:lvl>
   </w:abstractNum>
-  <w:abstractNum w:abstractNumId="12" w15:restartNumberingAfterBreak="0">
+  <w:abstractNum w:abstractNumId="13" w15:restartNumberingAfterBreak="0">
     <w:nsid w:val="28433C41"/>
     <w:multiLevelType w:val="hybridMultilevel"/>
     <w:tmpl w:val="967ECCB4"/>
@@ -5719,7 +7502,7 @@
       </w:rPr>
     </w:lvl>
   </w:abstractNum>
-  <w:abstractNum w:abstractNumId="13" w15:restartNumberingAfterBreak="0">
+  <w:abstractNum w:abstractNumId="14" w15:restartNumberingAfterBreak="0">
     <w:nsid w:val="2B4B0F78"/>
     <w:multiLevelType w:val="multilevel"/>
     <w:tmpl w:val="5570FFAE"/>
@@ -5839,7 +7622,7 @@
       </w:rPr>
     </w:lvl>
   </w:abstractNum>
-  <w:abstractNum w:abstractNumId="14" w15:restartNumberingAfterBreak="0">
+  <w:abstractNum w:abstractNumId="15" w15:restartNumberingAfterBreak="0">
     <w:nsid w:val="31E422E3"/>
     <w:multiLevelType w:val="hybridMultilevel"/>
     <w:tmpl w:val="2EC6B5F4"/>
@@ -5952,7 +7735,7 @@
       </w:rPr>
     </w:lvl>
   </w:abstractNum>
-  <w:abstractNum w:abstractNumId="15" w15:restartNumberingAfterBreak="0">
+  <w:abstractNum w:abstractNumId="16" w15:restartNumberingAfterBreak="0">
     <w:nsid w:val="34100B47"/>
     <w:multiLevelType w:val="multilevel"/>
     <w:tmpl w:val="B4A0FC78"/>
@@ -6065,7 +7848,7 @@
       </w:rPr>
     </w:lvl>
   </w:abstractNum>
-  <w:abstractNum w:abstractNumId="16" w15:restartNumberingAfterBreak="0">
+  <w:abstractNum w:abstractNumId="17" w15:restartNumberingAfterBreak="0">
     <w:nsid w:val="3E0A4316"/>
     <w:multiLevelType w:val="multilevel"/>
     <w:tmpl w:val="DFDCA636"/>
@@ -6178,7 +7961,7 @@
       </w:rPr>
     </w:lvl>
   </w:abstractNum>
-  <w:abstractNum w:abstractNumId="17" w15:restartNumberingAfterBreak="0">
+  <w:abstractNum w:abstractNumId="18" w15:restartNumberingAfterBreak="0">
     <w:nsid w:val="418B34AB"/>
     <w:multiLevelType w:val="hybridMultilevel"/>
     <w:tmpl w:val="6DF4C6D6"/>
@@ -6291,7 +8074,7 @@
       </w:rPr>
     </w:lvl>
   </w:abstractNum>
-  <w:abstractNum w:abstractNumId="18" w15:restartNumberingAfterBreak="0">
+  <w:abstractNum w:abstractNumId="19" w15:restartNumberingAfterBreak="0">
     <w:nsid w:val="441F233C"/>
     <w:multiLevelType w:val="hybridMultilevel"/>
     <w:tmpl w:val="F9A82954"/>
@@ -6404,7 +8187,7 @@
       </w:rPr>
     </w:lvl>
   </w:abstractNum>
-  <w:abstractNum w:abstractNumId="19" w15:restartNumberingAfterBreak="0">
+  <w:abstractNum w:abstractNumId="20" w15:restartNumberingAfterBreak="0">
     <w:nsid w:val="49046BD3"/>
     <w:multiLevelType w:val="multilevel"/>
     <w:tmpl w:val="786E9646"/>
@@ -6517,7 +8300,7 @@
       </w:rPr>
     </w:lvl>
   </w:abstractNum>
-  <w:abstractNum w:abstractNumId="20" w15:restartNumberingAfterBreak="0">
+  <w:abstractNum w:abstractNumId="21" w15:restartNumberingAfterBreak="0">
     <w:nsid w:val="4B9B3A5D"/>
     <w:multiLevelType w:val="hybridMultilevel"/>
     <w:tmpl w:val="97B0CA5E"/>
@@ -6630,7 +8413,7 @@
       </w:rPr>
     </w:lvl>
   </w:abstractNum>
-  <w:abstractNum w:abstractNumId="21" w15:restartNumberingAfterBreak="0">
+  <w:abstractNum w:abstractNumId="22" w15:restartNumberingAfterBreak="0">
     <w:nsid w:val="4C262132"/>
     <w:multiLevelType w:val="hybridMultilevel"/>
     <w:tmpl w:val="59AC867C"/>
@@ -6743,7 +8526,120 @@
       </w:rPr>
     </w:lvl>
   </w:abstractNum>
-  <w:abstractNum w:abstractNumId="22" w15:restartNumberingAfterBreak="0">
+  <w:abstractNum w:abstractNumId="23" w15:restartNumberingAfterBreak="0">
+    <w:nsid w:val="4F217C51"/>
+    <w:multiLevelType w:val="hybridMultilevel"/>
+    <w:tmpl w:val="F734511E"/>
+    <w:lvl w:ilvl="0" w:tplc="04090001">
+      <w:start w:val="1"/>
+      <w:numFmt w:val="bullet"/>
+      <w:lvlText w:val=""/>
+      <w:lvlJc w:val="left"/>
+      <w:pPr>
+        <w:ind w:left="720" w:hanging="360"/>
+      </w:pPr>
+      <w:rPr>
+        <w:rFonts w:ascii="Symbol" w:hAnsi="Symbol" w:hint="default"/>
+      </w:rPr>
+    </w:lvl>
+    <w:lvl w:ilvl="1" w:tplc="04090003" w:tentative="1">
+      <w:start w:val="1"/>
+      <w:numFmt w:val="bullet"/>
+      <w:lvlText w:val="o"/>
+      <w:lvlJc w:val="left"/>
+      <w:pPr>
+        <w:ind w:left="1440" w:hanging="360"/>
+      </w:pPr>
+      <w:rPr>
+        <w:rFonts w:ascii="Courier New" w:hAnsi="Courier New" w:cs="Courier New" w:hint="default"/>
+      </w:rPr>
+    </w:lvl>
+    <w:lvl w:ilvl="2" w:tplc="04090005" w:tentative="1">
+      <w:start w:val="1"/>
+      <w:numFmt w:val="bullet"/>
+      <w:lvlText w:val=""/>
+      <w:lvlJc w:val="left"/>
+      <w:pPr>
+        <w:ind w:left="2160" w:hanging="360"/>
+      </w:pPr>
+      <w:rPr>
+        <w:rFonts w:ascii="Wingdings" w:hAnsi="Wingdings" w:hint="default"/>
+      </w:rPr>
+    </w:lvl>
+    <w:lvl w:ilvl="3" w:tplc="04090001" w:tentative="1">
+      <w:start w:val="1"/>
+      <w:numFmt w:val="bullet"/>
+      <w:lvlText w:val=""/>
+      <w:lvlJc w:val="left"/>
+      <w:pPr>
+        <w:ind w:left="2880" w:hanging="360"/>
+      </w:pPr>
+      <w:rPr>
+        <w:rFonts w:ascii="Symbol" w:hAnsi="Symbol" w:hint="default"/>
+      </w:rPr>
+    </w:lvl>
+    <w:lvl w:ilvl="4" w:tplc="04090003" w:tentative="1">
+      <w:start w:val="1"/>
+      <w:numFmt w:val="bullet"/>
+      <w:lvlText w:val="o"/>
+      <w:lvlJc w:val="left"/>
+      <w:pPr>
+        <w:ind w:left="3600" w:hanging="360"/>
+      </w:pPr>
+      <w:rPr>
+        <w:rFonts w:ascii="Courier New" w:hAnsi="Courier New" w:cs="Courier New" w:hint="default"/>
+      </w:rPr>
+    </w:lvl>
+    <w:lvl w:ilvl="5" w:tplc="04090005" w:tentative="1">
+      <w:start w:val="1"/>
+      <w:numFmt w:val="bullet"/>
+      <w:lvlText w:val=""/>
+      <w:lvlJc w:val="left"/>
+      <w:pPr>
+        <w:ind w:left="4320" w:hanging="360"/>
+      </w:pPr>
+      <w:rPr>
+        <w:rFonts w:ascii="Wingdings" w:hAnsi="Wingdings" w:hint="default"/>
+      </w:rPr>
+    </w:lvl>
+    <w:lvl w:ilvl="6" w:tplc="04090001" w:tentative="1">
+      <w:start w:val="1"/>
+      <w:numFmt w:val="bullet"/>
+      <w:lvlText w:val=""/>
+      <w:lvlJc w:val="left"/>
+      <w:pPr>
+        <w:ind w:left="5040" w:hanging="360"/>
+      </w:pPr>
+      <w:rPr>
+        <w:rFonts w:ascii="Symbol" w:hAnsi="Symbol" w:hint="default"/>
+      </w:rPr>
+    </w:lvl>
+    <w:lvl w:ilvl="7" w:tplc="04090003" w:tentative="1">
+      <w:start w:val="1"/>
+      <w:numFmt w:val="bullet"/>
+      <w:lvlText w:val="o"/>
+      <w:lvlJc w:val="left"/>
+      <w:pPr>
+        <w:ind w:left="5760" w:hanging="360"/>
+      </w:pPr>
+      <w:rPr>
+        <w:rFonts w:ascii="Courier New" w:hAnsi="Courier New" w:cs="Courier New" w:hint="default"/>
+      </w:rPr>
+    </w:lvl>
+    <w:lvl w:ilvl="8" w:tplc="04090005" w:tentative="1">
+      <w:start w:val="1"/>
+      <w:numFmt w:val="bullet"/>
+      <w:lvlText w:val=""/>
+      <w:lvlJc w:val="left"/>
+      <w:pPr>
+        <w:ind w:left="6480" w:hanging="360"/>
+      </w:pPr>
+      <w:rPr>
+        <w:rFonts w:ascii="Wingdings" w:hAnsi="Wingdings" w:hint="default"/>
+      </w:rPr>
+    </w:lvl>
+  </w:abstractNum>
+  <w:abstractNum w:abstractNumId="24" w15:restartNumberingAfterBreak="0">
     <w:nsid w:val="51AA3A79"/>
     <w:multiLevelType w:val="hybridMultilevel"/>
     <w:tmpl w:val="E4960046"/>
@@ -6856,7 +8752,7 @@
       </w:rPr>
     </w:lvl>
   </w:abstractNum>
-  <w:abstractNum w:abstractNumId="23" w15:restartNumberingAfterBreak="0">
+  <w:abstractNum w:abstractNumId="25" w15:restartNumberingAfterBreak="0">
     <w:nsid w:val="54213F65"/>
     <w:multiLevelType w:val="hybridMultilevel"/>
     <w:tmpl w:val="9C4CB3AE"/>
@@ -6942,7 +8838,7 @@
       </w:pPr>
     </w:lvl>
   </w:abstractNum>
-  <w:abstractNum w:abstractNumId="24" w15:restartNumberingAfterBreak="0">
+  <w:abstractNum w:abstractNumId="26" w15:restartNumberingAfterBreak="0">
     <w:nsid w:val="570D4411"/>
     <w:multiLevelType w:val="hybridMultilevel"/>
     <w:tmpl w:val="1F02FDF0"/>
@@ -7055,7 +8951,7 @@
       </w:rPr>
     </w:lvl>
   </w:abstractNum>
-  <w:abstractNum w:abstractNumId="25" w15:restartNumberingAfterBreak="0">
+  <w:abstractNum w:abstractNumId="27" w15:restartNumberingAfterBreak="0">
     <w:nsid w:val="5A622229"/>
     <w:multiLevelType w:val="hybridMultilevel"/>
     <w:tmpl w:val="92CACFF8"/>
@@ -7168,10 +9064,123 @@
       </w:rPr>
     </w:lvl>
   </w:abstractNum>
-  <w:abstractNum w:abstractNumId="26" w15:restartNumberingAfterBreak="0">
+  <w:abstractNum w:abstractNumId="28" w15:restartNumberingAfterBreak="0">
+    <w:nsid w:val="5EFD65ED"/>
+    <w:multiLevelType w:val="hybridMultilevel"/>
+    <w:tmpl w:val="26142FCA"/>
+    <w:lvl w:ilvl="0" w:tplc="04090001">
+      <w:start w:val="1"/>
+      <w:numFmt w:val="bullet"/>
+      <w:lvlText w:val=""/>
+      <w:lvlJc w:val="left"/>
+      <w:pPr>
+        <w:ind w:left="720" w:hanging="360"/>
+      </w:pPr>
+      <w:rPr>
+        <w:rFonts w:ascii="Symbol" w:hAnsi="Symbol" w:hint="default"/>
+      </w:rPr>
+    </w:lvl>
+    <w:lvl w:ilvl="1" w:tplc="04090003" w:tentative="1">
+      <w:start w:val="1"/>
+      <w:numFmt w:val="bullet"/>
+      <w:lvlText w:val="o"/>
+      <w:lvlJc w:val="left"/>
+      <w:pPr>
+        <w:ind w:left="1440" w:hanging="360"/>
+      </w:pPr>
+      <w:rPr>
+        <w:rFonts w:ascii="Courier New" w:hAnsi="Courier New" w:cs="Courier New" w:hint="default"/>
+      </w:rPr>
+    </w:lvl>
+    <w:lvl w:ilvl="2" w:tplc="04090005" w:tentative="1">
+      <w:start w:val="1"/>
+      <w:numFmt w:val="bullet"/>
+      <w:lvlText w:val=""/>
+      <w:lvlJc w:val="left"/>
+      <w:pPr>
+        <w:ind w:left="2160" w:hanging="360"/>
+      </w:pPr>
+      <w:rPr>
+        <w:rFonts w:ascii="Wingdings" w:hAnsi="Wingdings" w:hint="default"/>
+      </w:rPr>
+    </w:lvl>
+    <w:lvl w:ilvl="3" w:tplc="04090001" w:tentative="1">
+      <w:start w:val="1"/>
+      <w:numFmt w:val="bullet"/>
+      <w:lvlText w:val=""/>
+      <w:lvlJc w:val="left"/>
+      <w:pPr>
+        <w:ind w:left="2880" w:hanging="360"/>
+      </w:pPr>
+      <w:rPr>
+        <w:rFonts w:ascii="Symbol" w:hAnsi="Symbol" w:hint="default"/>
+      </w:rPr>
+    </w:lvl>
+    <w:lvl w:ilvl="4" w:tplc="04090003" w:tentative="1">
+      <w:start w:val="1"/>
+      <w:numFmt w:val="bullet"/>
+      <w:lvlText w:val="o"/>
+      <w:lvlJc w:val="left"/>
+      <w:pPr>
+        <w:ind w:left="3600" w:hanging="360"/>
+      </w:pPr>
+      <w:rPr>
+        <w:rFonts w:ascii="Courier New" w:hAnsi="Courier New" w:cs="Courier New" w:hint="default"/>
+      </w:rPr>
+    </w:lvl>
+    <w:lvl w:ilvl="5" w:tplc="04090005" w:tentative="1">
+      <w:start w:val="1"/>
+      <w:numFmt w:val="bullet"/>
+      <w:lvlText w:val=""/>
+      <w:lvlJc w:val="left"/>
+      <w:pPr>
+        <w:ind w:left="4320" w:hanging="360"/>
+      </w:pPr>
+      <w:rPr>
+        <w:rFonts w:ascii="Wingdings" w:hAnsi="Wingdings" w:hint="default"/>
+      </w:rPr>
+    </w:lvl>
+    <w:lvl w:ilvl="6" w:tplc="04090001" w:tentative="1">
+      <w:start w:val="1"/>
+      <w:numFmt w:val="bullet"/>
+      <w:lvlText w:val=""/>
+      <w:lvlJc w:val="left"/>
+      <w:pPr>
+        <w:ind w:left="5040" w:hanging="360"/>
+      </w:pPr>
+      <w:rPr>
+        <w:rFonts w:ascii="Symbol" w:hAnsi="Symbol" w:hint="default"/>
+      </w:rPr>
+    </w:lvl>
+    <w:lvl w:ilvl="7" w:tplc="04090003" w:tentative="1">
+      <w:start w:val="1"/>
+      <w:numFmt w:val="bullet"/>
+      <w:lvlText w:val="o"/>
+      <w:lvlJc w:val="left"/>
+      <w:pPr>
+        <w:ind w:left="5760" w:hanging="360"/>
+      </w:pPr>
+      <w:rPr>
+        <w:rFonts w:ascii="Courier New" w:hAnsi="Courier New" w:cs="Courier New" w:hint="default"/>
+      </w:rPr>
+    </w:lvl>
+    <w:lvl w:ilvl="8" w:tplc="04090005" w:tentative="1">
+      <w:start w:val="1"/>
+      <w:numFmt w:val="bullet"/>
+      <w:lvlText w:val=""/>
+      <w:lvlJc w:val="left"/>
+      <w:pPr>
+        <w:ind w:left="6480" w:hanging="360"/>
+      </w:pPr>
+      <w:rPr>
+        <w:rFonts w:ascii="Wingdings" w:hAnsi="Wingdings" w:hint="default"/>
+      </w:rPr>
+    </w:lvl>
+  </w:abstractNum>
+  <w:abstractNum w:abstractNumId="29" w15:restartNumberingAfterBreak="0">
     <w:nsid w:val="61344C8A"/>
     <w:multiLevelType w:val="multilevel"/>
-    <w:tmpl w:val="7EA84FE0"/>
+    <w:tmpl w:val="6F5CAFBA"/>
     <w:lvl w:ilvl="0">
       <w:start w:val="1"/>
       <w:numFmt w:val="decimal"/>
@@ -7196,6 +9205,8 @@
       </w:pPr>
       <w:rPr>
         <w:rFonts w:hint="default"/>
+        <w:b/>
+        <w:bCs/>
       </w:rPr>
     </w:lvl>
     <w:lvl w:ilvl="2">
@@ -7290,7 +9301,7 @@
       </w:rPr>
     </w:lvl>
   </w:abstractNum>
-  <w:abstractNum w:abstractNumId="27" w15:restartNumberingAfterBreak="0">
+  <w:abstractNum w:abstractNumId="30" w15:restartNumberingAfterBreak="0">
     <w:nsid w:val="654544AE"/>
     <w:multiLevelType w:val="multilevel"/>
     <w:tmpl w:val="F678EEA0"/>
@@ -7403,7 +9414,7 @@
       </w:rPr>
     </w:lvl>
   </w:abstractNum>
-  <w:abstractNum w:abstractNumId="28" w15:restartNumberingAfterBreak="0">
+  <w:abstractNum w:abstractNumId="31" w15:restartNumberingAfterBreak="0">
     <w:nsid w:val="688513FC"/>
     <w:multiLevelType w:val="hybridMultilevel"/>
     <w:tmpl w:val="C95A31CE"/>
@@ -7516,7 +9527,7 @@
       </w:rPr>
     </w:lvl>
   </w:abstractNum>
-  <w:abstractNum w:abstractNumId="29" w15:restartNumberingAfterBreak="0">
+  <w:abstractNum w:abstractNumId="32" w15:restartNumberingAfterBreak="0">
     <w:nsid w:val="6A227A4E"/>
     <w:multiLevelType w:val="hybridMultilevel"/>
     <w:tmpl w:val="AE825E76"/>
@@ -7629,7 +9640,7 @@
       </w:rPr>
     </w:lvl>
   </w:abstractNum>
-  <w:abstractNum w:abstractNumId="30" w15:restartNumberingAfterBreak="0">
+  <w:abstractNum w:abstractNumId="33" w15:restartNumberingAfterBreak="0">
     <w:nsid w:val="6CD03F13"/>
     <w:multiLevelType w:val="hybridMultilevel"/>
     <w:tmpl w:val="E138D460"/>
@@ -7742,7 +9753,7 @@
       </w:rPr>
     </w:lvl>
   </w:abstractNum>
-  <w:abstractNum w:abstractNumId="31" w15:restartNumberingAfterBreak="0">
+  <w:abstractNum w:abstractNumId="34" w15:restartNumberingAfterBreak="0">
     <w:nsid w:val="6EAB56AA"/>
     <w:multiLevelType w:val="hybridMultilevel"/>
     <w:tmpl w:val="DD664ECE"/>
@@ -7855,7 +9866,7 @@
       </w:rPr>
     </w:lvl>
   </w:abstractNum>
-  <w:abstractNum w:abstractNumId="32" w15:restartNumberingAfterBreak="0">
+  <w:abstractNum w:abstractNumId="35" w15:restartNumberingAfterBreak="0">
     <w:nsid w:val="6F891BE2"/>
     <w:multiLevelType w:val="hybridMultilevel"/>
     <w:tmpl w:val="C44E64DE"/>
@@ -7941,7 +9952,7 @@
       </w:pPr>
     </w:lvl>
   </w:abstractNum>
-  <w:abstractNum w:abstractNumId="33" w15:restartNumberingAfterBreak="0">
+  <w:abstractNum w:abstractNumId="36" w15:restartNumberingAfterBreak="0">
     <w:nsid w:val="71837E12"/>
     <w:multiLevelType w:val="hybridMultilevel"/>
     <w:tmpl w:val="78B06EDE"/>
@@ -8027,7 +10038,7 @@
       </w:pPr>
     </w:lvl>
   </w:abstractNum>
-  <w:abstractNum w:abstractNumId="34" w15:restartNumberingAfterBreak="0">
+  <w:abstractNum w:abstractNumId="37" w15:restartNumberingAfterBreak="0">
     <w:nsid w:val="72685691"/>
     <w:multiLevelType w:val="hybridMultilevel"/>
     <w:tmpl w:val="99F0F1A4"/>
@@ -8113,7 +10124,7 @@
       </w:pPr>
     </w:lvl>
   </w:abstractNum>
-  <w:abstractNum w:abstractNumId="35" w15:restartNumberingAfterBreak="0">
+  <w:abstractNum w:abstractNumId="38" w15:restartNumberingAfterBreak="0">
     <w:nsid w:val="748970EC"/>
     <w:multiLevelType w:val="hybridMultilevel"/>
     <w:tmpl w:val="A01E3A28"/>
@@ -8226,7 +10237,7 @@
       </w:rPr>
     </w:lvl>
   </w:abstractNum>
-  <w:abstractNum w:abstractNumId="36" w15:restartNumberingAfterBreak="0">
+  <w:abstractNum w:abstractNumId="39" w15:restartNumberingAfterBreak="0">
     <w:nsid w:val="756F0782"/>
     <w:multiLevelType w:val="hybridMultilevel"/>
     <w:tmpl w:val="5D96B69C"/>
@@ -8339,7 +10350,120 @@
       </w:rPr>
     </w:lvl>
   </w:abstractNum>
-  <w:abstractNum w:abstractNumId="37" w15:restartNumberingAfterBreak="0">
+  <w:abstractNum w:abstractNumId="40" w15:restartNumberingAfterBreak="0">
+    <w:nsid w:val="78582A80"/>
+    <w:multiLevelType w:val="hybridMultilevel"/>
+    <w:tmpl w:val="6F7C5898"/>
+    <w:lvl w:ilvl="0" w:tplc="04090001">
+      <w:start w:val="1"/>
+      <w:numFmt w:val="bullet"/>
+      <w:lvlText w:val=""/>
+      <w:lvlJc w:val="left"/>
+      <w:pPr>
+        <w:ind w:left="720" w:hanging="360"/>
+      </w:pPr>
+      <w:rPr>
+        <w:rFonts w:ascii="Symbol" w:hAnsi="Symbol" w:hint="default"/>
+      </w:rPr>
+    </w:lvl>
+    <w:lvl w:ilvl="1" w:tplc="04090003" w:tentative="1">
+      <w:start w:val="1"/>
+      <w:numFmt w:val="bullet"/>
+      <w:lvlText w:val="o"/>
+      <w:lvlJc w:val="left"/>
+      <w:pPr>
+        <w:ind w:left="1440" w:hanging="360"/>
+      </w:pPr>
+      <w:rPr>
+        <w:rFonts w:ascii="Courier New" w:hAnsi="Courier New" w:cs="Courier New" w:hint="default"/>
+      </w:rPr>
+    </w:lvl>
+    <w:lvl w:ilvl="2" w:tplc="04090005" w:tentative="1">
+      <w:start w:val="1"/>
+      <w:numFmt w:val="bullet"/>
+      <w:lvlText w:val=""/>
+      <w:lvlJc w:val="left"/>
+      <w:pPr>
+        <w:ind w:left="2160" w:hanging="360"/>
+      </w:pPr>
+      <w:rPr>
+        <w:rFonts w:ascii="Wingdings" w:hAnsi="Wingdings" w:hint="default"/>
+      </w:rPr>
+    </w:lvl>
+    <w:lvl w:ilvl="3" w:tplc="04090001" w:tentative="1">
+      <w:start w:val="1"/>
+      <w:numFmt w:val="bullet"/>
+      <w:lvlText w:val=""/>
+      <w:lvlJc w:val="left"/>
+      <w:pPr>
+        <w:ind w:left="2880" w:hanging="360"/>
+      </w:pPr>
+      <w:rPr>
+        <w:rFonts w:ascii="Symbol" w:hAnsi="Symbol" w:hint="default"/>
+      </w:rPr>
+    </w:lvl>
+    <w:lvl w:ilvl="4" w:tplc="04090003" w:tentative="1">
+      <w:start w:val="1"/>
+      <w:numFmt w:val="bullet"/>
+      <w:lvlText w:val="o"/>
+      <w:lvlJc w:val="left"/>
+      <w:pPr>
+        <w:ind w:left="3600" w:hanging="360"/>
+      </w:pPr>
+      <w:rPr>
+        <w:rFonts w:ascii="Courier New" w:hAnsi="Courier New" w:cs="Courier New" w:hint="default"/>
+      </w:rPr>
+    </w:lvl>
+    <w:lvl w:ilvl="5" w:tplc="04090005" w:tentative="1">
+      <w:start w:val="1"/>
+      <w:numFmt w:val="bullet"/>
+      <w:lvlText w:val=""/>
+      <w:lvlJc w:val="left"/>
+      <w:pPr>
+        <w:ind w:left="4320" w:hanging="360"/>
+      </w:pPr>
+      <w:rPr>
+        <w:rFonts w:ascii="Wingdings" w:hAnsi="Wingdings" w:hint="default"/>
+      </w:rPr>
+    </w:lvl>
+    <w:lvl w:ilvl="6" w:tplc="04090001" w:tentative="1">
+      <w:start w:val="1"/>
+      <w:numFmt w:val="bullet"/>
+      <w:lvlText w:val=""/>
+      <w:lvlJc w:val="left"/>
+      <w:pPr>
+        <w:ind w:left="5040" w:hanging="360"/>
+      </w:pPr>
+      <w:rPr>
+        <w:rFonts w:ascii="Symbol" w:hAnsi="Symbol" w:hint="default"/>
+      </w:rPr>
+    </w:lvl>
+    <w:lvl w:ilvl="7" w:tplc="04090003" w:tentative="1">
+      <w:start w:val="1"/>
+      <w:numFmt w:val="bullet"/>
+      <w:lvlText w:val="o"/>
+      <w:lvlJc w:val="left"/>
+      <w:pPr>
+        <w:ind w:left="5760" w:hanging="360"/>
+      </w:pPr>
+      <w:rPr>
+        <w:rFonts w:ascii="Courier New" w:hAnsi="Courier New" w:cs="Courier New" w:hint="default"/>
+      </w:rPr>
+    </w:lvl>
+    <w:lvl w:ilvl="8" w:tplc="04090005" w:tentative="1">
+      <w:start w:val="1"/>
+      <w:numFmt w:val="bullet"/>
+      <w:lvlText w:val=""/>
+      <w:lvlJc w:val="left"/>
+      <w:pPr>
+        <w:ind w:left="6480" w:hanging="360"/>
+      </w:pPr>
+      <w:rPr>
+        <w:rFonts w:ascii="Wingdings" w:hAnsi="Wingdings" w:hint="default"/>
+      </w:rPr>
+    </w:lvl>
+  </w:abstractNum>
+  <w:abstractNum w:abstractNumId="41" w15:restartNumberingAfterBreak="0">
     <w:nsid w:val="7E20588C"/>
     <w:multiLevelType w:val="multilevel"/>
     <w:tmpl w:val="51246668"/>
@@ -8453,7 +10577,7 @@
       </w:rPr>
     </w:lvl>
   </w:abstractNum>
-  <w:abstractNum w:abstractNumId="38" w15:restartNumberingAfterBreak="0">
+  <w:abstractNum w:abstractNumId="42" w15:restartNumberingAfterBreak="0">
     <w:nsid w:val="7FB354B8"/>
     <w:multiLevelType w:val="multilevel"/>
     <w:tmpl w:val="0F44F1D6"/>
@@ -8575,124 +10699,124 @@
     </w:lvl>
   </w:abstractNum>
   <w:num w:numId="1">
-    <w:abstractNumId w:val="38"/>
+    <w:abstractNumId w:val="42"/>
   </w:num>
   <w:num w:numId="2">
-    <w:abstractNumId w:val="37"/>
+    <w:abstractNumId w:val="41"/>
   </w:num>
   <w:num w:numId="3">
-    <w:abstractNumId w:val="26"/>
+    <w:abstractNumId w:val="29"/>
   </w:num>
   <w:num w:numId="4">
-    <w:abstractNumId w:val="9"/>
+    <w:abstractNumId w:val="10"/>
   </w:num>
   <w:num w:numId="5">
-    <w:abstractNumId w:val="20"/>
+    <w:abstractNumId w:val="21"/>
   </w:num>
   <w:num w:numId="6">
-    <w:abstractNumId w:val="22"/>
+    <w:abstractNumId w:val="24"/>
   </w:num>
   <w:num w:numId="7">
-    <w:abstractNumId w:val="18"/>
+    <w:abstractNumId w:val="19"/>
   </w:num>
   <w:num w:numId="8">
-    <w:abstractNumId w:val="15"/>
+    <w:abstractNumId w:val="16"/>
   </w:num>
   <w:num w:numId="9">
-    <w:abstractNumId w:val="29"/>
+    <w:abstractNumId w:val="32"/>
   </w:num>
   <w:num w:numId="10">
     <w:abstractNumId w:val="1"/>
   </w:num>
   <w:num w:numId="11">
-    <w:abstractNumId w:val="13"/>
+    <w:abstractNumId w:val="14"/>
   </w:num>
   <w:num w:numId="12">
-    <w:abstractNumId w:val="37"/>
+    <w:abstractNumId w:val="41"/>
   </w:num>
   <w:num w:numId="13">
     <w:abstractNumId w:val="0"/>
   </w:num>
   <w:num w:numId="14">
-    <w:abstractNumId w:val="37"/>
+    <w:abstractNumId w:val="41"/>
   </w:num>
   <w:num w:numId="15">
-    <w:abstractNumId w:val="37"/>
+    <w:abstractNumId w:val="41"/>
   </w:num>
   <w:num w:numId="16">
-    <w:abstractNumId w:val="16"/>
+    <w:abstractNumId w:val="17"/>
   </w:num>
   <w:num w:numId="17">
-    <w:abstractNumId w:val="6"/>
+    <w:abstractNumId w:val="7"/>
   </w:num>
   <w:num w:numId="18">
-    <w:abstractNumId w:val="27"/>
+    <w:abstractNumId w:val="30"/>
   </w:num>
   <w:num w:numId="19">
-    <w:abstractNumId w:val="11"/>
+    <w:abstractNumId w:val="12"/>
   </w:num>
   <w:num w:numId="20">
     <w:abstractNumId w:val="2"/>
   </w:num>
   <w:num w:numId="21">
+    <w:abstractNumId w:val="39"/>
+  </w:num>
+  <w:num w:numId="22">
+    <w:abstractNumId w:val="34"/>
+  </w:num>
+  <w:num w:numId="23">
+    <w:abstractNumId w:val="11"/>
+  </w:num>
+  <w:num w:numId="24">
+    <w:abstractNumId w:val="31"/>
+  </w:num>
+  <w:num w:numId="25">
+    <w:abstractNumId w:val="27"/>
+  </w:num>
+  <w:num w:numId="26">
+    <w:abstractNumId w:val="15"/>
+  </w:num>
+  <w:num w:numId="27">
+    <w:abstractNumId w:val="4"/>
+  </w:num>
+  <w:num w:numId="28">
+    <w:abstractNumId w:val="8"/>
+  </w:num>
+  <w:num w:numId="29">
+    <w:abstractNumId w:val="5"/>
+  </w:num>
+  <w:num w:numId="30">
+    <w:abstractNumId w:val="13"/>
+  </w:num>
+  <w:num w:numId="31">
+    <w:abstractNumId w:val="6"/>
+  </w:num>
+  <w:num w:numId="32">
+    <w:abstractNumId w:val="38"/>
+  </w:num>
+  <w:num w:numId="33">
+    <w:abstractNumId w:val="22"/>
+  </w:num>
+  <w:num w:numId="34">
     <w:abstractNumId w:val="36"/>
   </w:num>
-  <w:num w:numId="22">
-    <w:abstractNumId w:val="31"/>
+  <w:num w:numId="35">
+    <w:abstractNumId w:val="35"/>
   </w:num>
-  <w:num w:numId="23">
-    <w:abstractNumId w:val="10"/>
-  </w:num>
-  <w:num w:numId="24">
-    <w:abstractNumId w:val="28"/>
-  </w:num>
-  <w:num w:numId="25">
+  <w:num w:numId="36">
     <w:abstractNumId w:val="25"/>
   </w:num>
-  <w:num w:numId="26">
-    <w:abstractNumId w:val="14"/>
+  <w:num w:numId="37">
+    <w:abstractNumId w:val="37"/>
   </w:num>
-  <w:num w:numId="27">
-    <w:abstractNumId w:val="3"/>
+  <w:num w:numId="38">
+    <w:abstractNumId w:val="18"/>
   </w:num>
-  <w:num w:numId="28">
-    <w:abstractNumId w:val="7"/>
-  </w:num>
-  <w:num w:numId="29">
-    <w:abstractNumId w:val="4"/>
-  </w:num>
-  <w:num w:numId="30">
-    <w:abstractNumId w:val="12"/>
-  </w:num>
-  <w:num w:numId="31">
-    <w:abstractNumId w:val="5"/>
-  </w:num>
-  <w:num w:numId="32">
-    <w:abstractNumId w:val="35"/>
-  </w:num>
-  <w:num w:numId="33">
-    <w:abstractNumId w:val="21"/>
-  </w:num>
-  <w:num w:numId="34">
+  <w:num w:numId="39">
     <w:abstractNumId w:val="33"/>
   </w:num>
-  <w:num w:numId="35">
-    <w:abstractNumId w:val="32"/>
-  </w:num>
-  <w:num w:numId="36">
-    <w:abstractNumId w:val="23"/>
-  </w:num>
-  <w:num w:numId="37">
-    <w:abstractNumId w:val="34"/>
-  </w:num>
-  <w:num w:numId="38">
-    <w:abstractNumId w:val="17"/>
-  </w:num>
-  <w:num w:numId="39">
-    <w:abstractNumId w:val="30"/>
-  </w:num>
   <w:num w:numId="40">
-    <w:abstractNumId w:val="26"/>
+    <w:abstractNumId w:val="29"/>
     <w:lvlOverride w:ilvl="0">
       <w:startOverride w:val="1"/>
     </w:lvlOverride>
@@ -8722,16 +10846,31 @@
     </w:lvlOverride>
   </w:num>
   <w:num w:numId="41">
-    <w:abstractNumId w:val="24"/>
+    <w:abstractNumId w:val="26"/>
   </w:num>
   <w:num w:numId="42">
-    <w:abstractNumId w:val="19"/>
+    <w:abstractNumId w:val="20"/>
   </w:num>
   <w:num w:numId="43">
-    <w:abstractNumId w:val="26"/>
+    <w:abstractNumId w:val="29"/>
   </w:num>
   <w:num w:numId="44">
-    <w:abstractNumId w:val="8"/>
+    <w:abstractNumId w:val="9"/>
+  </w:num>
+  <w:num w:numId="45">
+    <w:abstractNumId w:val="29"/>
+  </w:num>
+  <w:num w:numId="46">
+    <w:abstractNumId w:val="28"/>
+  </w:num>
+  <w:num w:numId="47">
+    <w:abstractNumId w:val="3"/>
+  </w:num>
+  <w:num w:numId="48">
+    <w:abstractNumId w:val="40"/>
+  </w:num>
+  <w:num w:numId="49">
+    <w:abstractNumId w:val="23"/>
   </w:num>
 </w:numbering>
 </file>
@@ -9152,14 +11291,14 @@
     <w:link w:val="Heading1Char"/>
     <w:uiPriority w:val="9"/>
     <w:qFormat/>
-    <w:rsid w:val="009C4906"/>
+    <w:rsid w:val="00B83148"/>
     <w:pPr>
       <w:keepNext/>
       <w:keepLines/>
       <w:numPr>
         <w:numId w:val="3"/>
       </w:numPr>
-      <w:spacing w:before="480" w:after="240" w:line="300" w:lineRule="atLeast"/>
+      <w:spacing w:before="840" w:after="600" w:line="240" w:lineRule="auto"/>
       <w:contextualSpacing/>
       <w:outlineLvl w:val="0"/>
     </w:pPr>
@@ -9176,9 +11315,10 @@
     <w:basedOn w:val="Normal"/>
     <w:next w:val="Normal"/>
     <w:link w:val="Heading2Char"/>
+    <w:autoRedefine/>
     <w:uiPriority w:val="9"/>
     <w:qFormat/>
-    <w:rsid w:val="00F910B0"/>
+    <w:rsid w:val="00EB1DB9"/>
     <w:pPr>
       <w:keepNext/>
       <w:keepLines/>
@@ -9186,7 +11326,7 @@
         <w:ilvl w:val="1"/>
         <w:numId w:val="3"/>
       </w:numPr>
-      <w:spacing w:before="480" w:after="240" w:line="300" w:lineRule="atLeast"/>
+      <w:spacing w:before="480" w:after="240" w:line="240" w:lineRule="auto"/>
       <w:contextualSpacing/>
       <w:outlineLvl w:val="1"/>
     </w:pPr>
@@ -9196,6 +11336,7 @@
       <w:bCs/>
       <w:sz w:val="24"/>
       <w:szCs w:val="26"/>
+      <w:lang w:val="en-US"/>
     </w:rPr>
   </w:style>
   <w:style w:type="paragraph" w:styleId="Heading3">
@@ -9205,7 +11346,7 @@
     <w:link w:val="Heading3Char"/>
     <w:uiPriority w:val="9"/>
     <w:qFormat/>
-    <w:rsid w:val="008327D0"/>
+    <w:rsid w:val="003015D8"/>
     <w:pPr>
       <w:keepNext/>
       <w:keepLines/>
@@ -9213,7 +11354,7 @@
         <w:ilvl w:val="2"/>
         <w:numId w:val="3"/>
       </w:numPr>
-      <w:spacing w:before="480" w:after="240" w:line="300" w:lineRule="atLeast"/>
+      <w:spacing w:before="480" w:after="240" w:line="240" w:lineRule="auto"/>
       <w:contextualSpacing/>
       <w:outlineLvl w:val="2"/>
     </w:pPr>
@@ -9221,6 +11362,9 @@
       <w:rFonts w:eastAsiaTheme="majorEastAsia"/>
       <w:b/>
       <w:bCs/>
+      <w:sz w:val="24"/>
+      <w:szCs w:val="24"/>
+      <w:lang w:val="en-US"/>
     </w:rPr>
   </w:style>
   <w:style w:type="paragraph" w:styleId="Heading4">
@@ -9409,7 +11553,7 @@
     <w:basedOn w:val="DefaultParagraphFont"/>
     <w:link w:val="Heading1"/>
     <w:uiPriority w:val="9"/>
-    <w:rsid w:val="009C4906"/>
+    <w:rsid w:val="00B83148"/>
     <w:rPr>
       <w:rFonts w:ascii="Arial" w:eastAsiaTheme="majorEastAsia" w:hAnsi="Arial" w:cs="Arial"/>
       <w:b/>
@@ -9423,29 +11567,30 @@
     <w:name w:val="Heading 2 Char"/>
     <w:basedOn w:val="DefaultParagraphFont"/>
     <w:link w:val="Heading2"/>
-    <w:uiPriority w:val="1"/>
-    <w:rsid w:val="00F910B0"/>
+    <w:uiPriority w:val="9"/>
+    <w:rsid w:val="00EB1DB9"/>
     <w:rPr>
       <w:rFonts w:ascii="Arial" w:eastAsiaTheme="majorEastAsia" w:hAnsi="Arial" w:cs="Arial"/>
       <w:b/>
       <w:bCs/>
       <w:sz w:val="24"/>
       <w:szCs w:val="26"/>
-      <w:lang w:val="en-GB"/>
+      <w:lang w:val="en-US"/>
     </w:rPr>
   </w:style>
   <w:style w:type="character" w:customStyle="1" w:styleId="Heading3Char">
     <w:name w:val="Heading 3 Char"/>
     <w:basedOn w:val="DefaultParagraphFont"/>
     <w:link w:val="Heading3"/>
-    <w:uiPriority w:val="1"/>
-    <w:rsid w:val="008327D0"/>
+    <w:uiPriority w:val="9"/>
+    <w:rsid w:val="003015D8"/>
     <w:rPr>
       <w:rFonts w:ascii="Arial" w:eastAsiaTheme="majorEastAsia" w:hAnsi="Arial" w:cs="Arial"/>
       <w:b/>
       <w:bCs/>
-      <w:szCs w:val="20"/>
-      <w:lang w:val="en-GB"/>
+      <w:sz w:val="24"/>
+      <w:szCs w:val="24"/>
+      <w:lang w:val="en-US"/>
     </w:rPr>
   </w:style>
   <w:style w:type="character" w:customStyle="1" w:styleId="Heading4Char">
@@ -10070,12 +12215,6 @@
 </file>
 
 <file path=customXml/item2.xml><?xml version="1.0" encoding="utf-8"?>
-<p:properties xmlns:p="http://schemas.microsoft.com/office/2006/metadata/properties" xmlns:xsi="http://www.w3.org/2001/XMLSchema-instance" xmlns:pc="http://schemas.microsoft.com/office/infopath/2007/PartnerControls">
-  <documentManagement/>
-</p:properties>
-</file>
-
-<file path=customXml/item3.xml><?xml version="1.0" encoding="utf-8"?>
 <ct:contentTypeSchema xmlns:ct="http://schemas.microsoft.com/office/2006/metadata/contentType" xmlns:ma="http://schemas.microsoft.com/office/2006/metadata/properties/metaAttributes" ct:_="" ma:_="" ma:contentTypeName="Document" ma:contentTypeID="0x0101008D9A5E4FC7310244BBD8FDAD461F382A" ma:contentTypeVersion="0" ma:contentTypeDescription="Create a new document." ma:contentTypeScope="" ma:versionID="21cde94fc0a28e3be33061f8f75ca499">
   <xsd:schema xmlns:xsd="http://www.w3.org/2001/XMLSchema" xmlns:xs="http://www.w3.org/2001/XMLSchema" xmlns:p="http://schemas.microsoft.com/office/2006/metadata/properties" targetNamespace="http://schemas.microsoft.com/office/2006/metadata/properties" ma:root="true" ma:fieldsID="1b05d82d297216baf5b26c55225140df">
     <xsd:element name="properties">
@@ -10189,6 +12328,12 @@
 </ct:contentTypeSchema>
 </file>
 
+<file path=customXml/item3.xml><?xml version="1.0" encoding="utf-8"?>
+<p:properties xmlns:p="http://schemas.microsoft.com/office/2006/metadata/properties" xmlns:xsi="http://www.w3.org/2001/XMLSchema-instance" xmlns:pc="http://schemas.microsoft.com/office/infopath/2007/PartnerControls">
+  <documentManagement/>
+</p:properties>
+</file>
+
 <file path=customXml/item4.xml><?xml version="1.0" encoding="utf-8"?>
 <b:Sources xmlns:b="http://schemas.openxmlformats.org/officeDocument/2006/bibliography" xmlns="http://schemas.openxmlformats.org/officeDocument/2006/bibliography" SelectedStyle="\HarvardAnglia2008OfficeOnline.xsl" StyleName="Harvard - Anglia" Version="2008">
   <b:Source>
@@ -10235,15 +12380,6 @@
 </file>
 
 <file path=customXml/itemProps2.xml><?xml version="1.0" encoding="utf-8"?>
-<ds:datastoreItem xmlns:ds="http://schemas.openxmlformats.org/officeDocument/2006/customXml" ds:itemID="{B3EBB357-DA60-469A-B5F2-E35DF6FD1B0D}">
-  <ds:schemaRefs>
-    <ds:schemaRef ds:uri="http://schemas.microsoft.com/office/2006/metadata/properties"/>
-    <ds:schemaRef ds:uri="http://schemas.microsoft.com/office/infopath/2007/PartnerControls"/>
-  </ds:schemaRefs>
-</ds:datastoreItem>
-</file>
-
-<file path=customXml/itemProps3.xml><?xml version="1.0" encoding="utf-8"?>
 <ds:datastoreItem xmlns:ds="http://schemas.openxmlformats.org/officeDocument/2006/customXml" ds:itemID="{BDA62DA8-577E-4250-8C27-A173E5A59D5C}">
   <ds:schemaRefs>
     <ds:schemaRef ds:uri="http://schemas.microsoft.com/office/2006/metadata/contentType"/>
@@ -10259,8 +12395,17 @@
 </ds:datastoreItem>
 </file>
 
+<file path=customXml/itemProps3.xml><?xml version="1.0" encoding="utf-8"?>
+<ds:datastoreItem xmlns:ds="http://schemas.openxmlformats.org/officeDocument/2006/customXml" ds:itemID="{B3EBB357-DA60-469A-B5F2-E35DF6FD1B0D}">
+  <ds:schemaRefs>
+    <ds:schemaRef ds:uri="http://schemas.microsoft.com/office/2006/metadata/properties"/>
+    <ds:schemaRef ds:uri="http://schemas.microsoft.com/office/infopath/2007/PartnerControls"/>
+  </ds:schemaRefs>
+</ds:datastoreItem>
+</file>
+
 <file path=customXml/itemProps4.xml><?xml version="1.0" encoding="utf-8"?>
-<ds:datastoreItem xmlns:ds="http://schemas.openxmlformats.org/officeDocument/2006/customXml" ds:itemID="{CCD5BBB7-61B4-4526-A8CB-3F2CA190AF17}">
+<ds:datastoreItem xmlns:ds="http://schemas.openxmlformats.org/officeDocument/2006/customXml" ds:itemID="{E7F3A0B7-9662-4432-8BB9-0A8B2EF1539E}">
   <ds:schemaRefs>
     <ds:schemaRef ds:uri="http://schemas.openxmlformats.org/officeDocument/2006/bibliography"/>
   </ds:schemaRefs>

</xml_diff>

<commit_message>
reflections in process report
</commit_message>
<xml_diff>
--- a/documentation/Process Report.docx
+++ b/documentation/Process Report.docx
@@ -3118,33 +3118,11 @@
           <w:lang w:val="en-US"/>
         </w:rPr>
       </w:pPr>
-      <w:proofErr w:type="spellStart"/>
-      <w:r>
-        <w:rPr>
-          <w:lang w:val="en-US"/>
-        </w:rPr>
-        <w:t>Its</w:t>
-      </w:r>
-      <w:proofErr w:type="spellEnd"/>
-      <w:r>
-        <w:rPr>
-          <w:lang w:val="en-US"/>
-        </w:rPr>
-        <w:t xml:space="preserve"> is important to mention that in this project SCRUM was used to manage all our actions during project period. There were some complications since we could not meet so much and discuss face to face due to COVID-19 lockdown but in the </w:t>
-      </w:r>
-      <w:proofErr w:type="gramStart"/>
-      <w:r>
-        <w:rPr>
-          <w:lang w:val="en-US"/>
-        </w:rPr>
-        <w:t>end</w:t>
-      </w:r>
-      <w:proofErr w:type="gramEnd"/>
-      <w:r>
-        <w:rPr>
-          <w:lang w:val="en-US"/>
-        </w:rPr>
-        <w:t xml:space="preserve"> we managed to still stay on track and finish project.</w:t>
+      <w:r>
+        <w:rPr>
+          <w:lang w:val="en-US"/>
+        </w:rPr>
+        <w:t>Its is important to mention that in this project SCRUM was used to manage all our actions during project period. There were some complications since we could not meet so much and discuss face to face due to COVID-19 lockdown but in the end we managed to still stay on track and finish project.</w:t>
       </w:r>
     </w:p>
     <w:p>
@@ -3283,6 +3261,155 @@
     <w:p>
       <w:pPr>
         <w:rPr>
+          <w:szCs w:val="22"/>
+          <w:lang w:val="en-US"/>
+        </w:rPr>
+      </w:pPr>
+      <w:r>
+        <w:rPr>
+          <w:szCs w:val="22"/>
+          <w:lang w:val="en-US"/>
+        </w:rPr>
+        <w:t>The second team member is me – Patrik Ku</w:t>
+      </w:r>
+      <w:r>
+        <w:rPr>
+          <w:szCs w:val="22"/>
+          <w:lang w:val="sk-SK"/>
+        </w:rPr>
+        <w:t>č</w:t>
+      </w:r>
+      <w:r>
+        <w:rPr>
+          <w:szCs w:val="22"/>
+          <w:lang w:val="en-US"/>
+        </w:rPr>
+        <w:t>erka. As Patrik mentioned I am</w:t>
+      </w:r>
+      <w:r>
+        <w:rPr>
+          <w:szCs w:val="22"/>
+          <w:lang w:val="en-US"/>
+        </w:rPr>
+        <w:t xml:space="preserve"> </w:t>
+      </w:r>
+      <w:r>
+        <w:rPr>
+          <w:szCs w:val="22"/>
+          <w:lang w:val="en-US"/>
+        </w:rPr>
+        <w:t>from Slovakia and I am 23 years old.</w:t>
+      </w:r>
+      <w:r>
+        <w:rPr>
+          <w:szCs w:val="22"/>
+          <w:lang w:val="en-US"/>
+        </w:rPr>
+        <w:t xml:space="preserve"> </w:t>
+      </w:r>
+      <w:r>
+        <w:rPr>
+          <w:szCs w:val="22"/>
+          <w:lang w:val="en-US"/>
+        </w:rPr>
+        <w:t>Similarly,</w:t>
+      </w:r>
+      <w:r>
+        <w:rPr>
+          <w:szCs w:val="22"/>
+          <w:lang w:val="en-US"/>
+        </w:rPr>
+        <w:t xml:space="preserve"> I took A-levels from informatics as it was one of my biggest interests since the elementary school.</w:t>
+      </w:r>
+      <w:r>
+        <w:rPr>
+          <w:szCs w:val="22"/>
+          <w:lang w:val="en-US"/>
+        </w:rPr>
+        <w:t xml:space="preserve"> </w:t>
+      </w:r>
+      <w:r>
+        <w:rPr>
+          <w:szCs w:val="22"/>
+          <w:lang w:val="en-US"/>
+        </w:rPr>
+        <w:t xml:space="preserve">Since I am still a </w:t>
+      </w:r>
+      <w:r>
+        <w:rPr>
+          <w:szCs w:val="22"/>
+          <w:lang w:val="en-US"/>
+        </w:rPr>
+        <w:t>student,</w:t>
+      </w:r>
+      <w:r>
+        <w:rPr>
+          <w:szCs w:val="22"/>
+          <w:lang w:val="en-US"/>
+        </w:rPr>
+        <w:t xml:space="preserve"> I do not have much experience in the field except the internship. </w:t>
+      </w:r>
+      <w:r>
+        <w:rPr>
+          <w:szCs w:val="22"/>
+          <w:lang w:val="en-US"/>
+        </w:rPr>
+        <w:t>During this period in my 5</w:t>
+      </w:r>
+      <w:r>
+        <w:rPr>
+          <w:szCs w:val="22"/>
+          <w:vertAlign w:val="superscript"/>
+          <w:lang w:val="en-US"/>
+        </w:rPr>
+        <w:t>th</w:t>
+      </w:r>
+      <w:r>
+        <w:rPr>
+          <w:szCs w:val="22"/>
+          <w:lang w:val="en-US"/>
+        </w:rPr>
+        <w:t xml:space="preserve"> semester I worked as full stack developer</w:t>
+      </w:r>
+      <w:r>
+        <w:rPr>
+          <w:szCs w:val="22"/>
+          <w:lang w:val="en-US"/>
+        </w:rPr>
+        <w:t>, occasionally I was involved in the system tests as well.</w:t>
+      </w:r>
+      <w:r>
+        <w:rPr>
+          <w:szCs w:val="22"/>
+          <w:lang w:val="en-US"/>
+        </w:rPr>
+        <w:t xml:space="preserve"> My main focus in the terms of technologies were TypeScript / JavaScript, Java / Scala and Angular.</w:t>
+      </w:r>
+      <w:r>
+        <w:rPr>
+          <w:szCs w:val="22"/>
+          <w:lang w:val="en-US"/>
+        </w:rPr>
+        <w:t xml:space="preserve"> This experiences also motivated me to choose these technologies as a foundation of our project as </w:t>
+      </w:r>
+      <w:r>
+        <w:rPr>
+          <w:szCs w:val="22"/>
+          <w:lang w:val="en-US"/>
+        </w:rPr>
+        <w:t>I have gotten familiar with them</w:t>
+      </w:r>
+      <w:r>
+        <w:rPr>
+          <w:szCs w:val="22"/>
+          <w:lang w:val="en-US"/>
+        </w:rPr>
+        <w:t>.</w:t>
+      </w:r>
+    </w:p>
+    <w:p>
+      <w:pPr>
+        <w:rPr>
           <w:color w:val="FF0000"/>
           <w:szCs w:val="22"/>
           <w:lang w:val="en-US"/>
@@ -3290,11 +3417,101 @@
       </w:pPr>
       <w:r>
         <w:rPr>
-          <w:color w:val="FF0000"/>
-          <w:szCs w:val="22"/>
-          <w:lang w:val="en-US"/>
-        </w:rPr>
-        <w:t>Patrik Kucerka</w:t>
+          <w:szCs w:val="22"/>
+          <w:lang w:val="en-US"/>
+        </w:rPr>
+        <w:t xml:space="preserve">Regarding my personality, according to the 16 personality test I match the </w:t>
+      </w:r>
+      <w:r>
+        <w:rPr>
+          <w:szCs w:val="22"/>
+          <w:lang w:val="en-US"/>
+        </w:rPr>
+        <w:t>description</w:t>
+      </w:r>
+      <w:r>
+        <w:rPr>
+          <w:szCs w:val="22"/>
+          <w:lang w:val="en-US"/>
+        </w:rPr>
+        <w:t xml:space="preserve"> </w:t>
+      </w:r>
+      <w:r>
+        <w:rPr>
+          <w:szCs w:val="22"/>
+          <w:lang w:val="en-US"/>
+        </w:rPr>
+        <w:t>of</w:t>
+      </w:r>
+      <w:r>
+        <w:rPr>
+          <w:szCs w:val="22"/>
+          <w:lang w:val="en-US"/>
+        </w:rPr>
+        <w:t xml:space="preserve"> INTJ – analyst / architect which means that I have tendency </w:t>
+      </w:r>
+      <w:r>
+        <w:rPr>
+          <w:szCs w:val="22"/>
+          <w:lang w:val="en-US"/>
+        </w:rPr>
+        <w:t xml:space="preserve">to almost never be happy about the work done and always find </w:t>
+      </w:r>
+      <w:r>
+        <w:rPr>
+          <w:szCs w:val="22"/>
+          <w:lang w:val="en-US"/>
+        </w:rPr>
+        <w:t>things that could be improve</w:t>
+      </w:r>
+      <w:r>
+        <w:rPr>
+          <w:szCs w:val="22"/>
+          <w:lang w:val="en-US"/>
+        </w:rPr>
+        <w:t>d. Even though this might be annoying for some people, in my opinion each group work</w:t>
+      </w:r>
+      <w:r>
+        <w:rPr>
+          <w:szCs w:val="22"/>
+          <w:lang w:val="en-US"/>
+        </w:rPr>
+        <w:t>s</w:t>
+      </w:r>
+      <w:r>
+        <w:rPr>
+          <w:szCs w:val="22"/>
+          <w:lang w:val="en-US"/>
+        </w:rPr>
+        <w:t xml:space="preserve"> better if somebody is </w:t>
+      </w:r>
+      <w:r>
+        <w:rPr>
+          <w:szCs w:val="22"/>
+          <w:lang w:val="en-US"/>
+        </w:rPr>
+        <w:t xml:space="preserve">pushing a little </w:t>
+      </w:r>
+      <w:r>
+        <w:rPr>
+          <w:szCs w:val="22"/>
+          <w:lang w:val="en-US"/>
+        </w:rPr>
+        <w:t>bit</w:t>
+      </w:r>
+      <w:r>
+        <w:rPr>
+          <w:szCs w:val="22"/>
+          <w:lang w:val="en-US"/>
+        </w:rPr>
+        <w:t xml:space="preserve"> </w:t>
+      </w:r>
+      <w:r>
+        <w:rPr>
+          <w:szCs w:val="22"/>
+          <w:lang w:val="en-US"/>
+        </w:rPr>
+        <w:t>forward.</w:t>
       </w:r>
     </w:p>
     <w:p>
@@ -3378,14 +3595,12 @@
         </w:rPr>
         <w:t xml:space="preserve">In the end we had a clear overview what and how to perform during this project. We expect us to be a quite short on time, but we managed to overperform and finish before we ran out of time. Our schedule turned out to be well </w:t>
       </w:r>
-      <w:proofErr w:type="spellStart"/>
-      <w:r>
-        <w:rPr>
-          <w:lang w:val="en-US"/>
-        </w:rPr>
-        <w:t>planed</w:t>
-      </w:r>
-      <w:proofErr w:type="spellEnd"/>
+      <w:r>
+        <w:rPr>
+          <w:lang w:val="en-US"/>
+        </w:rPr>
+        <w:t>planned</w:t>
+      </w:r>
       <w:r>
         <w:rPr>
           <w:lang w:val="en-US"/>
@@ -3643,7 +3858,25 @@
         <w:rPr>
           <w:lang w:val="en-US"/>
         </w:rPr>
-        <w:t>This sprint we made our final version of basic documentation, we managed to do some extra small task in this sprint which were planned to be done in sprint 2, diagrams for database and use case diagrams were added to this sprint but were not finished, Because of that we saw that we realized that we need to strictly follow plans for sprints so we won’t overlap with upcoming sprints plans. After all we decided to redo our planning for upcoming sprints.</w:t>
+        <w:t>This sprint we made our final version of basic documentation, we managed to do some extra small task in this sprint which were planned to be done in sprint 2, diagrams for database and use case diagrams were added to this sprint but were not finished</w:t>
+      </w:r>
+      <w:r>
+        <w:rPr>
+          <w:lang w:val="en-US"/>
+        </w:rPr>
+        <w:t>.</w:t>
+      </w:r>
+      <w:r>
+        <w:rPr>
+          <w:lang w:val="en-US"/>
+        </w:rPr>
+        <w:t xml:space="preserve"> </w:t>
+      </w:r>
+      <w:r>
+        <w:rPr>
+          <w:lang w:val="en-US"/>
+        </w:rPr>
+        <w:t>Because of that we saw that we realized that we need to strictly follow plans for sprints so we won’t overlap with upcoming sprints plans. After all we decided to redo our planning for upcoming sprints.</w:t>
       </w:r>
     </w:p>
     <w:p>
@@ -3716,7 +3949,7 @@
           <w:numId w:val="5"/>
         </w:numPr>
         <w:rPr>
-          <w:color w:val="FF0000"/>
+          <w:color w:val="000000" w:themeColor="text1"/>
           <w:sz w:val="24"/>
           <w:szCs w:val="22"/>
           <w:lang w:val="en-US"/>
@@ -3724,12 +3957,93 @@
       </w:pPr>
       <w:r>
         <w:rPr>
-          <w:color w:val="FF0000"/>
+          <w:color w:val="000000" w:themeColor="text1"/>
           <w:sz w:val="24"/>
           <w:szCs w:val="22"/>
           <w:lang w:val="en-US"/>
         </w:rPr>
         <w:t>Patrik K.:</w:t>
+      </w:r>
+      <w:r>
+        <w:rPr>
+          <w:color w:val="000000" w:themeColor="text1"/>
+          <w:sz w:val="24"/>
+          <w:szCs w:val="22"/>
+          <w:lang w:val="en-US"/>
+        </w:rPr>
+        <w:t xml:space="preserve"> This sprint was basically about gathering relevant knowledge to initiate the project</w:t>
+      </w:r>
+      <w:r>
+        <w:rPr>
+          <w:color w:val="000000" w:themeColor="text1"/>
+          <w:sz w:val="24"/>
+          <w:szCs w:val="22"/>
+          <w:lang w:val="en-US"/>
+        </w:rPr>
+        <w:t xml:space="preserve"> and to do some planning</w:t>
+      </w:r>
+      <w:r>
+        <w:rPr>
+          <w:color w:val="000000" w:themeColor="text1"/>
+          <w:sz w:val="24"/>
+          <w:szCs w:val="22"/>
+          <w:lang w:val="en-US"/>
+        </w:rPr>
+        <w:t>.</w:t>
+      </w:r>
+      <w:r>
+        <w:rPr>
+          <w:color w:val="000000" w:themeColor="text1"/>
+          <w:sz w:val="24"/>
+          <w:szCs w:val="22"/>
+          <w:lang w:val="en-US"/>
+        </w:rPr>
+        <w:t xml:space="preserve"> Since I did some research before this sprint it went fast without any issues and we were done earlier then planned which resulted in doing some stuff from the next </w:t>
+      </w:r>
+      <w:r>
+        <w:rPr>
+          <w:color w:val="000000" w:themeColor="text1"/>
+          <w:sz w:val="24"/>
+          <w:szCs w:val="22"/>
+          <w:lang w:val="en-US"/>
+        </w:rPr>
+        <w:t>sprint,</w:t>
+      </w:r>
+      <w:r>
+        <w:rPr>
+          <w:color w:val="000000" w:themeColor="text1"/>
+          <w:sz w:val="24"/>
+          <w:szCs w:val="22"/>
+          <w:lang w:val="en-US"/>
+        </w:rPr>
+        <w:t xml:space="preserve"> so we had to do some </w:t>
+      </w:r>
+      <w:r>
+        <w:rPr>
+          <w:color w:val="000000" w:themeColor="text1"/>
+          <w:sz w:val="24"/>
+          <w:szCs w:val="22"/>
+          <w:lang w:val="en-US"/>
+        </w:rPr>
+        <w:t>plan reorganization</w:t>
+      </w:r>
+      <w:r>
+        <w:rPr>
+          <w:color w:val="000000" w:themeColor="text1"/>
+          <w:sz w:val="24"/>
+          <w:szCs w:val="22"/>
+          <w:lang w:val="en-US"/>
+        </w:rPr>
+        <w:t>.</w:t>
+      </w:r>
+      <w:r>
+        <w:rPr>
+          <w:color w:val="000000" w:themeColor="text1"/>
+          <w:sz w:val="24"/>
+          <w:szCs w:val="22"/>
+          <w:lang w:val="en-US"/>
+        </w:rPr>
+        <w:t xml:space="preserve"> Overall I think this sprint went well. </w:t>
       </w:r>
     </w:p>
     <w:p>
@@ -3796,6 +4110,7 @@
       </w:pPr>
       <w:bookmarkStart w:id="11" w:name="_Toc40438311"/>
       <w:r>
+        <w:lastRenderedPageBreak/>
         <w:t>Sprint</w:t>
       </w:r>
       <w:r>
@@ -3833,14 +4148,7 @@
           <w:lang w:val="en-US"/>
         </w:rPr>
         <w:br/>
-        <w:t xml:space="preserve">Our main concerns started when we sat down and started to discuss functionalities of </w:t>
-      </w:r>
-      <w:r>
-        <w:rPr>
-          <w:lang w:val="en-US"/>
-        </w:rPr>
-        <w:lastRenderedPageBreak/>
-        <w:t>our system (“Functional requirements”) we knew what needs to be done but we were having hard time on agreeing, what exact properties we are going to have.</w:t>
+        <w:t>Our main concerns started when we sat down and started to discuss functionalities of our system (“Functional requirements”) we knew what needs to be done but we were having hard time on agreeing, what exact properties we are going to have.</w:t>
       </w:r>
     </w:p>
     <w:p>
@@ -3927,22 +4235,148 @@
     </w:p>
     <w:p>
       <w:pPr>
+        <w:pStyle w:val="ListParagraph"/>
+        <w:numPr>
+          <w:ilvl w:val="0"/>
+          <w:numId w:val="8"/>
+        </w:numPr>
+        <w:rPr>
+          <w:color w:val="000000" w:themeColor="text1"/>
+          <w:lang w:val="en-US"/>
+        </w:rPr>
+      </w:pPr>
+      <w:r>
+        <w:rPr>
+          <w:color w:val="000000" w:themeColor="text1"/>
+          <w:lang w:val="en-US"/>
+        </w:rPr>
+        <w:t>Patrik K.:</w:t>
+      </w:r>
+      <w:r>
+        <w:rPr>
+          <w:color w:val="000000" w:themeColor="text1"/>
+          <w:lang w:val="en-US"/>
+        </w:rPr>
+        <w:t xml:space="preserve"> In this sprint I came to a realization that some functional requirements require reordering. </w:t>
+      </w:r>
+      <w:r>
+        <w:rPr>
+          <w:color w:val="000000" w:themeColor="text1"/>
+          <w:lang w:val="en-US"/>
+        </w:rPr>
+        <w:t xml:space="preserve">This was due to the relations among them, some requirements needed to be implemented before the others even though they seemed less important. The reason was that simply the “cooler” requirements were </w:t>
+      </w:r>
+      <w:r>
+        <w:rPr>
+          <w:color w:val="000000" w:themeColor="text1"/>
+          <w:lang w:val="en-US"/>
+        </w:rPr>
+        <w:t>dependent</w:t>
+      </w:r>
+      <w:r>
+        <w:rPr>
+          <w:color w:val="000000" w:themeColor="text1"/>
+          <w:lang w:val="en-US"/>
+        </w:rPr>
+        <w:t xml:space="preserve"> on them</w:t>
+      </w:r>
+      <w:r>
+        <w:rPr>
+          <w:color w:val="000000" w:themeColor="text1"/>
+          <w:lang w:val="en-US"/>
+        </w:rPr>
+        <w:t xml:space="preserve"> e.g. sharing recipes had to be implemented after </w:t>
+      </w:r>
+      <w:r>
+        <w:rPr>
+          <w:color w:val="000000" w:themeColor="text1"/>
+          <w:lang w:val="en-US"/>
+        </w:rPr>
+        <w:t xml:space="preserve">a </w:t>
+      </w:r>
+      <w:r>
+        <w:rPr>
+          <w:color w:val="000000" w:themeColor="text1"/>
+          <w:lang w:val="en-US"/>
+        </w:rPr>
+        <w:lastRenderedPageBreak/>
+        <w:t xml:space="preserve">functionality to </w:t>
+      </w:r>
+      <w:r>
+        <w:rPr>
+          <w:color w:val="000000" w:themeColor="text1"/>
+          <w:lang w:val="en-US"/>
+        </w:rPr>
+        <w:t>add a friend</w:t>
+      </w:r>
+      <w:r>
+        <w:rPr>
+          <w:color w:val="000000" w:themeColor="text1"/>
+          <w:lang w:val="en-US"/>
+        </w:rPr>
+        <w:t>.</w:t>
+      </w:r>
+      <w:r>
+        <w:rPr>
+          <w:color w:val="000000" w:themeColor="text1"/>
+          <w:lang w:val="en-US"/>
+        </w:rPr>
+        <w:t xml:space="preserve"> Personally,</w:t>
+      </w:r>
+      <w:r>
+        <w:rPr>
+          <w:color w:val="000000" w:themeColor="text1"/>
+          <w:lang w:val="en-US"/>
+        </w:rPr>
+        <w:t xml:space="preserve"> I think that setting up the project was the most </w:t>
+      </w:r>
+      <w:r>
+        <w:rPr>
+          <w:color w:val="000000" w:themeColor="text1"/>
+          <w:lang w:val="en-US"/>
+        </w:rPr>
+        <w:t xml:space="preserve">time wasting process since relatively simple tasks took too long as I had no experience with setting up </w:t>
+      </w:r>
+      <w:r>
+        <w:rPr>
+          <w:color w:val="000000" w:themeColor="text1"/>
+          <w:lang w:val="en-US"/>
+        </w:rPr>
+        <w:t xml:space="preserve">a </w:t>
+      </w:r>
+      <w:r>
+        <w:rPr>
+          <w:color w:val="000000" w:themeColor="text1"/>
+          <w:lang w:val="en-US"/>
+        </w:rPr>
+        <w:t>spring project.</w:t>
+      </w:r>
+    </w:p>
+    <w:p>
+      <w:pPr>
         <w:pStyle w:val="ListNumber"/>
         <w:numPr>
           <w:ilvl w:val="0"/>
-          <w:numId w:val="7"/>
+          <w:numId w:val="0"/>
         </w:numPr>
-        <w:rPr>
-          <w:lang w:val="en-US"/>
-        </w:rPr>
-      </w:pPr>
-      <w:r>
-        <w:rPr>
-          <w:color w:val="FF0000"/>
-          <w:lang w:val="en-US"/>
-        </w:rPr>
-        <w:t xml:space="preserve">Patrik K.: </w:t>
-      </w:r>
+        <w:ind w:left="720"/>
+        <w:rPr>
+          <w:lang w:val="en-US"/>
+        </w:rPr>
+      </w:pPr>
+    </w:p>
+    <w:p>
+      <w:pPr>
+        <w:pStyle w:val="ListNumber"/>
+        <w:numPr>
+          <w:ilvl w:val="0"/>
+          <w:numId w:val="0"/>
+        </w:numPr>
+        <w:ind w:left="720"/>
+        <w:rPr>
+          <w:lang w:val="en-US"/>
+        </w:rPr>
+      </w:pPr>
       <w:r>
         <w:rPr>
           <w:noProof/>
@@ -3990,65 +4424,65 @@
       </w:pPr>
       <w:bookmarkStart w:id="13" w:name="_Toc40438313"/>
       <w:r>
+        <w:t>Sprint 3</w:t>
+      </w:r>
+      <w:bookmarkEnd w:id="13"/>
+    </w:p>
+    <w:p>
+      <w:pPr>
+        <w:rPr>
+          <w:lang w:val="en-US"/>
+        </w:rPr>
+      </w:pPr>
+      <w:r>
+        <w:rPr>
+          <w:lang w:val="en-US"/>
+        </w:rPr>
+        <w:t>Sprint number 3 was our overlapping sprint. There was an end of “elaboration” phase and start of “construction” phase</w:t>
+      </w:r>
+      <w:r>
+        <w:rPr>
+          <w:lang w:val="en-US"/>
+        </w:rPr>
+        <w:t>. The elaboration phase was done</w:t>
+      </w:r>
+      <w:r>
+        <w:rPr>
+          <w:lang w:val="en-US"/>
+        </w:rPr>
+        <w:t xml:space="preserve"> with ease and we managed to have all our basic documents and design done with supportive diagrams. Our main goal for end of Elaboration phase in this sprint was to have strong go to documentation which can be only partially updated trough out the process of creation the project and at the end used as final documentation. </w:t>
+      </w:r>
+    </w:p>
+    <w:p>
+      <w:pPr>
+        <w:rPr>
+          <w:lang w:val="en-US"/>
+        </w:rPr>
+      </w:pPr>
+      <w:r>
+        <w:rPr>
+          <w:lang w:val="en-US"/>
+        </w:rPr>
+        <w:t xml:space="preserve">When we transitioned </w:t>
+      </w:r>
+      <w:r>
+        <w:rPr>
+          <w:lang w:val="en-US"/>
+        </w:rPr>
+        <w:t xml:space="preserve">into construction phase it was our time to fully concentrate on development. Since we already had some foundation of our system, we could continue without any harm with following functional requirements. We started with adding new recipes, it was our first big challenge because we wanted automatic update which looked easy on paper but JavaScript together with JDBC were not cooperating. Solving problems with MySQL database later occurred to be our daily bread. In this sprint we managed to finish Functional requirements 2.2 -&gt; 4.2. </w:t>
+      </w:r>
+    </w:p>
+    <w:p>
+      <w:pPr>
+        <w:rPr>
+          <w:lang w:val="en-US"/>
+        </w:rPr>
+      </w:pPr>
+      <w:r>
+        <w:rPr>
+          <w:lang w:val="en-US"/>
+        </w:rPr>
         <w:lastRenderedPageBreak/>
-        <w:t>Sprint 3</w:t>
-      </w:r>
-      <w:bookmarkEnd w:id="13"/>
-    </w:p>
-    <w:p>
-      <w:pPr>
-        <w:rPr>
-          <w:lang w:val="en-US"/>
-        </w:rPr>
-      </w:pPr>
-      <w:r>
-        <w:rPr>
-          <w:lang w:val="en-US"/>
-        </w:rPr>
-        <w:t>Sprint number 3 was our overlapping sprint. There was an end of “elaboration” phase and start of “construction” phase</w:t>
-      </w:r>
-      <w:r>
-        <w:rPr>
-          <w:lang w:val="en-US"/>
-        </w:rPr>
-        <w:t>. The elaboration phase was done</w:t>
-      </w:r>
-      <w:r>
-        <w:rPr>
-          <w:lang w:val="en-US"/>
-        </w:rPr>
-        <w:t xml:space="preserve"> with ease and we managed to have all our basic documents and design done with supportive diagrams. Our main goal for end of Elaboration phase in this sprint was to have strong go to documentation which can be only partially updated trough out the process of creation the project and at the end used as final documentation. </w:t>
-      </w:r>
-    </w:p>
-    <w:p>
-      <w:pPr>
-        <w:rPr>
-          <w:lang w:val="en-US"/>
-        </w:rPr>
-      </w:pPr>
-      <w:r>
-        <w:rPr>
-          <w:lang w:val="en-US"/>
-        </w:rPr>
-        <w:t xml:space="preserve">When we transitioned </w:t>
-      </w:r>
-      <w:r>
-        <w:rPr>
-          <w:lang w:val="en-US"/>
-        </w:rPr>
-        <w:t xml:space="preserve">into construction phase it was our time to fully concentrate on development. Since we already had some foundation of our system, we could continue without any harm with following functional requirements. We started with adding new recipes, it was our first big challenge because we wanted automatic update which looked easy on paper but JavaScript together with JDBC were not cooperating. Solving problems with MySQL database later occurred to be our daily bread. In this sprint we managed to finish Functional requirements 2.2 -&gt; 4.2. </w:t>
-      </w:r>
-    </w:p>
-    <w:p>
-      <w:pPr>
-        <w:rPr>
-          <w:lang w:val="en-US"/>
-        </w:rPr>
-      </w:pPr>
-      <w:r>
-        <w:rPr>
-          <w:lang w:val="en-US"/>
-        </w:rPr>
         <w:t xml:space="preserve">During this sprint it also came to light that we will from now on work from home since COVID-19’s strikes the world.  We were forced to move on skype/discord to progress more with this project. Which at the end showed again some complications mainly with </w:t>
       </w:r>
       <w:r>
@@ -4121,14 +4555,7 @@
         <w:rPr>
           <w:lang w:val="en-US"/>
         </w:rPr>
-        <w:t xml:space="preserve">.: This sprint was for me really challenging since I was the one who managed database and server side of thing for this system, I needed to overcome many difficulties with our database design which shown that it </w:t>
-      </w:r>
-      <w:r>
-        <w:rPr>
-          <w:lang w:val="en-US"/>
-        </w:rPr>
-        <w:lastRenderedPageBreak/>
-        <w:t>needed some corrections due to my lack of knowledge. But at the end I was happy that we managed to achieve our goals for this sprint and finish it on time without any need for moving or postponing tasks.</w:t>
+        <w:t>.: This sprint was for me really challenging since I was the one who managed database and server side of thing for this system, I needed to overcome many difficulties with our database design which shown that it needed some corrections due to my lack of knowledge. But at the end I was happy that we managed to achieve our goals for this sprint and finish it on time without any need for moving or postponing tasks.</w:t>
       </w:r>
     </w:p>
     <w:p>
@@ -4138,24 +4565,66 @@
           <w:ilvl w:val="0"/>
           <w:numId w:val="8"/>
         </w:numPr>
-        <w:rPr>
-          <w:color w:val="FF0000"/>
-          <w:lang w:val="en-US"/>
-        </w:rPr>
-      </w:pPr>
-      <w:r>
-        <w:rPr>
-          <w:color w:val="FF0000"/>
+      </w:pPr>
+      <w:r>
+        <w:rPr>
+          <w:color w:val="000000" w:themeColor="text1"/>
           <w:lang w:val="en-US"/>
         </w:rPr>
         <w:t>Patrik K.:</w:t>
       </w:r>
-    </w:p>
-    <w:p>
+      <w:r>
+        <w:rPr>
+          <w:color w:val="000000" w:themeColor="text1"/>
+          <w:lang w:val="en-US"/>
+        </w:rPr>
+        <w:t xml:space="preserve"> In this sprint my focus was </w:t>
+      </w:r>
+      <w:r>
+        <w:rPr>
+          <w:color w:val="000000" w:themeColor="text1"/>
+          <w:lang w:val="en-US"/>
+        </w:rPr>
+        <w:t>on</w:t>
+      </w:r>
+      <w:r>
+        <w:rPr>
+          <w:color w:val="000000" w:themeColor="text1"/>
+          <w:lang w:val="en-US"/>
+        </w:rPr>
+        <w:t xml:space="preserve"> </w:t>
+      </w:r>
+      <w:r>
+        <w:rPr>
+          <w:color w:val="000000" w:themeColor="text1"/>
+          <w:lang w:val="en-US"/>
+        </w:rPr>
+        <w:t>implementation of the planned features on the client side, however I also took part in the server side to help out Patrik</w:t>
+      </w:r>
+      <w:r>
+        <w:rPr>
+          <w:color w:val="000000" w:themeColor="text1"/>
+          <w:lang w:val="en-US"/>
+        </w:rPr>
+        <w:t xml:space="preserve"> </w:t>
+      </w:r>
+      <w:r>
+        <w:rPr>
+          <w:color w:val="000000" w:themeColor="text1"/>
+          <w:lang w:val="en-US"/>
+        </w:rPr>
+        <w:t>with issues mentioned above.</w:t>
+      </w:r>
+    </w:p>
+    <w:p>
+      <w:pPr>
+        <w:pStyle w:val="ListParagraph"/>
+      </w:pPr>
       <w:r>
         <w:rPr>
           <w:noProof/>
         </w:rPr>
+        <w:lastRenderedPageBreak/>
         <w:drawing>
           <wp:inline distT="0" distB="0" distL="0" distR="0" wp14:anchorId="755B19D6" wp14:editId="42FB19C2">
             <wp:extent cx="4486275" cy="2647950"/>
@@ -4247,22 +4716,28 @@
       </w:pPr>
       <w:bookmarkStart w:id="16" w:name="_Toc40438316"/>
       <w:r>
+        <w:t>Sprint retrospective</w:t>
+      </w:r>
+      <w:bookmarkEnd w:id="16"/>
+    </w:p>
+    <w:p>
+      <w:pPr>
+        <w:rPr>
+          <w:lang w:val="en-US"/>
+        </w:rPr>
+      </w:pPr>
+      <w:r>
+        <w:rPr>
+          <w:lang w:val="en-US"/>
+        </w:rPr>
+        <w:t xml:space="preserve">This sprint contained a lot of adding and modifying, we had initial documentation on point but when we came to friend management system, we had to do some major changes, which affected our database design mainly. At the end of the day those changes seemed good and on point since everything was working and we had no other </w:t>
+      </w:r>
+      <w:r>
+        <w:rPr>
+          <w:lang w:val="en-US"/>
+        </w:rPr>
         <w:lastRenderedPageBreak/>
-        <w:t>Sprint retrospective</w:t>
-      </w:r>
-      <w:bookmarkEnd w:id="16"/>
-    </w:p>
-    <w:p>
-      <w:pPr>
-        <w:rPr>
-          <w:lang w:val="en-US"/>
-        </w:rPr>
-      </w:pPr>
-      <w:r>
-        <w:rPr>
-          <w:lang w:val="en-US"/>
-        </w:rPr>
-        <w:t>This sprint contained a lot of adding and modifying, we had initial documentation on point but when we came to friend management system, we had to do some major changes, which affected our database design mainly. At the end of the day those changes seemed good and on point since everything was working and we had no other problems with this implementation.</w:t>
+        <w:t>problems with this implementation.</w:t>
       </w:r>
       <w:r>
         <w:rPr>
@@ -4316,16 +4791,72 @@
           <w:numId w:val="9"/>
         </w:numPr>
         <w:rPr>
-          <w:color w:val="FF0000"/>
-          <w:lang w:val="en-US"/>
-        </w:rPr>
-      </w:pPr>
-      <w:r>
-        <w:rPr>
-          <w:color w:val="FF0000"/>
+          <w:color w:val="000000" w:themeColor="text1"/>
+          <w:lang w:val="en-US"/>
+        </w:rPr>
+      </w:pPr>
+      <w:r>
+        <w:rPr>
+          <w:color w:val="000000" w:themeColor="text1"/>
           <w:lang w:val="en-US"/>
         </w:rPr>
         <w:t>Patrik K.:</w:t>
+      </w:r>
+      <w:r>
+        <w:rPr>
+          <w:color w:val="000000" w:themeColor="text1"/>
+          <w:lang w:val="en-US"/>
+        </w:rPr>
+        <w:t xml:space="preserve"> As Patrik I. stated this sprint went quit well. The main question we faced was how should the friendship </w:t>
+      </w:r>
+      <w:r>
+        <w:rPr>
+          <w:color w:val="000000" w:themeColor="text1"/>
+          <w:lang w:val="en-US"/>
+        </w:rPr>
+        <w:t xml:space="preserve">be </w:t>
+      </w:r>
+      <w:r>
+        <w:rPr>
+          <w:color w:val="000000" w:themeColor="text1"/>
+          <w:lang w:val="en-US"/>
+        </w:rPr>
+        <w:t>represented in the database</w:t>
+      </w:r>
+      <w:r>
+        <w:rPr>
+          <w:color w:val="000000" w:themeColor="text1"/>
+          <w:lang w:val="en-US"/>
+        </w:rPr>
+        <w:t xml:space="preserve"> as there is more possible options</w:t>
+      </w:r>
+      <w:r>
+        <w:rPr>
+          <w:color w:val="000000" w:themeColor="text1"/>
+          <w:lang w:val="en-US"/>
+        </w:rPr>
+        <w:t xml:space="preserve"> and the most efficient </w:t>
+      </w:r>
+      <w:r>
+        <w:rPr>
+          <w:color w:val="000000" w:themeColor="text1"/>
+          <w:lang w:val="en-US"/>
+        </w:rPr>
+        <w:t xml:space="preserve">one </w:t>
+      </w:r>
+      <w:r>
+        <w:rPr>
+          <w:color w:val="000000" w:themeColor="text1"/>
+          <w:lang w:val="en-US"/>
+        </w:rPr>
+        <w:t>was desired</w:t>
+      </w:r>
+      <w:r>
+        <w:rPr>
+          <w:color w:val="000000" w:themeColor="text1"/>
+          <w:lang w:val="en-US"/>
+        </w:rPr>
+        <w:t>.</w:t>
       </w:r>
     </w:p>
     <w:p>
@@ -4401,27 +4932,39 @@
         <w:rPr>
           <w:lang w:val="en-US"/>
         </w:rPr>
-        <w:t xml:space="preserve">because we had to decide where are these properties going to be stored. Database wise the most common solution would </w:t>
+        <w:t xml:space="preserve">because we had to decide where are these properties going to be stored. Database wise the most common solution would be to put it into separate tables which would refer to main table with recipe. We tried to do this but unfortunately were not able to finish design of it. And due to urge of other functional requirements we decided to go with the basic design of these functionalities. </w:t>
       </w:r>
       <w:r>
         <w:rPr>
           <w:lang w:val="en-US"/>
         </w:rPr>
         <w:lastRenderedPageBreak/>
-        <w:t xml:space="preserve">be to put it into separate tables which would refer to main table with recipe. We tried to do this but unfortunately were not able to finish design of it. And due to urge of other functional requirements we decided to go with the basic design of these functionalities. That maybe if we have time at the end of last sprint, we would come back to this and redo it. </w:t>
-      </w:r>
-    </w:p>
-    <w:p>
-      <w:pPr>
-        <w:rPr>
-          <w:lang w:val="en-US"/>
-        </w:rPr>
-      </w:pPr>
-      <w:r>
-        <w:rPr>
-          <w:lang w:val="en-US"/>
-        </w:rPr>
-        <w:t xml:space="preserve">Another functionality was random recipe suggestion. This was firstly meant that we will take any recipe from database of the recipes and suggest it to user based on his selected filters. Which at the end occurred that its rather tricky. What if User does not have any friends there are no recipes available. </w:t>
+        <w:t xml:space="preserve">That maybe if we have time at the end of last sprint, we would come back to this and redo it. </w:t>
+      </w:r>
+    </w:p>
+    <w:p>
+      <w:pPr>
+        <w:rPr>
+          <w:lang w:val="en-US"/>
+        </w:rPr>
+      </w:pPr>
+      <w:r>
+        <w:rPr>
+          <w:lang w:val="en-US"/>
+        </w:rPr>
+        <w:t>Another functionality was random recipe suggestion. This was firstly meant that we will take any recipe from database of the recipes and suggest it to user based on his selected filters. Which at the end occurred that its rather tricky</w:t>
+      </w:r>
+      <w:r>
+        <w:rPr>
+          <w:lang w:val="en-US"/>
+        </w:rPr>
+        <w:t>.</w:t>
+      </w:r>
+      <w:r>
+        <w:rPr>
+          <w:lang w:val="en-US"/>
+        </w:rPr>
+        <w:t xml:space="preserve"> </w:t>
       </w:r>
     </w:p>
     <w:p>
@@ -4498,17 +5041,31 @@
           <w:numId w:val="10"/>
         </w:numPr>
         <w:rPr>
-          <w:color w:val="FF0000"/>
-          <w:lang w:val="en-US"/>
-        </w:rPr>
-      </w:pPr>
-      <w:r>
-        <w:rPr>
-          <w:color w:val="FF0000"/>
+          <w:color w:val="000000" w:themeColor="text1"/>
+          <w:lang w:val="en-US"/>
+        </w:rPr>
+      </w:pPr>
+      <w:r>
+        <w:rPr>
+          <w:color w:val="000000" w:themeColor="text1"/>
           <w:lang w:val="en-US"/>
         </w:rPr>
         <w:t>Patrik K.:</w:t>
       </w:r>
+      <w:r>
+        <w:rPr>
+          <w:color w:val="000000" w:themeColor="text1"/>
+          <w:lang w:val="en-US"/>
+        </w:rPr>
+        <w:t xml:space="preserve"> </w:t>
+      </w:r>
+      <w:r>
+        <w:rPr>
+          <w:color w:val="000000" w:themeColor="text1"/>
+          <w:lang w:val="en-US"/>
+        </w:rPr>
+        <w:t>This sprint was more cheerful then the previous ones as the core functionalities were already implemented and we were working on the simpler but nice to have functionalities.</w:t>
+      </w:r>
     </w:p>
     <w:p>
       <w:pPr>
@@ -4520,7 +5077,6 @@
         <w:rPr>
           <w:noProof/>
         </w:rPr>
-        <w:lastRenderedPageBreak/>
         <w:drawing>
           <wp:inline distT="0" distB="0" distL="0" distR="0" wp14:anchorId="3F85700B" wp14:editId="7D2820D9">
             <wp:extent cx="4419600" cy="2581275"/>
@@ -4564,6 +5120,7 @@
       </w:pPr>
       <w:bookmarkStart w:id="19" w:name="_Toc40438319"/>
       <w:r>
+        <w:lastRenderedPageBreak/>
         <w:t>Sprint 6</w:t>
       </w:r>
       <w:bookmarkEnd w:id="19"/>
@@ -4578,21 +5135,7 @@
         <w:rPr>
           <w:lang w:val="en-US"/>
         </w:rPr>
-        <w:t xml:space="preserve">Since this was the last sprint in construction phase, we decided that the rest of the functional requirements needs to be finished by end of this sprint. Therefore, there were only 3 it was easy task. Two of them were functions for shopping list since it was our desire to have this kind of functionality. The implementation of shopping list was quite easy since database wise, we only needed one table for it with no inheritance, server side was only few sql queries, for this FR the client side was the hardest of those 3. Also, by end of the construction phase we needed </w:t>
-      </w:r>
-      <w:proofErr w:type="gramStart"/>
-      <w:r>
-        <w:rPr>
-          <w:lang w:val="en-US"/>
-        </w:rPr>
-        <w:t>all of</w:t>
-      </w:r>
-      <w:proofErr w:type="gramEnd"/>
-      <w:r>
-        <w:rPr>
-          <w:lang w:val="en-US"/>
-        </w:rPr>
-        <w:t xml:space="preserve"> our diagrams and supportive documentation finished so once we start transition phase we can start working on our final documentation (Process / Project report).</w:t>
+        <w:t>Since this was the last sprint in construction phase, we decided that the rest of the functional requirements needs to be finished by end of this sprint. Therefore, there were only 3 it was easy task. Two of them were functions for shopping list since it was our desire to have this kind of functionality. The implementation of shopping list was quite easy since database wise, we only needed one table for it with no inheritance, server side was only few sql queries, for this FR the client side was the hardest of those 3. Also, by end of the construction phase we needed all of our diagrams and supportive documentation finished so once we start transition phase we can start working on our final documentation (Process / Project report).</w:t>
       </w:r>
     </w:p>
     <w:p>
@@ -4621,7 +5164,19 @@
         <w:rPr>
           <w:lang w:val="en-US"/>
         </w:rPr>
-        <w:t>last 3 functional requirements to finish implementing. Those 3 Fr’s were implemented and tested a bit in advance during this sprint which gave us some extra time which was used to perfect our supportive documents.</w:t>
+        <w:t>last 3 functional requirements to finish implementing. Those 3 F</w:t>
+      </w:r>
+      <w:r>
+        <w:rPr>
+          <w:lang w:val="en-US"/>
+        </w:rPr>
+        <w:t>R</w:t>
+      </w:r>
+      <w:r>
+        <w:rPr>
+          <w:lang w:val="en-US"/>
+        </w:rPr>
+        <w:t>’s were implemented and tested a bit in advance during this sprint which gave us some extra time which was used to perfect our supportive documents.</w:t>
       </w:r>
     </w:p>
     <w:p>
@@ -4639,7 +5194,6 @@
         <w:rPr>
           <w:lang w:val="en-US"/>
         </w:rPr>
-        <w:lastRenderedPageBreak/>
         <w:t>Patrik I.: I have to say that after this sprint I was feeling revealed. Since it was last sprint in construction phase, it was obvious for us that we managed to do it. During this sprint we were left only with 3 functional requirements which needed to be implemented and we managed to finish them in advance. During this implementation no problems occurred. On the other hand, there was a lot of work done on outdated supportive documents. In the end after this sprint we were looking strong and ready for “Transition”.</w:t>
       </w:r>
     </w:p>
@@ -4651,17 +5205,31 @@
           <w:numId w:val="11"/>
         </w:numPr>
         <w:rPr>
-          <w:color w:val="FF0000"/>
-          <w:lang w:val="en-US"/>
-        </w:rPr>
-      </w:pPr>
-      <w:r>
-        <w:rPr>
-          <w:color w:val="FF0000"/>
+          <w:color w:val="000000" w:themeColor="text1"/>
+          <w:lang w:val="en-US"/>
+        </w:rPr>
+      </w:pPr>
+      <w:r>
+        <w:rPr>
+          <w:color w:val="000000" w:themeColor="text1"/>
           <w:lang w:val="en-US"/>
         </w:rPr>
         <w:t>Patrik K.:</w:t>
       </w:r>
+      <w:r>
+        <w:rPr>
+          <w:color w:val="000000" w:themeColor="text1"/>
+          <w:lang w:val="en-US"/>
+        </w:rPr>
+        <w:t xml:space="preserve"> As this was the last sprint in construction, we had to finish everything that had to be done in this phase which was a little bit stressing. Eventually we </w:t>
+      </w:r>
+      <w:r>
+        <w:rPr>
+          <w:color w:val="000000" w:themeColor="text1"/>
+          <w:lang w:val="en-US"/>
+        </w:rPr>
+        <w:t>managed to finish all the tasks planned on time which left us ready for the documentation and the accompanying thasks.</w:t>
+      </w:r>
     </w:p>
     <w:p>
       <w:pPr>
@@ -4673,6 +5241,7 @@
         <w:rPr>
           <w:noProof/>
         </w:rPr>
+        <w:lastRenderedPageBreak/>
         <w:drawing>
           <wp:inline distT="0" distB="0" distL="0" distR="0" wp14:anchorId="1612A109" wp14:editId="63B896C8">
             <wp:extent cx="4524375" cy="2619375"/>
@@ -4738,6 +5307,24 @@
         </w:rPr>
         <w:t>, we decided to start with review of all our supportive documents. Since updated our diagrams we wanted to go and review them as group to all agree on them. It was crucial since parts of those diagrams are going to be used in our Project report documentation. Patrik I. started to work on Process report where he managed to do almost half of the sections.</w:t>
       </w:r>
+      <w:r>
+        <w:rPr>
+          <w:lang w:val="en-US"/>
+        </w:rPr>
+        <w:t xml:space="preserve"> Patrik K. started with the Project report</w:t>
+      </w:r>
+      <w:r>
+        <w:rPr>
+          <w:lang w:val="en-US"/>
+        </w:rPr>
+        <w:t xml:space="preserve"> where he also managed to write the majority of the document</w:t>
+      </w:r>
+      <w:r>
+        <w:rPr>
+          <w:lang w:val="en-US"/>
+        </w:rPr>
+        <w:t>.</w:t>
+      </w:r>
     </w:p>
     <w:p>
       <w:pPr>
@@ -4759,14 +5346,43 @@
         <w:rPr>
           <w:lang w:val="en-US"/>
         </w:rPr>
-        <w:t xml:space="preserve">This sprint was smooth. Since it was already transition phase, we started to work on our documentation mainly process report. Where Patrik I. managed to finish almost half </w:t>
-      </w:r>
-      <w:r>
-        <w:rPr>
-          <w:lang w:val="en-US"/>
-        </w:rPr>
-        <w:lastRenderedPageBreak/>
-        <w:t>of the sections which were included in template. Patrik K. was during this time working on structure of our documentation for hand in, since we wanted to have clear overview of what needs to be included in documentation. For this sprint we did not make any burndown chart since we were working on different tasks every day which was quite hard to track.</w:t>
+        <w:t xml:space="preserve">This sprint was smooth. Since it was already transition phase, we started to work on our documentation mainly process report. Where Patrik I. managed to finish almost half of the sections which were included in </w:t>
+      </w:r>
+      <w:r>
+        <w:rPr>
+          <w:lang w:val="en-US"/>
+        </w:rPr>
+        <w:t xml:space="preserve">the </w:t>
+      </w:r>
+      <w:r>
+        <w:rPr>
+          <w:lang w:val="en-US"/>
+        </w:rPr>
+        <w:t>template. Patrik K. was during this time working on structure of our documentation for hand in, since we wanted to have clear overview of what needs to be included in documentation</w:t>
+      </w:r>
+      <w:r>
+        <w:rPr>
+          <w:lang w:val="en-US"/>
+        </w:rPr>
+        <w:t xml:space="preserve"> as well as documented the analysis and desi</w:t>
+      </w:r>
+      <w:r>
+        <w:rPr>
+          <w:lang w:val="en-US"/>
+        </w:rPr>
+        <w:t xml:space="preserve">gn </w:t>
+      </w:r>
+      <w:r>
+        <w:rPr>
+          <w:lang w:val="en-US"/>
+        </w:rPr>
+        <w:t>phases of this project</w:t>
+      </w:r>
+      <w:r>
+        <w:rPr>
+          <w:lang w:val="en-US"/>
+        </w:rPr>
+        <w:t>. For this sprint we did not make any burndown chart since we were working on different tasks every day which was quite hard to track.</w:t>
       </w:r>
     </w:p>
     <w:p>
@@ -4784,6 +5400,7 @@
         <w:rPr>
           <w:lang w:val="en-US"/>
         </w:rPr>
+        <w:lastRenderedPageBreak/>
         <w:t>Patrik I.: This sprint was relaxed for me I started to work on our process report where most of the sections were oriented to describing how the project was done and how us as people were behaving. I managed to do almost half of the process report during this sprint which was revealing. Also, we had our supervisor meeting in this sprint which was helpful for me to understand some key requirements for reports and documentation in general.</w:t>
       </w:r>
     </w:p>
@@ -4795,16 +5412,58 @@
           <w:numId w:val="12"/>
         </w:numPr>
         <w:rPr>
-          <w:color w:val="FF0000"/>
-          <w:lang w:val="en-US"/>
-        </w:rPr>
-      </w:pPr>
-      <w:r>
-        <w:rPr>
-          <w:color w:val="FF0000"/>
-          <w:lang w:val="en-US"/>
-        </w:rPr>
-        <w:t>Patrik K.:</w:t>
+          <w:color w:val="000000" w:themeColor="text1"/>
+          <w:lang w:val="en-US"/>
+        </w:rPr>
+      </w:pPr>
+      <w:r>
+        <w:rPr>
+          <w:color w:val="000000" w:themeColor="text1"/>
+          <w:lang w:val="en-US"/>
+        </w:rPr>
+        <w:t xml:space="preserve">Patrik </w:t>
+      </w:r>
+      <w:r>
+        <w:rPr>
+          <w:color w:val="000000" w:themeColor="text1"/>
+          <w:lang w:val="en-US"/>
+        </w:rPr>
+        <w:t>K.: Since I was working on the project repor</w:t>
+      </w:r>
+      <w:r>
+        <w:rPr>
+          <w:color w:val="000000" w:themeColor="text1"/>
+          <w:lang w:val="en-US"/>
+        </w:rPr>
+        <w:t>t, I got a nice review of the work done during this semester.</w:t>
+      </w:r>
+      <w:r>
+        <w:rPr>
+          <w:color w:val="000000" w:themeColor="text1"/>
+          <w:lang w:val="en-US"/>
+        </w:rPr>
+        <w:t xml:space="preserve"> I intended to document analysis and design phases which I also managed to do</w:t>
+      </w:r>
+      <w:r>
+        <w:rPr>
+          <w:color w:val="000000" w:themeColor="text1"/>
+          <w:lang w:val="en-US"/>
+        </w:rPr>
+        <w:t xml:space="preserve">. The meeting with the supervisor was also beneficial for me as I got all the answers </w:t>
+      </w:r>
+      <w:r>
+        <w:rPr>
+          <w:color w:val="000000" w:themeColor="text1"/>
+          <w:lang w:val="en-US"/>
+        </w:rPr>
+        <w:t xml:space="preserve">I had </w:t>
+      </w:r>
+      <w:r>
+        <w:rPr>
+          <w:color w:val="000000" w:themeColor="text1"/>
+          <w:lang w:val="en-US"/>
+        </w:rPr>
+        <w:t>regarding the project report.</w:t>
       </w:r>
     </w:p>
     <w:p>
@@ -4827,7 +5486,7 @@
         <w:rPr>
           <w:lang w:val="en-US"/>
         </w:rPr>
-        <w:t>This was the last sprint for us, and the team put more effort into finalizing documentation. Since the Patrik K. started to work on Project report in previous sprint but managed to do only a bit of work he was mostly involved in constructing this part of documentation.</w:t>
+        <w:t>This was the last sprint for us, and the team put more effort into finalizing documentation. Since the Patrik K. started to work on Project report in previous sprint he was mostly involved in constructing this part of documentation.</w:t>
       </w:r>
     </w:p>
     <w:p>
@@ -4868,14 +5527,7 @@
         <w:rPr>
           <w:lang w:val="en-US"/>
         </w:rPr>
-        <w:t xml:space="preserve">Patrik I.: I’m happy that this sprint went so quick, we had so much good time working on this together with Patrik and it felt that something great is ending. </w:t>
-      </w:r>
-      <w:r>
-        <w:rPr>
-          <w:lang w:val="en-US"/>
-        </w:rPr>
-        <w:lastRenderedPageBreak/>
-        <w:t>Which left me with good impression, we managed to put much effort in this project, and we are happy for it. Last sprint of last project.</w:t>
+        <w:t>Patrik I.: I’m happy that this sprint went so quick, we had so much good time working on this together with Patrik and it felt that something great is ending. Which left me with good impression, we managed to put much effort in this project, and we are happy for it. Last sprint of last project.</w:t>
       </w:r>
     </w:p>
     <w:p>
@@ -4886,19 +5538,375 @@
           <w:numId w:val="13"/>
         </w:numPr>
         <w:rPr>
+          <w:color w:val="000000" w:themeColor="text1"/>
+          <w:lang w:val="en-US"/>
+        </w:rPr>
+      </w:pPr>
+      <w:r>
+        <w:rPr>
+          <w:color w:val="000000" w:themeColor="text1"/>
+          <w:lang w:val="en-US"/>
+        </w:rPr>
+        <w:t>Patrik K.:</w:t>
+      </w:r>
+      <w:r>
+        <w:rPr>
+          <w:color w:val="000000" w:themeColor="text1"/>
+          <w:lang w:val="en-US"/>
+        </w:rPr>
+        <w:t xml:space="preserve"> </w:t>
+      </w:r>
+      <w:r>
+        <w:rPr>
+          <w:color w:val="000000" w:themeColor="text1"/>
+          <w:lang w:val="en-US"/>
+        </w:rPr>
+        <w:t>Finally,</w:t>
+      </w:r>
+      <w:r>
+        <w:rPr>
+          <w:color w:val="000000" w:themeColor="text1"/>
+          <w:lang w:val="en-US"/>
+        </w:rPr>
+        <w:t xml:space="preserve"> we split the last two sections, me taking </w:t>
+      </w:r>
+      <w:r>
+        <w:rPr>
+          <w:color w:val="000000" w:themeColor="text1"/>
+          <w:lang w:val="en-US"/>
+        </w:rPr>
+        <w:t xml:space="preserve">the </w:t>
+      </w:r>
+      <w:r>
+        <w:rPr>
+          <w:color w:val="000000" w:themeColor="text1"/>
+          <w:lang w:val="en-US"/>
+        </w:rPr>
+        <w:t xml:space="preserve">implementation and Patrik I. </w:t>
+      </w:r>
+      <w:r>
+        <w:rPr>
+          <w:color w:val="000000" w:themeColor="text1"/>
+          <w:lang w:val="en-US"/>
+        </w:rPr>
+        <w:t>the testing.</w:t>
+      </w:r>
+      <w:r>
+        <w:rPr>
+          <w:color w:val="000000" w:themeColor="text1"/>
+          <w:lang w:val="en-US"/>
+        </w:rPr>
+        <w:t xml:space="preserve"> </w:t>
+      </w:r>
+      <w:r>
+        <w:rPr>
+          <w:color w:val="000000" w:themeColor="text1"/>
+          <w:lang w:val="en-US"/>
+        </w:rPr>
+        <w:t xml:space="preserve">This was done without any difficulties </w:t>
+      </w:r>
+      <w:r>
+        <w:rPr>
+          <w:color w:val="000000" w:themeColor="text1"/>
+          <w:lang w:val="en-US"/>
+        </w:rPr>
+        <w:t xml:space="preserve">and </w:t>
+      </w:r>
+      <w:r>
+        <w:rPr>
+          <w:color w:val="000000" w:themeColor="text1"/>
+          <w:lang w:val="en-US"/>
+        </w:rPr>
+        <w:t xml:space="preserve">on the time. </w:t>
+      </w:r>
+      <w:r>
+        <w:rPr>
+          <w:color w:val="000000" w:themeColor="text1"/>
+          <w:lang w:val="en-US"/>
+        </w:rPr>
+        <w:lastRenderedPageBreak/>
+        <w:t>At the end of this sprint a good mood took over as we were happy about the goals we achieved.</w:t>
+      </w:r>
+    </w:p>
+    <w:p>
+      <w:pPr>
+        <w:pStyle w:val="Heading1"/>
+        <w:rPr>
+          <w:lang w:val="en-US"/>
+        </w:rPr>
+      </w:pPr>
+      <w:bookmarkStart w:id="25" w:name="_Toc40438325"/>
+      <w:r>
+        <w:rPr>
+          <w:lang w:val="en-US"/>
+        </w:rPr>
+        <w:t>Personal Reflections</w:t>
+      </w:r>
+      <w:bookmarkEnd w:id="25"/>
+    </w:p>
+    <w:p>
+      <w:pPr>
+        <w:pStyle w:val="Heading2"/>
+      </w:pPr>
+      <w:bookmarkStart w:id="26" w:name="_Toc40438326"/>
+      <w:r>
+        <w:t>Patrik Ihnat:</w:t>
+      </w:r>
+      <w:bookmarkEnd w:id="26"/>
+    </w:p>
+    <w:p>
+      <w:pPr>
+        <w:rPr>
+          <w:color w:val="000000" w:themeColor="text1"/>
+          <w:szCs w:val="22"/>
+          <w:lang w:val="en-US"/>
+        </w:rPr>
+      </w:pPr>
+      <w:r>
+        <w:rPr>
+          <w:color w:val="000000" w:themeColor="text1"/>
+          <w:szCs w:val="22"/>
+          <w:lang w:val="en-US"/>
+        </w:rPr>
+        <w:t xml:space="preserve">When I </w:t>
+      </w:r>
+      <w:r>
+        <w:rPr>
+          <w:color w:val="000000" w:themeColor="text1"/>
+          <w:szCs w:val="22"/>
+          <w:lang w:val="en-US"/>
+        </w:rPr>
+        <w:t>look</w:t>
+      </w:r>
+      <w:r>
+        <w:rPr>
+          <w:color w:val="000000" w:themeColor="text1"/>
+          <w:szCs w:val="22"/>
+          <w:lang w:val="en-US"/>
+        </w:rPr>
+        <w:t xml:space="preserve"> back at this groups work, I think I can say it was </w:t>
+      </w:r>
+      <w:r>
+        <w:rPr>
+          <w:color w:val="000000" w:themeColor="text1"/>
+          <w:szCs w:val="22"/>
+          <w:lang w:val="en-US"/>
+        </w:rPr>
+        <w:t>awesome</w:t>
+      </w:r>
+      <w:r>
+        <w:rPr>
+          <w:color w:val="000000" w:themeColor="text1"/>
+          <w:szCs w:val="22"/>
+          <w:lang w:val="en-US"/>
+        </w:rPr>
+        <w:t xml:space="preserve"> experience</w:t>
+      </w:r>
+      <w:r>
+        <w:rPr>
+          <w:color w:val="000000" w:themeColor="text1"/>
+          <w:szCs w:val="22"/>
+          <w:lang w:val="en-US"/>
+        </w:rPr>
+        <w:t xml:space="preserve">. Our process and decision making were on point we managed to stick to all our goals and even add some. Since we knew each other for </w:t>
+      </w:r>
+      <w:r>
+        <w:rPr>
+          <w:color w:val="000000" w:themeColor="text1"/>
+          <w:szCs w:val="22"/>
+          <w:lang w:val="en-US"/>
+        </w:rPr>
+        <w:t>quite</w:t>
+      </w:r>
+      <w:r>
+        <w:rPr>
+          <w:color w:val="000000" w:themeColor="text1"/>
+          <w:szCs w:val="22"/>
+          <w:lang w:val="en-US"/>
+        </w:rPr>
+        <w:t xml:space="preserve"> some time we knew what to expect from each other. Therefore, ou</w:t>
+      </w:r>
+      <w:r>
+        <w:rPr>
+          <w:color w:val="000000" w:themeColor="text1"/>
+          <w:szCs w:val="22"/>
+          <w:lang w:val="en-US"/>
+        </w:rPr>
+        <w:t>r</w:t>
+      </w:r>
+      <w:r>
+        <w:rPr>
+          <w:color w:val="000000" w:themeColor="text1"/>
+          <w:szCs w:val="22"/>
+          <w:lang w:val="en-US"/>
+        </w:rPr>
+        <w:t xml:space="preserve"> group contract was short but on point. The project idea credits need to be given to Patrik K. since he came up with the basic idea of food assistant, after bringing up this idea we spent some time together brainstorming what should be involved in this project. I would like to mention that our group was very good in cooperation, if there was some technical issue or knowledge hole, there was no problem for us to help each other. I like working with Patrik K. he is wise and has great overview of projects which he is working on. On the other hand, I’m more into planning and execution, so we make a good team. I have learned that asking him question can result in some strange conversation, but he will always help or answer if he can. During this project we learned even more about ourselves, which was quite surprising since we know each other very well. Based on this project I can say that it was great </w:t>
+      </w:r>
+      <w:r>
+        <w:rPr>
+          <w:color w:val="000000" w:themeColor="text1"/>
+          <w:szCs w:val="22"/>
+          <w:lang w:val="en-US"/>
+        </w:rPr>
+        <w:t>experience,</w:t>
+      </w:r>
+      <w:r>
+        <w:rPr>
+          <w:color w:val="000000" w:themeColor="text1"/>
+          <w:szCs w:val="22"/>
+          <w:lang w:val="en-US"/>
+        </w:rPr>
+        <w:t xml:space="preserve"> but I </w:t>
+      </w:r>
+      <w:r>
+        <w:rPr>
+          <w:color w:val="000000" w:themeColor="text1"/>
+          <w:szCs w:val="22"/>
+          <w:lang w:val="en-US"/>
+        </w:rPr>
+        <w:t>must</w:t>
+      </w:r>
+      <w:r>
+        <w:rPr>
+          <w:color w:val="000000" w:themeColor="text1"/>
+          <w:szCs w:val="22"/>
+          <w:lang w:val="en-US"/>
+        </w:rPr>
+        <w:t xml:space="preserve"> work more on my approach to projects</w:t>
+      </w:r>
+      <w:r>
+        <w:rPr>
+          <w:color w:val="000000" w:themeColor="text1"/>
+          <w:szCs w:val="22"/>
+          <w:lang w:val="en-US"/>
+        </w:rPr>
+        <w:t>, so I expect that in future I will be more open minded and responsible.</w:t>
+      </w:r>
+    </w:p>
+    <w:p>
+      <w:pPr>
+        <w:pStyle w:val="Heading2"/>
+      </w:pPr>
+      <w:bookmarkStart w:id="27" w:name="_Toc40438327"/>
+      <w:r>
+        <w:t>Patrik Kucerka:</w:t>
+      </w:r>
+      <w:bookmarkEnd w:id="27"/>
+    </w:p>
+    <w:p>
+      <w:r>
+        <w:t>This was a long journey, but we managed to come to the end without any bigger issues.</w:t>
+      </w:r>
+      <w:r>
+        <w:t xml:space="preserve"> Communication and cooperation with Patrik I. were smooth and relaxed due to the </w:t>
+      </w:r>
+      <w:r>
+        <w:t>Patrik’s</w:t>
+      </w:r>
+      <w:r>
+        <w:t xml:space="preserve"> non-stressing nature.</w:t>
+      </w:r>
+      <w:r>
+        <w:t xml:space="preserve"> </w:t>
+      </w:r>
+      <w:r>
+        <w:t xml:space="preserve">The time spent together was always fun and when we faced some project related issue we always found and agreed upon the solution. </w:t>
+      </w:r>
+      <w:r>
+        <w:lastRenderedPageBreak/>
+        <w:t>Moreover,</w:t>
+      </w:r>
+      <w:r>
+        <w:t xml:space="preserve"> we</w:t>
+      </w:r>
+      <w:r>
+        <w:t xml:space="preserve"> helped and supported each other along the way as it should be done in every team</w:t>
+      </w:r>
+      <w:r>
+        <w:t>.</w:t>
+      </w:r>
+    </w:p>
+    <w:p>
+      <w:r>
+        <w:t>I also enjoyed the freedom with the functionalities of the system since the project was not done with a company.</w:t>
+      </w:r>
+      <w:r>
+        <w:t xml:space="preserve"> This also gave us opportunity to experiment with the technologies and explore their </w:t>
+      </w:r>
+      <w:r>
+        <w:t>ca</w:t>
+      </w:r>
+      <w:r>
+        <w:t>pa</w:t>
+      </w:r>
+      <w:r>
+        <w:t>bilities</w:t>
+      </w:r>
+      <w:r>
+        <w:t>.</w:t>
+      </w:r>
+      <w:r>
+        <w:t xml:space="preserve"> </w:t>
+      </w:r>
+      <w:r>
+        <w:t xml:space="preserve">During this project </w:t>
+      </w:r>
+      <w:r>
+        <w:t>I</w:t>
+      </w:r>
+      <w:r>
+        <w:t xml:space="preserve"> have learnt a lot. </w:t>
+      </w:r>
+      <w:r>
+        <w:t>I earned new experiences with the Spring Boot framewo</w:t>
+      </w:r>
+      <w:r>
+        <w:t>rk since i</w:t>
+      </w:r>
+      <w:r>
+        <w:t xml:space="preserve">t was totally new for me as </w:t>
+      </w:r>
+      <w:r>
+        <w:t>well as deepened the knowledge about the AngularJS.</w:t>
+      </w:r>
+      <w:r>
+        <w:t xml:space="preserve"> </w:t>
+      </w:r>
+    </w:p>
+    <w:p>
+      <w:r>
+        <w:t>Despite of some external complications like COVID or extra cla</w:t>
+      </w:r>
+      <w:r>
+        <w:t>ss</w:t>
+      </w:r>
+      <w:r>
+        <w:t xml:space="preserve"> (since machine learning and linear algebra are taught only once per year)</w:t>
+      </w:r>
+      <w:r>
+        <w:t xml:space="preserve">, </w:t>
+      </w:r>
+      <w:r>
+        <w:t xml:space="preserve">I see this project as a positive </w:t>
+      </w:r>
+      <w:r>
+        <w:t>experience,</w:t>
+      </w:r>
+      <w:r>
+        <w:t xml:space="preserve"> </w:t>
+      </w:r>
+      <w:r>
+        <w:t>which</w:t>
+      </w:r>
+      <w:r>
+        <w:t xml:space="preserve"> was definitely beneficial for my future career.</w:t>
+      </w:r>
+      <w:r>
+        <w:rPr>
           <w:color w:val="FF0000"/>
-          <w:lang w:val="en-US"/>
-        </w:rPr>
-      </w:pPr>
-      <w:r>
-        <w:rPr>
-          <w:color w:val="FF0000"/>
-          <w:lang w:val="en-US"/>
-        </w:rPr>
-        <w:t>Patrik K.:</w:t>
-      </w:r>
-      <w:bookmarkStart w:id="25" w:name="_GoBack"/>
-      <w:bookmarkEnd w:id="25"/>
+        </w:rPr>
+        <w:br w:type="page"/>
+      </w:r>
     </w:p>
     <w:p>
       <w:pPr>
@@ -4907,178 +5915,7 @@
           <w:lang w:val="en-US"/>
         </w:rPr>
       </w:pPr>
-      <w:bookmarkStart w:id="26" w:name="_Toc40438325"/>
-      <w:r>
-        <w:rPr>
-          <w:lang w:val="en-US"/>
-        </w:rPr>
-        <w:t>Personal Reflections</w:t>
-      </w:r>
-      <w:bookmarkEnd w:id="26"/>
-    </w:p>
-    <w:p>
-      <w:pPr>
-        <w:pStyle w:val="Heading2"/>
-      </w:pPr>
-      <w:bookmarkStart w:id="27" w:name="_Toc40438326"/>
-      <w:r>
-        <w:t>Patrik Ihnat:</w:t>
-      </w:r>
-      <w:bookmarkEnd w:id="27"/>
-    </w:p>
-    <w:p>
-      <w:pPr>
-        <w:rPr>
-          <w:color w:val="000000" w:themeColor="text1"/>
-          <w:szCs w:val="22"/>
-          <w:lang w:val="en-US"/>
-        </w:rPr>
-      </w:pPr>
-      <w:r>
-        <w:rPr>
-          <w:color w:val="000000" w:themeColor="text1"/>
-          <w:szCs w:val="22"/>
-          <w:lang w:val="en-US"/>
-        </w:rPr>
-        <w:t xml:space="preserve">When I </w:t>
-      </w:r>
-      <w:r>
-        <w:rPr>
-          <w:color w:val="000000" w:themeColor="text1"/>
-          <w:szCs w:val="22"/>
-          <w:lang w:val="en-US"/>
-        </w:rPr>
-        <w:t>look</w:t>
-      </w:r>
-      <w:r>
-        <w:rPr>
-          <w:color w:val="000000" w:themeColor="text1"/>
-          <w:szCs w:val="22"/>
-          <w:lang w:val="en-US"/>
-        </w:rPr>
-        <w:t xml:space="preserve"> back at this groups work, I think I can say it was </w:t>
-      </w:r>
-      <w:r>
-        <w:rPr>
-          <w:color w:val="000000" w:themeColor="text1"/>
-          <w:szCs w:val="22"/>
-          <w:lang w:val="en-US"/>
-        </w:rPr>
-        <w:t>awesome</w:t>
-      </w:r>
-      <w:r>
-        <w:rPr>
-          <w:color w:val="000000" w:themeColor="text1"/>
-          <w:szCs w:val="22"/>
-          <w:lang w:val="en-US"/>
-        </w:rPr>
-        <w:t xml:space="preserve"> experience</w:t>
-      </w:r>
-      <w:r>
-        <w:rPr>
-          <w:color w:val="000000" w:themeColor="text1"/>
-          <w:szCs w:val="22"/>
-          <w:lang w:val="en-US"/>
-        </w:rPr>
-        <w:t xml:space="preserve">. Our process and decision making were on point we managed to stick to all our goals and even add some. Since we knew each other for </w:t>
-      </w:r>
-      <w:r>
-        <w:rPr>
-          <w:color w:val="000000" w:themeColor="text1"/>
-          <w:szCs w:val="22"/>
-          <w:lang w:val="en-US"/>
-        </w:rPr>
-        <w:t>quite</w:t>
-      </w:r>
-      <w:r>
-        <w:rPr>
-          <w:color w:val="000000" w:themeColor="text1"/>
-          <w:szCs w:val="22"/>
-          <w:lang w:val="en-US"/>
-        </w:rPr>
-        <w:t xml:space="preserve"> some time we knew what to expect from each other. Therefore, ou</w:t>
-      </w:r>
-      <w:r>
-        <w:rPr>
-          <w:color w:val="000000" w:themeColor="text1"/>
-          <w:szCs w:val="22"/>
-          <w:lang w:val="en-US"/>
-        </w:rPr>
-        <w:t>r</w:t>
-      </w:r>
-      <w:r>
-        <w:rPr>
-          <w:color w:val="000000" w:themeColor="text1"/>
-          <w:szCs w:val="22"/>
-          <w:lang w:val="en-US"/>
-        </w:rPr>
-        <w:t xml:space="preserve"> group contract was short but on point. The project idea credits need to be given to Patrik K. since he came up with the basic idea of food assistant, after bringing up this idea we spent some time together brainstorming what should be involved in this project. I would like to mention that our group was very good in cooperation, if there was some technical issue or knowledge hole, there was no problem for us to help each other. I like working with Patrik K. he is wise and has great overview of projects which he is working on. On the other hand, I’m more into planning and execution, so we make a good team. I have learned that asking him question can result in some strange conversation, but he will always help or answer if he can. During this project we learned even more about ourselves, which was quite surprising since we know each other very well. Based on this project I can say that it was great </w:t>
-      </w:r>
-      <w:r>
-        <w:rPr>
-          <w:color w:val="000000" w:themeColor="text1"/>
-          <w:szCs w:val="22"/>
-          <w:lang w:val="en-US"/>
-        </w:rPr>
-        <w:t>experience,</w:t>
-      </w:r>
-      <w:r>
-        <w:rPr>
-          <w:color w:val="000000" w:themeColor="text1"/>
-          <w:szCs w:val="22"/>
-          <w:lang w:val="en-US"/>
-        </w:rPr>
-        <w:t xml:space="preserve"> but I </w:t>
-      </w:r>
-      <w:r>
-        <w:rPr>
-          <w:color w:val="000000" w:themeColor="text1"/>
-          <w:szCs w:val="22"/>
-          <w:lang w:val="en-US"/>
-        </w:rPr>
-        <w:t>must</w:t>
-      </w:r>
-      <w:r>
-        <w:rPr>
-          <w:color w:val="000000" w:themeColor="text1"/>
-          <w:szCs w:val="22"/>
-          <w:lang w:val="en-US"/>
-        </w:rPr>
-        <w:t xml:space="preserve"> work more on my approach to projects</w:t>
-      </w:r>
-      <w:r>
-        <w:rPr>
-          <w:color w:val="000000" w:themeColor="text1"/>
-          <w:szCs w:val="22"/>
-          <w:lang w:val="en-US"/>
-        </w:rPr>
-        <w:t>, so I expect that in future I will be more open minded and responsible.</w:t>
-      </w:r>
-    </w:p>
-    <w:p>
-      <w:pPr>
-        <w:pStyle w:val="Heading2"/>
-      </w:pPr>
-      <w:bookmarkStart w:id="28" w:name="_Toc40438327"/>
-      <w:r>
-        <w:t>Patrik Kucerka:</w:t>
-      </w:r>
-      <w:bookmarkEnd w:id="28"/>
-      <w:r>
-        <w:rPr>
-          <w:color w:val="FF0000"/>
-        </w:rPr>
-        <w:br w:type="page"/>
-      </w:r>
-    </w:p>
-    <w:p>
-      <w:pPr>
-        <w:pStyle w:val="Heading1"/>
-        <w:rPr>
-          <w:lang w:val="en-US"/>
-        </w:rPr>
-      </w:pPr>
-      <w:bookmarkStart w:id="29" w:name="_Toc40438328"/>
+      <w:bookmarkStart w:id="28" w:name="_Toc40438328"/>
       <w:r>
         <w:rPr>
           <w:lang w:val="en-US"/>
@@ -5086,7 +5923,7 @@
         <w:lastRenderedPageBreak/>
         <w:t>Supervision</w:t>
       </w:r>
-      <w:bookmarkEnd w:id="29"/>
+      <w:bookmarkEnd w:id="28"/>
     </w:p>
     <w:p>
       <w:pPr>
@@ -5111,43 +5948,41 @@
           <w:szCs w:val="22"/>
           <w:lang w:val="en-US"/>
         </w:rPr>
-        <w:t xml:space="preserve">He managed to help us stay on track and focus on tasks which were most important. His previous rich experience with bachelor project was </w:t>
-      </w:r>
-      <w:proofErr w:type="gramStart"/>
-      <w:r>
+        <w:t>He managed to help us stay on track and focus on tasks which were most important. His previous rich experience with bachelor project was really helpful during the creation of supportive documents and diagrams. For example, he provided us with templates and examples of the documentation which was needed to keep track of our progress.</w:t>
+      </w:r>
+    </w:p>
+    <w:p>
+      <w:pPr>
+        <w:ind w:left="567"/>
         <w:rPr>
           <w:color w:val="000000" w:themeColor="text1"/>
           <w:szCs w:val="22"/>
           <w:lang w:val="en-US"/>
         </w:rPr>
-        <w:t>really helpful</w:t>
-      </w:r>
-      <w:proofErr w:type="gramEnd"/>
+      </w:pPr>
       <w:r>
         <w:rPr>
           <w:color w:val="000000" w:themeColor="text1"/>
           <w:szCs w:val="22"/>
           <w:lang w:val="en-US"/>
         </w:rPr>
-        <w:t xml:space="preserve"> during the creation of supportive documents and diagrams. For example, he provided us with templates and examples of the documentation which was needed to keep track of our progress.</w:t>
-      </w:r>
-    </w:p>
-    <w:p>
-      <w:pPr>
-        <w:ind w:left="567"/>
+        <w:t xml:space="preserve">We </w:t>
+      </w:r>
+      <w:r>
         <w:rPr>
           <w:color w:val="000000" w:themeColor="text1"/>
           <w:szCs w:val="22"/>
           <w:lang w:val="en-US"/>
         </w:rPr>
-      </w:pPr>
+        <w:t>asked</w:t>
+      </w:r>
       <w:r>
         <w:rPr>
           <w:color w:val="000000" w:themeColor="text1"/>
           <w:szCs w:val="22"/>
           <w:lang w:val="en-US"/>
         </w:rPr>
-        <w:t>We used Michael mainly to review our documentation and give us feedback since we were a bit shy to ask for programming part. Michael tried to help us to keep the high standards of bachelor project to achieve our desired quality of work. We used all the feedback from Michael to improve our documentation. We as group are very happy that we had chance to work with Michael</w:t>
+        <w:t xml:space="preserve"> Michael mainly to review our documentation and give us feedback since we were a bit shy to ask for programming part. Michael tried to help us to keep the high standards of bachelor project to achieve our desired quality of work. We used all the feedback from Michael to improve our documentation. We as group are very happy that we had chance to work with Michael</w:t>
       </w:r>
       <w:r>
         <w:rPr>
@@ -5181,7 +6016,7 @@
           <w:lang w:val="en-US"/>
         </w:rPr>
       </w:pPr>
-      <w:bookmarkStart w:id="30" w:name="_Toc40438329"/>
+      <w:bookmarkStart w:id="29" w:name="_Toc40438329"/>
       <w:r>
         <w:rPr>
           <w:lang w:val="en-US"/>
@@ -5189,11 +6024,19 @@
         <w:lastRenderedPageBreak/>
         <w:t>Conclusions</w:t>
       </w:r>
+      <w:bookmarkEnd w:id="29"/>
+    </w:p>
+    <w:p>
+      <w:r>
+        <w:t xml:space="preserve">At the end we can conclude that the work which was done on this project has made many improvements in our approach to projects and teamwork in general which will appear in future. This improvement was by no means the greatest since it was our biggest project during our studies </w:t>
+      </w:r>
+      <w:r>
+        <w:t>at</w:t>
+      </w:r>
+      <w:bookmarkStart w:id="30" w:name="_GoBack"/>
       <w:bookmarkEnd w:id="30"/>
-    </w:p>
-    <w:p>
-      <w:r>
-        <w:t>At the end we can conclude that the work which was done on this project has made many improvements in our approach to projects and teamwork in general which will appear in future. This improvement was by no means the greatest since it was our biggest project during our studies on VIA University College. During this process we managed to write down some of our key recommendations:</w:t>
+      <w:r>
+        <w:t xml:space="preserve"> VIA University College. During this process we managed to write down some of our key recommendations:</w:t>
       </w:r>
     </w:p>
     <w:p/>
@@ -5329,7 +6172,6 @@
     <w:p>
       <w:pPr>
         <w:spacing w:after="160" w:line="300" w:lineRule="auto"/>
-        <w:jc w:val="both"/>
         <w:rPr>
           <w:i/>
         </w:rPr>
@@ -5338,47 +6180,9 @@
         <w:rPr>
           <w:i/>
         </w:rPr>
-        <w:t>MoSCoW, 2015. MoSCoW method. [Online] Available at: http://en.wikipedia.org/wiki/MoSCoW_method [Accessed 18 June 2019]. MOSCOW - reference (</w:t>
+        <w:t>Schwaber, K. and Sutherland, J., 2019. The Scrum Guide. [Online] Available at: https://www.scrumguides.org/scrum-guide.html [Accessed 21 September 2019]. SCRUM - reference (</w:t>
       </w:r>
       <w:hyperlink r:id="rId21">
-        <w:r>
-          <w:rPr>
-            <w:i/>
-            <w:color w:val="1155CC"/>
-            <w:u w:val="single"/>
-          </w:rPr>
-          <w:t>http://en.wikipedia.org/wiki/MoSCoW_method</w:t>
-        </w:r>
-      </w:hyperlink>
-      <w:r>
-        <w:rPr>
-          <w:i/>
-        </w:rPr>
-        <w:t>)</w:t>
-      </w:r>
-    </w:p>
-    <w:p>
-      <w:pPr>
-        <w:spacing w:after="160" w:line="300" w:lineRule="auto"/>
-        <w:rPr>
-          <w:i/>
-        </w:rPr>
-      </w:pPr>
-      <w:proofErr w:type="spellStart"/>
-      <w:r>
-        <w:rPr>
-          <w:i/>
-        </w:rPr>
-        <w:t>Schwaber</w:t>
-      </w:r>
-      <w:proofErr w:type="spellEnd"/>
-      <w:r>
-        <w:rPr>
-          <w:i/>
-        </w:rPr>
-        <w:t>, K. and Sutherland, J., 2019. The Scrum Guide. [Online] Available at: https://www.scrumguides.org/scrum-guide.html [Accessed 21 September 2019]. SCRUM - reference (</w:t>
-      </w:r>
-      <w:hyperlink r:id="rId22">
         <w:r>
           <w:rPr>
             <w:i/>
@@ -5587,6 +6391,7 @@
         <w:docPartUnique/>
       </w:docPartObj>
     </w:sdtPr>
+    <w:sdtEndPr/>
     <w:sdtContent>
       <w:p>
         <w:pPr>
@@ -5620,6 +6425,7 @@
         <w:docPartUnique/>
       </w:docPartObj>
     </w:sdtPr>
+    <w:sdtEndPr/>
     <w:sdtContent>
       <w:p>
         <w:pPr>
@@ -8879,15 +9685,6 @@
 </file>
 
 <file path=customXml/item2.xml><?xml version="1.0" encoding="utf-8"?>
-<?mso-contentType ?>
-<FormTemplates xmlns="http://schemas.microsoft.com/sharepoint/v3/contenttype/forms">
-  <Display>DocumentLibraryForm</Display>
-  <Edit>DocumentLibraryForm</Edit>
-  <New>DocumentLibraryForm</New>
-</FormTemplates>
-</file>
-
-<file path=customXml/item3.xml><?xml version="1.0" encoding="utf-8"?>
 <ct:contentTypeSchema xmlns:ct="http://schemas.microsoft.com/office/2006/metadata/contentType" xmlns:ma="http://schemas.microsoft.com/office/2006/metadata/properties/metaAttributes" ct:_="" ma:_="" ma:contentTypeName="Document" ma:contentTypeID="0x0101008D9A5E4FC7310244BBD8FDAD461F382A" ma:contentTypeVersion="0" ma:contentTypeDescription="Create a new document." ma:contentTypeScope="" ma:versionID="21cde94fc0a28e3be33061f8f75ca499">
   <xsd:schema xmlns:xsd="http://www.w3.org/2001/XMLSchema" xmlns:xs="http://www.w3.org/2001/XMLSchema" xmlns:p="http://schemas.microsoft.com/office/2006/metadata/properties" targetNamespace="http://schemas.microsoft.com/office/2006/metadata/properties" ma:root="true" ma:fieldsID="1b05d82d297216baf5b26c55225140df">
     <xsd:element name="properties">
@@ -9001,6 +9798,15 @@
 </ct:contentTypeSchema>
 </file>
 
+<file path=customXml/item3.xml><?xml version="1.0" encoding="utf-8"?>
+<?mso-contentType ?>
+<FormTemplates xmlns="http://schemas.microsoft.com/sharepoint/v3/contenttype/forms">
+  <Display>DocumentLibraryForm</Display>
+  <Edit>DocumentLibraryForm</Edit>
+  <New>DocumentLibraryForm</New>
+</FormTemplates>
+</file>
+
 <file path=customXml/item4.xml><?xml version="1.0" encoding="utf-8"?>
 <b:Sources xmlns:b="http://schemas.openxmlformats.org/officeDocument/2006/bibliography" xmlns="http://schemas.openxmlformats.org/officeDocument/2006/bibliography" SelectedStyle="\HarvardAnglia2008OfficeOnline.xsl" StyleName="Harvard - Anglia" Version="2008">
   <b:Source>
@@ -9048,14 +9854,6 @@
 </file>
 
 <file path=customXml/itemProps2.xml><?xml version="1.0" encoding="utf-8"?>
-<ds:datastoreItem xmlns:ds="http://schemas.openxmlformats.org/officeDocument/2006/customXml" ds:itemID="{36B18D59-688D-4806-A4EA-B7808C4D834E}">
-  <ds:schemaRefs>
-    <ds:schemaRef ds:uri="http://schemas.microsoft.com/sharepoint/v3/contenttype/forms"/>
-  </ds:schemaRefs>
-</ds:datastoreItem>
-</file>
-
-<file path=customXml/itemProps3.xml><?xml version="1.0" encoding="utf-8"?>
 <ds:datastoreItem xmlns:ds="http://schemas.openxmlformats.org/officeDocument/2006/customXml" ds:itemID="{BDA62DA8-577E-4250-8C27-A173E5A59D5C}">
   <ds:schemaRefs>
     <ds:schemaRef ds:uri="http://schemas.microsoft.com/office/2006/metadata/contentType"/>
@@ -9071,8 +9869,16 @@
 </ds:datastoreItem>
 </file>
 
+<file path=customXml/itemProps3.xml><?xml version="1.0" encoding="utf-8"?>
+<ds:datastoreItem xmlns:ds="http://schemas.openxmlformats.org/officeDocument/2006/customXml" ds:itemID="{36B18D59-688D-4806-A4EA-B7808C4D834E}">
+  <ds:schemaRefs>
+    <ds:schemaRef ds:uri="http://schemas.microsoft.com/sharepoint/v3/contenttype/forms"/>
+  </ds:schemaRefs>
+</ds:datastoreItem>
+</file>
+
 <file path=customXml/itemProps4.xml><?xml version="1.0" encoding="utf-8"?>
-<ds:datastoreItem xmlns:ds="http://schemas.openxmlformats.org/officeDocument/2006/customXml" ds:itemID="{13C1DC0D-29E2-411D-A9AA-649806827B04}">
+<ds:datastoreItem xmlns:ds="http://schemas.openxmlformats.org/officeDocument/2006/customXml" ds:itemID="{F7E895B7-BFCD-4399-81A0-8C01F3717D04}">
   <ds:schemaRefs>
     <ds:schemaRef ds:uri="http://schemas.openxmlformats.org/officeDocument/2006/bibliography"/>
   </ds:schemaRefs>

</xml_diff>